<commit_message>
Added to sprint 1 report
</commit_message>
<xml_diff>
--- a/reports/sprint1.docx
+++ b/reports/sprint1.docx
@@ -49,56 +49,58 @@
           <w:sz w:val="36"/>
           <w:szCs w:val="36"/>
         </w:rPr>
-        <w:t>Brian Ashworth – RedSoxFan</w:t>
-      </w:r>
-    </w:p>
-    <w:p>
-      <w:pPr>
-        <w:jc w:val="center"/>
+        <w:t xml:space="preserve">Brian Ashworth – </w:t>
+      </w:r>
+      <w:proofErr w:type="spellStart"/>
+      <w:r>
         <w:rPr>
           <w:sz w:val="36"/>
           <w:szCs w:val="36"/>
         </w:rPr>
-      </w:pPr>
-      <w:r>
+        <w:t>RedSoxFan</w:t>
+      </w:r>
+      <w:proofErr w:type="spellEnd"/>
+    </w:p>
+    <w:p>
+      <w:pPr>
+        <w:jc w:val="center"/>
         <w:rPr>
           <w:sz w:val="36"/>
           <w:szCs w:val="36"/>
         </w:rPr>
-        <w:t>John Johnson – jdj20</w:t>
-      </w:r>
-    </w:p>
-    <w:p>
-      <w:pPr>
-        <w:jc w:val="center"/>
+      </w:pPr>
+      <w:r>
         <w:rPr>
           <w:sz w:val="36"/>
           <w:szCs w:val="36"/>
         </w:rPr>
-      </w:pPr>
-      <w:r>
+        <w:t>John Johnson – jdj20</w:t>
+      </w:r>
+    </w:p>
+    <w:p>
+      <w:pPr>
+        <w:jc w:val="center"/>
         <w:rPr>
           <w:sz w:val="36"/>
           <w:szCs w:val="36"/>
         </w:rPr>
-        <w:t>Edwin Mellett (Scrum Master) – WynWinz</w:t>
-      </w:r>
-    </w:p>
-    <w:p>
-      <w:pPr>
-        <w:jc w:val="center"/>
+      </w:pPr>
+      <w:r>
         <w:rPr>
           <w:sz w:val="36"/>
           <w:szCs w:val="36"/>
         </w:rPr>
-      </w:pPr>
+        <w:t xml:space="preserve">Edwin Mellett (Scrum Master) – </w:t>
+      </w:r>
+      <w:proofErr w:type="spellStart"/>
       <w:r>
         <w:rPr>
           <w:sz w:val="36"/>
           <w:szCs w:val="36"/>
         </w:rPr>
-        <w:t>Aaron Tamenne – atamenne</w:t>
-      </w:r>
+        <w:t>WynWinz</w:t>
+      </w:r>
+      <w:proofErr w:type="spellEnd"/>
     </w:p>
     <w:p>
       <w:pPr>
@@ -113,17 +115,17 @@
           <w:sz w:val="36"/>
           <w:szCs w:val="36"/>
         </w:rPr>
-        <w:t>(1 FEB 2017)</w:t>
-      </w:r>
-    </w:p>
-    <w:p>
-      <w:pPr>
-        <w:jc w:val="center"/>
+        <w:t xml:space="preserve">Aaron Tamenne – </w:t>
+      </w:r>
+      <w:proofErr w:type="spellStart"/>
+      <w:r>
         <w:rPr>
           <w:sz w:val="36"/>
           <w:szCs w:val="36"/>
         </w:rPr>
-      </w:pPr>
+        <w:t>atamenne</w:t>
+      </w:r>
+      <w:proofErr w:type="spellEnd"/>
     </w:p>
     <w:p>
       <w:pPr>
@@ -133,15 +135,13 @@
           <w:szCs w:val="36"/>
         </w:rPr>
       </w:pPr>
-    </w:p>
-    <w:p>
-      <w:pPr>
-        <w:jc w:val="center"/>
+      <w:r>
         <w:rPr>
           <w:sz w:val="36"/>
           <w:szCs w:val="36"/>
         </w:rPr>
-      </w:pPr>
+        <w:t>(1 FEB 2017)</w:t>
+      </w:r>
     </w:p>
     <w:p>
       <w:pPr>
@@ -183,6 +183,33 @@
       <w:pPr>
         <w:jc w:val="center"/>
         <w:rPr>
+          <w:sz w:val="36"/>
+          <w:szCs w:val="36"/>
+        </w:rPr>
+      </w:pPr>
+    </w:p>
+    <w:p>
+      <w:pPr>
+        <w:jc w:val="center"/>
+        <w:rPr>
+          <w:sz w:val="36"/>
+          <w:szCs w:val="36"/>
+        </w:rPr>
+      </w:pPr>
+    </w:p>
+    <w:p>
+      <w:pPr>
+        <w:jc w:val="center"/>
+        <w:rPr>
+          <w:sz w:val="36"/>
+          <w:szCs w:val="36"/>
+        </w:rPr>
+      </w:pPr>
+    </w:p>
+    <w:p>
+      <w:pPr>
+        <w:jc w:val="center"/>
+        <w:rPr>
           <w:sz w:val="28"/>
           <w:szCs w:val="28"/>
         </w:rPr>
@@ -247,18 +274,18 @@
           <w:sz w:val="20"/>
           <w:szCs w:val="20"/>
         </w:rPr>
-        <w:t>So that I can play Hnefatafl</w:t>
-      </w:r>
-    </w:p>
-    <w:p>
-      <w:pPr>
-        <w:spacing w:line="240" w:lineRule="auto"/>
+        <w:t xml:space="preserve">So that I can play </w:t>
+      </w:r>
+      <w:proofErr w:type="spellStart"/>
+      <w:r>
         <w:rPr>
           <w:rFonts w:ascii="Courier New" w:hAnsi="Courier New" w:cs="Courier New"/>
           <w:sz w:val="20"/>
           <w:szCs w:val="20"/>
         </w:rPr>
-      </w:pPr>
+        <w:t>Hnefatafl</w:t>
+      </w:r>
+      <w:proofErr w:type="spellEnd"/>
     </w:p>
     <w:p>
       <w:pPr>
@@ -269,12 +296,22 @@
           <w:szCs w:val="20"/>
         </w:rPr>
       </w:pPr>
-      <w:r>
+    </w:p>
+    <w:p>
+      <w:pPr>
+        <w:spacing w:line="240" w:lineRule="auto"/>
         <w:rPr>
           <w:rFonts w:ascii="Courier New" w:hAnsi="Courier New" w:cs="Courier New"/>
           <w:sz w:val="20"/>
           <w:szCs w:val="20"/>
         </w:rPr>
+      </w:pPr>
+      <w:r>
+        <w:rPr>
+          <w:rFonts w:ascii="Courier New" w:hAnsi="Courier New" w:cs="Courier New"/>
+          <w:sz w:val="20"/>
+          <w:szCs w:val="20"/>
+        </w:rPr>
         <w:t>As a player</w:t>
       </w:r>
     </w:p>
@@ -293,24 +330,42 @@
           <w:sz w:val="20"/>
           <w:szCs w:val="20"/>
         </w:rPr>
-        <w:t>I want to be able to save and load my Hnefatafl games</w:t>
-      </w:r>
-    </w:p>
-    <w:p>
-      <w:pPr>
-        <w:spacing w:line="240" w:lineRule="auto"/>
+        <w:t xml:space="preserve">I want to be able to save and load my </w:t>
+      </w:r>
+      <w:proofErr w:type="spellStart"/>
+      <w:r>
         <w:rPr>
           <w:rFonts w:ascii="Courier New" w:hAnsi="Courier New" w:cs="Courier New"/>
           <w:sz w:val="20"/>
           <w:szCs w:val="20"/>
         </w:rPr>
-      </w:pPr>
+        <w:t>Hnefatafl</w:t>
+      </w:r>
+      <w:proofErr w:type="spellEnd"/>
       <w:r>
         <w:rPr>
           <w:rFonts w:ascii="Courier New" w:hAnsi="Courier New" w:cs="Courier New"/>
           <w:sz w:val="20"/>
           <w:szCs w:val="20"/>
         </w:rPr>
+        <w:t xml:space="preserve"> games</w:t>
+      </w:r>
+    </w:p>
+    <w:p>
+      <w:pPr>
+        <w:spacing w:line="240" w:lineRule="auto"/>
+        <w:rPr>
+          <w:rFonts w:ascii="Courier New" w:hAnsi="Courier New" w:cs="Courier New"/>
+          <w:sz w:val="20"/>
+          <w:szCs w:val="20"/>
+        </w:rPr>
+      </w:pPr>
+      <w:r>
+        <w:rPr>
+          <w:rFonts w:ascii="Courier New" w:hAnsi="Courier New" w:cs="Courier New"/>
+          <w:sz w:val="20"/>
+          <w:szCs w:val="20"/>
+        </w:rPr>
         <w:t>So that I can take a break in the middle of a game to resume later</w:t>
       </w:r>
     </w:p>
@@ -435,7 +490,27 @@
           <w:sz w:val="20"/>
           <w:szCs w:val="20"/>
         </w:rPr>
-        <w:t>So that I can play Hnefatafl against someone</w:t>
+        <w:t xml:space="preserve">So that I can play </w:t>
+      </w:r>
+      <w:proofErr w:type="spellStart"/>
+      <w:r>
+        <w:rPr>
+          <w:rFonts w:ascii="Courier New" w:eastAsia="Times New Roman" w:hAnsi="Courier New" w:cs="Courier New"/>
+          <w:color w:val="000000"/>
+          <w:sz w:val="20"/>
+          <w:szCs w:val="20"/>
+        </w:rPr>
+        <w:t>Hnefatafl</w:t>
+      </w:r>
+      <w:proofErr w:type="spellEnd"/>
+      <w:r>
+        <w:rPr>
+          <w:rFonts w:ascii="Courier New" w:eastAsia="Times New Roman" w:hAnsi="Courier New" w:cs="Courier New"/>
+          <w:color w:val="000000"/>
+          <w:sz w:val="20"/>
+          <w:szCs w:val="20"/>
+        </w:rPr>
+        <w:t xml:space="preserve"> against someone</w:t>
       </w:r>
     </w:p>
     <w:p>
@@ -826,7 +901,38 @@
           <w:sz w:val="20"/>
           <w:szCs w:val="20"/>
         </w:rPr>
-        <w:t>I want the initial board setup to be as follows (A:Attacker D:Defender K:King)</w:t>
+        <w:t>I want the initial board setup to be as follows (</w:t>
+      </w:r>
+      <w:proofErr w:type="spellStart"/>
+      <w:r>
+        <w:rPr>
+          <w:rFonts w:ascii="Courier New" w:eastAsia="Times New Roman" w:hAnsi="Courier New" w:cs="Courier New"/>
+          <w:color w:val="000000"/>
+          <w:sz w:val="20"/>
+          <w:szCs w:val="20"/>
+        </w:rPr>
+        <w:t>A</w:t>
+      </w:r>
+      <w:proofErr w:type="gramStart"/>
+      <w:r>
+        <w:rPr>
+          <w:rFonts w:ascii="Courier New" w:eastAsia="Times New Roman" w:hAnsi="Courier New" w:cs="Courier New"/>
+          <w:color w:val="000000"/>
+          <w:sz w:val="20"/>
+          <w:szCs w:val="20"/>
+        </w:rPr>
+        <w:t>:Attacker</w:t>
+      </w:r>
+      <w:proofErr w:type="spellEnd"/>
+      <w:proofErr w:type="gramEnd"/>
+      <w:r>
+        <w:rPr>
+          <w:rFonts w:ascii="Courier New" w:eastAsia="Times New Roman" w:hAnsi="Courier New" w:cs="Courier New"/>
+          <w:color w:val="000000"/>
+          <w:sz w:val="20"/>
+          <w:szCs w:val="20"/>
+        </w:rPr>
+        <w:t xml:space="preserve"> D:Defender K:King)</w:t>
       </w:r>
     </w:p>
     <w:p>
@@ -894,8 +1000,79 @@
           <w:szCs w:val="20"/>
         </w:rPr>
         <w:tab/>
-        <w:t xml:space="preserve">            A   A   A   A   A</w:t>
-      </w:r>
+        <w:t xml:space="preserve">            A   </w:t>
+      </w:r>
+      <w:proofErr w:type="spellStart"/>
+      <w:r>
+        <w:rPr>
+          <w:rFonts w:ascii="Courier New" w:eastAsia="Times New Roman" w:hAnsi="Courier New" w:cs="Courier New"/>
+          <w:color w:val="000000"/>
+          <w:sz w:val="20"/>
+          <w:szCs w:val="20"/>
+        </w:rPr>
+        <w:t>A</w:t>
+      </w:r>
+      <w:proofErr w:type="spellEnd"/>
+      <w:r>
+        <w:rPr>
+          <w:rFonts w:ascii="Courier New" w:eastAsia="Times New Roman" w:hAnsi="Courier New" w:cs="Courier New"/>
+          <w:color w:val="000000"/>
+          <w:sz w:val="20"/>
+          <w:szCs w:val="20"/>
+        </w:rPr>
+        <w:t xml:space="preserve">   </w:t>
+      </w:r>
+      <w:proofErr w:type="spellStart"/>
+      <w:r>
+        <w:rPr>
+          <w:rFonts w:ascii="Courier New" w:eastAsia="Times New Roman" w:hAnsi="Courier New" w:cs="Courier New"/>
+          <w:color w:val="000000"/>
+          <w:sz w:val="20"/>
+          <w:szCs w:val="20"/>
+        </w:rPr>
+        <w:t>A</w:t>
+      </w:r>
+      <w:proofErr w:type="spellEnd"/>
+      <w:r>
+        <w:rPr>
+          <w:rFonts w:ascii="Courier New" w:eastAsia="Times New Roman" w:hAnsi="Courier New" w:cs="Courier New"/>
+          <w:color w:val="000000"/>
+          <w:sz w:val="20"/>
+          <w:szCs w:val="20"/>
+        </w:rPr>
+        <w:t xml:space="preserve">   </w:t>
+      </w:r>
+      <w:proofErr w:type="spellStart"/>
+      <w:r>
+        <w:rPr>
+          <w:rFonts w:ascii="Courier New" w:eastAsia="Times New Roman" w:hAnsi="Courier New" w:cs="Courier New"/>
+          <w:color w:val="000000"/>
+          <w:sz w:val="20"/>
+          <w:szCs w:val="20"/>
+        </w:rPr>
+        <w:t>A</w:t>
+      </w:r>
+      <w:proofErr w:type="spellEnd"/>
+      <w:r>
+        <w:rPr>
+          <w:rFonts w:ascii="Courier New" w:eastAsia="Times New Roman" w:hAnsi="Courier New" w:cs="Courier New"/>
+          <w:color w:val="000000"/>
+          <w:sz w:val="20"/>
+          <w:szCs w:val="20"/>
+        </w:rPr>
+        <w:t xml:space="preserve">   </w:t>
+      </w:r>
+      <w:proofErr w:type="spellStart"/>
+      <w:r>
+        <w:rPr>
+          <w:rFonts w:ascii="Courier New" w:eastAsia="Times New Roman" w:hAnsi="Courier New" w:cs="Courier New"/>
+          <w:color w:val="000000"/>
+          <w:sz w:val="20"/>
+          <w:szCs w:val="20"/>
+        </w:rPr>
+        <w:t>A</w:t>
+      </w:r>
+      <w:proofErr w:type="spellEnd"/>
     </w:p>
     <w:p>
       <w:pPr>
@@ -1050,7 +1227,47 @@
           <w:szCs w:val="20"/>
         </w:rPr>
         <w:tab/>
-        <w:t>A               D   D   D               A</w:t>
+        <w:t xml:space="preserve">A               D   </w:t>
+      </w:r>
+      <w:proofErr w:type="spellStart"/>
+      <w:r>
+        <w:rPr>
+          <w:rFonts w:ascii="Courier New" w:eastAsia="Times New Roman" w:hAnsi="Courier New" w:cs="Courier New"/>
+          <w:color w:val="000000"/>
+          <w:sz w:val="20"/>
+          <w:szCs w:val="20"/>
+        </w:rPr>
+        <w:t>D</w:t>
+      </w:r>
+      <w:proofErr w:type="spellEnd"/>
+      <w:r>
+        <w:rPr>
+          <w:rFonts w:ascii="Courier New" w:eastAsia="Times New Roman" w:hAnsi="Courier New" w:cs="Courier New"/>
+          <w:color w:val="000000"/>
+          <w:sz w:val="20"/>
+          <w:szCs w:val="20"/>
+        </w:rPr>
+        <w:t xml:space="preserve">   </w:t>
+      </w:r>
+      <w:proofErr w:type="spellStart"/>
+      <w:r>
+        <w:rPr>
+          <w:rFonts w:ascii="Courier New" w:eastAsia="Times New Roman" w:hAnsi="Courier New" w:cs="Courier New"/>
+          <w:color w:val="000000"/>
+          <w:sz w:val="20"/>
+          <w:szCs w:val="20"/>
+        </w:rPr>
+        <w:t>D</w:t>
+      </w:r>
+      <w:proofErr w:type="spellEnd"/>
+      <w:r>
+        <w:rPr>
+          <w:rFonts w:ascii="Courier New" w:eastAsia="Times New Roman" w:hAnsi="Courier New" w:cs="Courier New"/>
+          <w:color w:val="000000"/>
+          <w:sz w:val="20"/>
+          <w:szCs w:val="20"/>
+        </w:rPr>
+        <w:t xml:space="preserve">               A</w:t>
       </w:r>
     </w:p>
     <w:p>
@@ -1089,8 +1306,79 @@
           <w:szCs w:val="20"/>
         </w:rPr>
         <w:tab/>
-        <w:t>A   A       D   D   K   D   D       A   A</w:t>
-      </w:r>
+        <w:t xml:space="preserve">A   </w:t>
+      </w:r>
+      <w:proofErr w:type="spellStart"/>
+      <w:r>
+        <w:rPr>
+          <w:rFonts w:ascii="Courier New" w:eastAsia="Times New Roman" w:hAnsi="Courier New" w:cs="Courier New"/>
+          <w:color w:val="000000"/>
+          <w:sz w:val="20"/>
+          <w:szCs w:val="20"/>
+        </w:rPr>
+        <w:t>A</w:t>
+      </w:r>
+      <w:proofErr w:type="spellEnd"/>
+      <w:r>
+        <w:rPr>
+          <w:rFonts w:ascii="Courier New" w:eastAsia="Times New Roman" w:hAnsi="Courier New" w:cs="Courier New"/>
+          <w:color w:val="000000"/>
+          <w:sz w:val="20"/>
+          <w:szCs w:val="20"/>
+        </w:rPr>
+        <w:t xml:space="preserve">       D   </w:t>
+      </w:r>
+      <w:proofErr w:type="spellStart"/>
+      <w:r>
+        <w:rPr>
+          <w:rFonts w:ascii="Courier New" w:eastAsia="Times New Roman" w:hAnsi="Courier New" w:cs="Courier New"/>
+          <w:color w:val="000000"/>
+          <w:sz w:val="20"/>
+          <w:szCs w:val="20"/>
+        </w:rPr>
+        <w:t>D</w:t>
+      </w:r>
+      <w:proofErr w:type="spellEnd"/>
+      <w:r>
+        <w:rPr>
+          <w:rFonts w:ascii="Courier New" w:eastAsia="Times New Roman" w:hAnsi="Courier New" w:cs="Courier New"/>
+          <w:color w:val="000000"/>
+          <w:sz w:val="20"/>
+          <w:szCs w:val="20"/>
+        </w:rPr>
+        <w:t xml:space="preserve">   K   D   </w:t>
+      </w:r>
+      <w:proofErr w:type="spellStart"/>
+      <w:r>
+        <w:rPr>
+          <w:rFonts w:ascii="Courier New" w:eastAsia="Times New Roman" w:hAnsi="Courier New" w:cs="Courier New"/>
+          <w:color w:val="000000"/>
+          <w:sz w:val="20"/>
+          <w:szCs w:val="20"/>
+        </w:rPr>
+        <w:t>D</w:t>
+      </w:r>
+      <w:proofErr w:type="spellEnd"/>
+      <w:r>
+        <w:rPr>
+          <w:rFonts w:ascii="Courier New" w:eastAsia="Times New Roman" w:hAnsi="Courier New" w:cs="Courier New"/>
+          <w:color w:val="000000"/>
+          <w:sz w:val="20"/>
+          <w:szCs w:val="20"/>
+        </w:rPr>
+        <w:t xml:space="preserve">       A   </w:t>
+      </w:r>
+      <w:proofErr w:type="spellStart"/>
+      <w:r>
+        <w:rPr>
+          <w:rFonts w:ascii="Courier New" w:eastAsia="Times New Roman" w:hAnsi="Courier New" w:cs="Courier New"/>
+          <w:color w:val="000000"/>
+          <w:sz w:val="20"/>
+          <w:szCs w:val="20"/>
+        </w:rPr>
+        <w:t>A</w:t>
+      </w:r>
+      <w:proofErr w:type="spellEnd"/>
     </w:p>
     <w:p>
       <w:pPr>
@@ -1128,7 +1416,47 @@
           <w:szCs w:val="20"/>
         </w:rPr>
         <w:tab/>
-        <w:t>A               D   D   D               A</w:t>
+        <w:t xml:space="preserve">A               D   </w:t>
+      </w:r>
+      <w:proofErr w:type="spellStart"/>
+      <w:r>
+        <w:rPr>
+          <w:rFonts w:ascii="Courier New" w:eastAsia="Times New Roman" w:hAnsi="Courier New" w:cs="Courier New"/>
+          <w:color w:val="000000"/>
+          <w:sz w:val="20"/>
+          <w:szCs w:val="20"/>
+        </w:rPr>
+        <w:t>D</w:t>
+      </w:r>
+      <w:proofErr w:type="spellEnd"/>
+      <w:r>
+        <w:rPr>
+          <w:rFonts w:ascii="Courier New" w:eastAsia="Times New Roman" w:hAnsi="Courier New" w:cs="Courier New"/>
+          <w:color w:val="000000"/>
+          <w:sz w:val="20"/>
+          <w:szCs w:val="20"/>
+        </w:rPr>
+        <w:t xml:space="preserve">   </w:t>
+      </w:r>
+      <w:proofErr w:type="spellStart"/>
+      <w:r>
+        <w:rPr>
+          <w:rFonts w:ascii="Courier New" w:eastAsia="Times New Roman" w:hAnsi="Courier New" w:cs="Courier New"/>
+          <w:color w:val="000000"/>
+          <w:sz w:val="20"/>
+          <w:szCs w:val="20"/>
+        </w:rPr>
+        <w:t>D</w:t>
+      </w:r>
+      <w:proofErr w:type="spellEnd"/>
+      <w:r>
+        <w:rPr>
+          <w:rFonts w:ascii="Courier New" w:eastAsia="Times New Roman" w:hAnsi="Courier New" w:cs="Courier New"/>
+          <w:color w:val="000000"/>
+          <w:sz w:val="20"/>
+          <w:szCs w:val="20"/>
+        </w:rPr>
+        <w:t xml:space="preserve">               A</w:t>
       </w:r>
     </w:p>
     <w:p>
@@ -1284,7 +1612,87 @@
           <w:szCs w:val="20"/>
         </w:rPr>
         <w:tab/>
-        <w:t xml:space="preserve">            A   A   A   A   A </w:t>
+        <w:t xml:space="preserve">            A   </w:t>
+      </w:r>
+      <w:proofErr w:type="spellStart"/>
+      <w:r>
+        <w:rPr>
+          <w:rFonts w:ascii="Courier New" w:eastAsia="Times New Roman" w:hAnsi="Courier New" w:cs="Courier New"/>
+          <w:color w:val="000000"/>
+          <w:sz w:val="20"/>
+          <w:szCs w:val="20"/>
+        </w:rPr>
+        <w:t>A</w:t>
+      </w:r>
+      <w:proofErr w:type="spellEnd"/>
+      <w:r>
+        <w:rPr>
+          <w:rFonts w:ascii="Courier New" w:eastAsia="Times New Roman" w:hAnsi="Courier New" w:cs="Courier New"/>
+          <w:color w:val="000000"/>
+          <w:sz w:val="20"/>
+          <w:szCs w:val="20"/>
+        </w:rPr>
+        <w:t xml:space="preserve">   </w:t>
+      </w:r>
+      <w:proofErr w:type="spellStart"/>
+      <w:r>
+        <w:rPr>
+          <w:rFonts w:ascii="Courier New" w:eastAsia="Times New Roman" w:hAnsi="Courier New" w:cs="Courier New"/>
+          <w:color w:val="000000"/>
+          <w:sz w:val="20"/>
+          <w:szCs w:val="20"/>
+        </w:rPr>
+        <w:t>A</w:t>
+      </w:r>
+      <w:proofErr w:type="spellEnd"/>
+      <w:r>
+        <w:rPr>
+          <w:rFonts w:ascii="Courier New" w:eastAsia="Times New Roman" w:hAnsi="Courier New" w:cs="Courier New"/>
+          <w:color w:val="000000"/>
+          <w:sz w:val="20"/>
+          <w:szCs w:val="20"/>
+        </w:rPr>
+        <w:t xml:space="preserve">   </w:t>
+      </w:r>
+      <w:proofErr w:type="spellStart"/>
+      <w:r>
+        <w:rPr>
+          <w:rFonts w:ascii="Courier New" w:eastAsia="Times New Roman" w:hAnsi="Courier New" w:cs="Courier New"/>
+          <w:color w:val="000000"/>
+          <w:sz w:val="20"/>
+          <w:szCs w:val="20"/>
+        </w:rPr>
+        <w:t>A</w:t>
+      </w:r>
+      <w:proofErr w:type="spellEnd"/>
+      <w:r>
+        <w:rPr>
+          <w:rFonts w:ascii="Courier New" w:eastAsia="Times New Roman" w:hAnsi="Courier New" w:cs="Courier New"/>
+          <w:color w:val="000000"/>
+          <w:sz w:val="20"/>
+          <w:szCs w:val="20"/>
+        </w:rPr>
+        <w:t xml:space="preserve">   </w:t>
+      </w:r>
+      <w:proofErr w:type="spellStart"/>
+      <w:r>
+        <w:rPr>
+          <w:rFonts w:ascii="Courier New" w:eastAsia="Times New Roman" w:hAnsi="Courier New" w:cs="Courier New"/>
+          <w:color w:val="000000"/>
+          <w:sz w:val="20"/>
+          <w:szCs w:val="20"/>
+        </w:rPr>
+        <w:t>A</w:t>
+      </w:r>
+      <w:proofErr w:type="spellEnd"/>
+      <w:r>
+        <w:rPr>
+          <w:rFonts w:ascii="Courier New" w:eastAsia="Times New Roman" w:hAnsi="Courier New" w:cs="Courier New"/>
+          <w:color w:val="000000"/>
+          <w:sz w:val="20"/>
+          <w:szCs w:val="20"/>
+        </w:rPr>
+        <w:t xml:space="preserve"> </w:t>
       </w:r>
     </w:p>
     <w:p>
@@ -2925,7 +3333,27 @@
           <w:sz w:val="20"/>
           <w:szCs w:val="20"/>
         </w:rPr>
-        <w:t>(aka Shield Wall Capture)</w:t>
+        <w:t>(</w:t>
+      </w:r>
+      <w:proofErr w:type="gramStart"/>
+      <w:r>
+        <w:rPr>
+          <w:rFonts w:ascii="Courier New" w:eastAsia="Times New Roman" w:hAnsi="Courier New" w:cs="Courier New"/>
+          <w:color w:val="000000"/>
+          <w:sz w:val="20"/>
+          <w:szCs w:val="20"/>
+        </w:rPr>
+        <w:t>aka</w:t>
+      </w:r>
+      <w:proofErr w:type="gramEnd"/>
+      <w:r>
+        <w:rPr>
+          <w:rFonts w:ascii="Courier New" w:eastAsia="Times New Roman" w:hAnsi="Courier New" w:cs="Courier New"/>
+          <w:color w:val="000000"/>
+          <w:sz w:val="20"/>
+          <w:szCs w:val="20"/>
+        </w:rPr>
+        <w:t xml:space="preserve"> Shield Wall Capture)</w:t>
       </w:r>
     </w:p>
     <w:p>
@@ -3249,7 +3677,27 @@
           <w:sz w:val="20"/>
           <w:szCs w:val="20"/>
         </w:rPr>
-        <w:t>(aka Edge Fort)</w:t>
+        <w:t>(</w:t>
+      </w:r>
+      <w:proofErr w:type="gramStart"/>
+      <w:r>
+        <w:rPr>
+          <w:rFonts w:ascii="Courier New" w:eastAsia="Times New Roman" w:hAnsi="Courier New" w:cs="Courier New"/>
+          <w:color w:val="000000"/>
+          <w:sz w:val="20"/>
+          <w:szCs w:val="20"/>
+        </w:rPr>
+        <w:t>aka</w:t>
+      </w:r>
+      <w:proofErr w:type="gramEnd"/>
+      <w:r>
+        <w:rPr>
+          <w:rFonts w:ascii="Courier New" w:eastAsia="Times New Roman" w:hAnsi="Courier New" w:cs="Courier New"/>
+          <w:color w:val="000000"/>
+          <w:sz w:val="20"/>
+          <w:szCs w:val="20"/>
+        </w:rPr>
+        <w:t xml:space="preserve"> Edge Fort)</w:t>
       </w:r>
     </w:p>
     <w:p>
@@ -4251,7 +4699,27 @@
           <w:sz w:val="20"/>
           <w:szCs w:val="20"/>
         </w:rPr>
-        <w:t>I want the game to end in a draw if there is 50 consectutive moves without a capture</w:t>
+        <w:t xml:space="preserve">I want the game to end in a draw if there is 50 </w:t>
+      </w:r>
+      <w:proofErr w:type="spellStart"/>
+      <w:r>
+        <w:rPr>
+          <w:rFonts w:ascii="Courier New" w:eastAsia="Times New Roman" w:hAnsi="Courier New" w:cs="Courier New"/>
+          <w:color w:val="000000"/>
+          <w:sz w:val="20"/>
+          <w:szCs w:val="20"/>
+        </w:rPr>
+        <w:t>consectutive</w:t>
+      </w:r>
+      <w:proofErr w:type="spellEnd"/>
+      <w:r>
+        <w:rPr>
+          <w:rFonts w:ascii="Courier New" w:eastAsia="Times New Roman" w:hAnsi="Courier New" w:cs="Courier New"/>
+          <w:color w:val="000000"/>
+          <w:sz w:val="20"/>
+          <w:szCs w:val="20"/>
+        </w:rPr>
+        <w:t xml:space="preserve"> moves without a capture</w:t>
       </w:r>
     </w:p>
     <w:p>
@@ -4415,7 +4883,62 @@
     <w:p>
       <w:r>
         <w:tab/>
-        <w:t xml:space="preserve">The first main decision we made was simply to use GitHub since we all possessed accounts prior to this assignment. We also researched the rules of Hnefatafl more in depth and practiced playing online/on an app so that we could fully understand the gameplay. We made a decision that instead of JButtons we would simply paint the JPanel so that the interface would look more professional. So far we have been doing most of our communication via a group text, but we discussed the possibility of using Slack. If future sprints require more in depth communication it is very likely we will find a more efficient and effective system of communication. </w:t>
+        <w:t xml:space="preserve">The first main decision we made was simply to use GitHub since we all possessed accounts prior to this assignment. We also researched the rules of </w:t>
+      </w:r>
+      <w:proofErr w:type="spellStart"/>
+      <w:r>
+        <w:t>Hnefatafl</w:t>
+      </w:r>
+      <w:proofErr w:type="spellEnd"/>
+      <w:r>
+        <w:t xml:space="preserve"> more in depth and practiced playing online/on an app so that we could fully understand the gameplay.</w:t>
+      </w:r>
+      <w:r>
+        <w:t xml:space="preserve"> Brian found an app for the game that he played on his phone and found a way to beat the AI on the hardest difficulty every time in just a few turns. If we try to implement an AI, it will be interesting to see if ours performs better than the one in the app.</w:t>
+      </w:r>
+    </w:p>
+    <w:p>
+      <w:pPr>
+        <w:ind w:firstLine="720"/>
+      </w:pPr>
+      <w:r>
+        <w:t xml:space="preserve">We made a decision that instead of </w:t>
+      </w:r>
+      <w:proofErr w:type="spellStart"/>
+      <w:r>
+        <w:t>JButtons</w:t>
+      </w:r>
+      <w:proofErr w:type="spellEnd"/>
+      <w:r>
+        <w:t xml:space="preserve"> we would simply paint the </w:t>
+      </w:r>
+      <w:proofErr w:type="spellStart"/>
+      <w:r>
+        <w:t>JPanel</w:t>
+      </w:r>
+      <w:proofErr w:type="spellEnd"/>
+      <w:r>
+        <w:t xml:space="preserve"> so that the interface would look more professional. So far we have been doing most of our communication via a group text, but we discussed the possibility of using Slack. If future sprints require more in depth communication it is very likely we will find a more efficient and effective system of communication. </w:t>
+      </w:r>
+      <w:r>
+        <w:t>As far as stand-ups go they were short and just done in the group chat since the level of difficulty for sprint 1 was low. As long as we are making progress, we will continue to hold our stand-ups virtually. If we decide it’s necessary to meet in person in the future for 1 or 2 of the stand-ups per sprint then we will try to find a time to meet that works for all of us.</w:t>
+      </w:r>
+    </w:p>
+    <w:p>
+      <w:pPr>
+        <w:ind w:firstLine="720"/>
+      </w:pPr>
+      <w:r>
+        <w:t>Our next decision came down to coding style. We talked a bit about our own personal preferences and all agreed that the most important thing is for all of us to use the same coding style and to be consistent. John even added a style checker for us.</w:t>
+      </w:r>
+      <w:r>
+        <w:t xml:space="preserve"> (TODO: JOHN CAN YOU TALK A LITTLE MORE ABOUT THE STYLE CHECKER)</w:t>
+      </w:r>
+      <w:r>
+        <w:t xml:space="preserve"> The only thing one of our teammates was a little unhappy about was using camel case. </w:t>
+      </w:r>
+      <w:r>
+        <w:t xml:space="preserve">He said, “Camel case is the devil” so I think we know how he feels, but he lost the battle on this one. </w:t>
       </w:r>
       <w:bookmarkStart w:id="0" w:name="_GoBack"/>
       <w:bookmarkEnd w:id="0"/>

</xml_diff>

<commit_message>
Add small blurb about style choice.
</commit_message>
<xml_diff>
--- a/reports/sprint1.docx
+++ b/reports/sprint1.docx
@@ -1,6 +1,6 @@
 
 <file path=word/document.xml><?xml version="1.0" encoding="utf-8"?>
-<w:document xmlns:wpc="http://schemas.microsoft.com/office/word/2010/wordprocessingCanvas" xmlns:mc="http://schemas.openxmlformats.org/markup-compatibility/2006" xmlns:o="urn:schemas-microsoft-com:office:office" xmlns:r="http://schemas.openxmlformats.org/officeDocument/2006/relationships" xmlns:m="http://schemas.openxmlformats.org/officeDocument/2006/math" xmlns:v="urn:schemas-microsoft-com:vml" xmlns:wp14="http://schemas.microsoft.com/office/word/2010/wordprocessingDrawing" xmlns:wp="http://schemas.openxmlformats.org/drawingml/2006/wordprocessingDrawing" xmlns:w10="urn:schemas-microsoft-com:office:word" xmlns:w="http://schemas.openxmlformats.org/wordprocessingml/2006/main" xmlns:w14="http://schemas.microsoft.com/office/word/2010/wordml" xmlns:w15="http://schemas.microsoft.com/office/word/2012/wordml" xmlns:wpg="http://schemas.microsoft.com/office/word/2010/wordprocessingGroup" xmlns:wpi="http://schemas.microsoft.com/office/word/2010/wordprocessingInk" xmlns:wne="http://schemas.microsoft.com/office/word/2006/wordml" xmlns:wps="http://schemas.microsoft.com/office/word/2010/wordprocessingShape" mc:Ignorable="w14 w15 wp14">
+<w:document xmlns:wpc="http://schemas.microsoft.com/office/word/2010/wordprocessingCanvas" xmlns:mo="http://schemas.microsoft.com/office/mac/office/2008/main" xmlns:mc="http://schemas.openxmlformats.org/markup-compatibility/2006" xmlns:mv="urn:schemas-microsoft-com:mac:vml" xmlns:o="urn:schemas-microsoft-com:office:office" xmlns:r="http://schemas.openxmlformats.org/officeDocument/2006/relationships" xmlns:m="http://schemas.openxmlformats.org/officeDocument/2006/math" xmlns:v="urn:schemas-microsoft-com:vml" xmlns:wp14="http://schemas.microsoft.com/office/word/2010/wordprocessingDrawing" xmlns:wp="http://schemas.openxmlformats.org/drawingml/2006/wordprocessingDrawing" xmlns:w10="urn:schemas-microsoft-com:office:word" xmlns:w="http://schemas.openxmlformats.org/wordprocessingml/2006/main" xmlns:w14="http://schemas.microsoft.com/office/word/2010/wordml" xmlns:w15="http://schemas.microsoft.com/office/word/2012/wordml" xmlns:wpg="http://schemas.microsoft.com/office/word/2010/wordprocessingGroup" xmlns:wpi="http://schemas.microsoft.com/office/word/2010/wordprocessingInk" xmlns:wne="http://schemas.microsoft.com/office/word/2006/wordml" xmlns:wps="http://schemas.microsoft.com/office/word/2010/wordprocessingShape" mc:Ignorable="w14 w15 wp14">
   <w:body>
     <w:p>
       <w:pPr>
@@ -49,58 +49,56 @@
           <w:sz w:val="36"/>
           <w:szCs w:val="36"/>
         </w:rPr>
-        <w:t xml:space="preserve">Brian Ashworth – </w:t>
-      </w:r>
-      <w:proofErr w:type="spellStart"/>
-      <w:r>
+        <w:t>Brian Ashworth – RedSoxFan</w:t>
+      </w:r>
+    </w:p>
+    <w:p>
+      <w:pPr>
+        <w:jc w:val="center"/>
         <w:rPr>
           <w:sz w:val="36"/>
           <w:szCs w:val="36"/>
         </w:rPr>
-        <w:t>RedSoxFan</w:t>
-      </w:r>
-      <w:proofErr w:type="spellEnd"/>
-    </w:p>
-    <w:p>
-      <w:pPr>
-        <w:jc w:val="center"/>
+      </w:pPr>
+      <w:r>
         <w:rPr>
           <w:sz w:val="36"/>
           <w:szCs w:val="36"/>
         </w:rPr>
-      </w:pPr>
-      <w:r>
+        <w:t>John Johnson – jdj20</w:t>
+      </w:r>
+    </w:p>
+    <w:p>
+      <w:pPr>
+        <w:jc w:val="center"/>
         <w:rPr>
           <w:sz w:val="36"/>
           <w:szCs w:val="36"/>
         </w:rPr>
-        <w:t>John Johnson – jdj20</w:t>
-      </w:r>
-    </w:p>
-    <w:p>
-      <w:pPr>
-        <w:jc w:val="center"/>
+      </w:pPr>
+      <w:r>
         <w:rPr>
           <w:sz w:val="36"/>
           <w:szCs w:val="36"/>
         </w:rPr>
-      </w:pPr>
-      <w:r>
+        <w:t>Edwin Mellett (Scrum Master) – WynWinz</w:t>
+      </w:r>
+    </w:p>
+    <w:p>
+      <w:pPr>
+        <w:jc w:val="center"/>
         <w:rPr>
           <w:sz w:val="36"/>
           <w:szCs w:val="36"/>
         </w:rPr>
-        <w:t xml:space="preserve">Edwin Mellett (Scrum Master) – </w:t>
-      </w:r>
-      <w:proofErr w:type="spellStart"/>
+      </w:pPr>
       <w:r>
         <w:rPr>
           <w:sz w:val="36"/>
           <w:szCs w:val="36"/>
         </w:rPr>
-        <w:t>WynWinz</w:t>
-      </w:r>
-      <w:proofErr w:type="spellEnd"/>
+        <w:t>Aaron Tamenne – atamenne</w:t>
+      </w:r>
     </w:p>
     <w:p>
       <w:pPr>
@@ -115,17 +113,17 @@
           <w:sz w:val="36"/>
           <w:szCs w:val="36"/>
         </w:rPr>
-        <w:t xml:space="preserve">Aaron Tamenne – </w:t>
-      </w:r>
-      <w:proofErr w:type="spellStart"/>
-      <w:r>
+        <w:t>(1 FEB 2017)</w:t>
+      </w:r>
+    </w:p>
+    <w:p>
+      <w:pPr>
+        <w:jc w:val="center"/>
         <w:rPr>
           <w:sz w:val="36"/>
           <w:szCs w:val="36"/>
         </w:rPr>
-        <w:t>atamenne</w:t>
-      </w:r>
-      <w:proofErr w:type="spellEnd"/>
+      </w:pPr>
     </w:p>
     <w:p>
       <w:pPr>
@@ -135,13 +133,15 @@
           <w:szCs w:val="36"/>
         </w:rPr>
       </w:pPr>
-      <w:r>
+    </w:p>
+    <w:p>
+      <w:pPr>
+        <w:jc w:val="center"/>
         <w:rPr>
           <w:sz w:val="36"/>
           <w:szCs w:val="36"/>
         </w:rPr>
-        <w:t>(1 FEB 2017)</w:t>
-      </w:r>
+      </w:pPr>
     </w:p>
     <w:p>
       <w:pPr>
@@ -183,33 +183,6 @@
       <w:pPr>
         <w:jc w:val="center"/>
         <w:rPr>
-          <w:sz w:val="36"/>
-          <w:szCs w:val="36"/>
-        </w:rPr>
-      </w:pPr>
-    </w:p>
-    <w:p>
-      <w:pPr>
-        <w:jc w:val="center"/>
-        <w:rPr>
-          <w:sz w:val="36"/>
-          <w:szCs w:val="36"/>
-        </w:rPr>
-      </w:pPr>
-    </w:p>
-    <w:p>
-      <w:pPr>
-        <w:jc w:val="center"/>
-        <w:rPr>
-          <w:sz w:val="36"/>
-          <w:szCs w:val="36"/>
-        </w:rPr>
-      </w:pPr>
-    </w:p>
-    <w:p>
-      <w:pPr>
-        <w:jc w:val="center"/>
-        <w:rPr>
           <w:sz w:val="28"/>
           <w:szCs w:val="28"/>
         </w:rPr>
@@ -274,18 +247,18 @@
           <w:sz w:val="20"/>
           <w:szCs w:val="20"/>
         </w:rPr>
-        <w:t xml:space="preserve">So that I can play </w:t>
-      </w:r>
-      <w:proofErr w:type="spellStart"/>
-      <w:r>
+        <w:t>So that I can play Hnefatafl</w:t>
+      </w:r>
+    </w:p>
+    <w:p>
+      <w:pPr>
+        <w:spacing w:line="240" w:lineRule="auto"/>
         <w:rPr>
           <w:rFonts w:ascii="Courier New" w:hAnsi="Courier New" w:cs="Courier New"/>
           <w:sz w:val="20"/>
           <w:szCs w:val="20"/>
         </w:rPr>
-        <w:t>Hnefatafl</w:t>
-      </w:r>
-      <w:proofErr w:type="spellEnd"/>
+      </w:pPr>
     </w:p>
     <w:p>
       <w:pPr>
@@ -296,84 +269,199 @@
           <w:szCs w:val="20"/>
         </w:rPr>
       </w:pPr>
-    </w:p>
-    <w:p>
-      <w:pPr>
-        <w:spacing w:line="240" w:lineRule="auto"/>
+      <w:r>
         <w:rPr>
           <w:rFonts w:ascii="Courier New" w:hAnsi="Courier New" w:cs="Courier New"/>
           <w:sz w:val="20"/>
           <w:szCs w:val="20"/>
         </w:rPr>
-      </w:pPr>
-      <w:r>
+        <w:t>As a player</w:t>
+      </w:r>
+    </w:p>
+    <w:p>
+      <w:pPr>
+        <w:spacing w:line="240" w:lineRule="auto"/>
         <w:rPr>
           <w:rFonts w:ascii="Courier New" w:hAnsi="Courier New" w:cs="Courier New"/>
           <w:sz w:val="20"/>
           <w:szCs w:val="20"/>
         </w:rPr>
+      </w:pPr>
+      <w:r>
+        <w:rPr>
+          <w:rFonts w:ascii="Courier New" w:hAnsi="Courier New" w:cs="Courier New"/>
+          <w:sz w:val="20"/>
+          <w:szCs w:val="20"/>
+        </w:rPr>
+        <w:t>I want to be able to save and load my Hnefatafl games</w:t>
+      </w:r>
+    </w:p>
+    <w:p>
+      <w:pPr>
+        <w:spacing w:line="240" w:lineRule="auto"/>
+        <w:rPr>
+          <w:rFonts w:ascii="Courier New" w:hAnsi="Courier New" w:cs="Courier New"/>
+          <w:sz w:val="20"/>
+          <w:szCs w:val="20"/>
+        </w:rPr>
+      </w:pPr>
+      <w:r>
+        <w:rPr>
+          <w:rFonts w:ascii="Courier New" w:hAnsi="Courier New" w:cs="Courier New"/>
+          <w:sz w:val="20"/>
+          <w:szCs w:val="20"/>
+        </w:rPr>
+        <w:t>So that I can take a break in the middle of a game to resume later</w:t>
+      </w:r>
+    </w:p>
+    <w:p>
+      <w:pPr>
+        <w:spacing w:line="240" w:lineRule="auto"/>
+        <w:rPr>
+          <w:rFonts w:ascii="Courier New" w:hAnsi="Courier New" w:cs="Courier New"/>
+          <w:sz w:val="20"/>
+          <w:szCs w:val="20"/>
+        </w:rPr>
+      </w:pPr>
+    </w:p>
+    <w:p>
+      <w:pPr>
+        <w:tabs>
+          <w:tab w:val="left" w:pos="916"/>
+          <w:tab w:val="left" w:pos="1832"/>
+          <w:tab w:val="left" w:pos="2748"/>
+          <w:tab w:val="left" w:pos="3664"/>
+          <w:tab w:val="left" w:pos="4580"/>
+          <w:tab w:val="left" w:pos="5496"/>
+          <w:tab w:val="left" w:pos="6412"/>
+          <w:tab w:val="left" w:pos="7328"/>
+          <w:tab w:val="left" w:pos="8244"/>
+          <w:tab w:val="left" w:pos="9160"/>
+          <w:tab w:val="left" w:pos="10076"/>
+          <w:tab w:val="left" w:pos="10992"/>
+          <w:tab w:val="left" w:pos="11908"/>
+          <w:tab w:val="left" w:pos="12824"/>
+          <w:tab w:val="left" w:pos="13740"/>
+          <w:tab w:val="left" w:pos="14656"/>
+        </w:tabs>
+        <w:spacing w:line="240" w:lineRule="auto"/>
+        <w:rPr>
+          <w:rFonts w:ascii="Courier New" w:eastAsia="Times New Roman" w:hAnsi="Courier New" w:cs="Courier New"/>
+          <w:color w:val="000000"/>
+          <w:sz w:val="20"/>
+          <w:szCs w:val="20"/>
+        </w:rPr>
+      </w:pPr>
+      <w:r>
+        <w:rPr>
+          <w:rFonts w:ascii="Courier New" w:eastAsia="Times New Roman" w:hAnsi="Courier New" w:cs="Courier New"/>
+          <w:color w:val="000000"/>
+          <w:sz w:val="20"/>
+          <w:szCs w:val="20"/>
+        </w:rPr>
         <w:t>As a player</w:t>
       </w:r>
     </w:p>
     <w:p>
       <w:pPr>
-        <w:spacing w:line="240" w:lineRule="auto"/>
-        <w:rPr>
-          <w:rFonts w:ascii="Courier New" w:hAnsi="Courier New" w:cs="Courier New"/>
-          <w:sz w:val="20"/>
-          <w:szCs w:val="20"/>
-        </w:rPr>
-      </w:pPr>
-      <w:r>
-        <w:rPr>
-          <w:rFonts w:ascii="Courier New" w:hAnsi="Courier New" w:cs="Courier New"/>
-          <w:sz w:val="20"/>
-          <w:szCs w:val="20"/>
-        </w:rPr>
-        <w:t xml:space="preserve">I want to be able to save and load my </w:t>
-      </w:r>
-      <w:proofErr w:type="spellStart"/>
-      <w:r>
-        <w:rPr>
-          <w:rFonts w:ascii="Courier New" w:hAnsi="Courier New" w:cs="Courier New"/>
-          <w:sz w:val="20"/>
-          <w:szCs w:val="20"/>
-        </w:rPr>
-        <w:t>Hnefatafl</w:t>
-      </w:r>
-      <w:proofErr w:type="spellEnd"/>
-      <w:r>
-        <w:rPr>
-          <w:rFonts w:ascii="Courier New" w:hAnsi="Courier New" w:cs="Courier New"/>
-          <w:sz w:val="20"/>
-          <w:szCs w:val="20"/>
-        </w:rPr>
-        <w:t xml:space="preserve"> games</w:t>
-      </w:r>
-    </w:p>
-    <w:p>
-      <w:pPr>
-        <w:spacing w:line="240" w:lineRule="auto"/>
-        <w:rPr>
-          <w:rFonts w:ascii="Courier New" w:hAnsi="Courier New" w:cs="Courier New"/>
-          <w:sz w:val="20"/>
-          <w:szCs w:val="20"/>
-        </w:rPr>
-      </w:pPr>
-      <w:r>
-        <w:rPr>
-          <w:rFonts w:ascii="Courier New" w:hAnsi="Courier New" w:cs="Courier New"/>
-          <w:sz w:val="20"/>
-          <w:szCs w:val="20"/>
-        </w:rPr>
-        <w:t>So that I can take a break in the middle of a game to resume later</w:t>
-      </w:r>
-    </w:p>
-    <w:p>
-      <w:pPr>
-        <w:spacing w:line="240" w:lineRule="auto"/>
-        <w:rPr>
-          <w:rFonts w:ascii="Courier New" w:hAnsi="Courier New" w:cs="Courier New"/>
+        <w:tabs>
+          <w:tab w:val="left" w:pos="916"/>
+          <w:tab w:val="left" w:pos="1832"/>
+          <w:tab w:val="left" w:pos="2748"/>
+          <w:tab w:val="left" w:pos="3664"/>
+          <w:tab w:val="left" w:pos="4580"/>
+          <w:tab w:val="left" w:pos="5496"/>
+          <w:tab w:val="left" w:pos="6412"/>
+          <w:tab w:val="left" w:pos="7328"/>
+          <w:tab w:val="left" w:pos="8244"/>
+          <w:tab w:val="left" w:pos="9160"/>
+          <w:tab w:val="left" w:pos="10076"/>
+          <w:tab w:val="left" w:pos="10992"/>
+          <w:tab w:val="left" w:pos="11908"/>
+          <w:tab w:val="left" w:pos="12824"/>
+          <w:tab w:val="left" w:pos="13740"/>
+          <w:tab w:val="left" w:pos="14656"/>
+        </w:tabs>
+        <w:spacing w:line="240" w:lineRule="auto"/>
+        <w:rPr>
+          <w:rFonts w:ascii="Courier New" w:eastAsia="Times New Roman" w:hAnsi="Courier New" w:cs="Courier New"/>
+          <w:color w:val="000000"/>
+          <w:sz w:val="20"/>
+          <w:szCs w:val="20"/>
+        </w:rPr>
+      </w:pPr>
+      <w:r>
+        <w:rPr>
+          <w:rFonts w:ascii="Courier New" w:eastAsia="Times New Roman" w:hAnsi="Courier New" w:cs="Courier New"/>
+          <w:color w:val="000000"/>
+          <w:sz w:val="20"/>
+          <w:szCs w:val="20"/>
+        </w:rPr>
+        <w:t>I want there to be two sides: a king with his defends and attackers</w:t>
+      </w:r>
+    </w:p>
+    <w:p>
+      <w:pPr>
+        <w:tabs>
+          <w:tab w:val="left" w:pos="916"/>
+          <w:tab w:val="left" w:pos="1832"/>
+          <w:tab w:val="left" w:pos="2748"/>
+          <w:tab w:val="left" w:pos="3664"/>
+          <w:tab w:val="left" w:pos="4580"/>
+          <w:tab w:val="left" w:pos="5496"/>
+          <w:tab w:val="left" w:pos="6412"/>
+          <w:tab w:val="left" w:pos="7328"/>
+          <w:tab w:val="left" w:pos="8244"/>
+          <w:tab w:val="left" w:pos="9160"/>
+          <w:tab w:val="left" w:pos="10076"/>
+          <w:tab w:val="left" w:pos="10992"/>
+          <w:tab w:val="left" w:pos="11908"/>
+          <w:tab w:val="left" w:pos="12824"/>
+          <w:tab w:val="left" w:pos="13740"/>
+          <w:tab w:val="left" w:pos="14656"/>
+        </w:tabs>
+        <w:spacing w:line="240" w:lineRule="auto"/>
+        <w:rPr>
+          <w:rFonts w:ascii="Courier New" w:eastAsia="Times New Roman" w:hAnsi="Courier New" w:cs="Courier New"/>
+          <w:color w:val="000000"/>
+          <w:sz w:val="20"/>
+          <w:szCs w:val="20"/>
+        </w:rPr>
+      </w:pPr>
+      <w:r>
+        <w:rPr>
+          <w:rFonts w:ascii="Courier New" w:eastAsia="Times New Roman" w:hAnsi="Courier New" w:cs="Courier New"/>
+          <w:color w:val="000000"/>
+          <w:sz w:val="20"/>
+          <w:szCs w:val="20"/>
+        </w:rPr>
+        <w:t>So that I can play Hnefatafl against someone</w:t>
+      </w:r>
+    </w:p>
+    <w:p>
+      <w:pPr>
+        <w:tabs>
+          <w:tab w:val="left" w:pos="916"/>
+          <w:tab w:val="left" w:pos="1832"/>
+          <w:tab w:val="left" w:pos="2748"/>
+          <w:tab w:val="left" w:pos="3664"/>
+          <w:tab w:val="left" w:pos="4580"/>
+          <w:tab w:val="left" w:pos="5496"/>
+          <w:tab w:val="left" w:pos="6412"/>
+          <w:tab w:val="left" w:pos="7328"/>
+          <w:tab w:val="left" w:pos="8244"/>
+          <w:tab w:val="left" w:pos="9160"/>
+          <w:tab w:val="left" w:pos="10076"/>
+          <w:tab w:val="left" w:pos="10992"/>
+          <w:tab w:val="left" w:pos="11908"/>
+          <w:tab w:val="left" w:pos="12824"/>
+          <w:tab w:val="left" w:pos="13740"/>
+          <w:tab w:val="left" w:pos="14656"/>
+        </w:tabs>
+        <w:spacing w:line="240" w:lineRule="auto"/>
+        <w:rPr>
+          <w:rFonts w:ascii="Courier New" w:eastAsia="Times New Roman" w:hAnsi="Courier New" w:cs="Courier New"/>
+          <w:color w:val="000000"/>
           <w:sz w:val="20"/>
           <w:szCs w:val="20"/>
         </w:rPr>
@@ -452,65 +540,45 @@
           <w:sz w:val="20"/>
           <w:szCs w:val="20"/>
         </w:rPr>
-        <w:t>I want there to be two sides: a king with his defends and attackers</w:t>
-      </w:r>
-    </w:p>
-    <w:p>
-      <w:pPr>
-        <w:tabs>
-          <w:tab w:val="left" w:pos="916"/>
-          <w:tab w:val="left" w:pos="1832"/>
-          <w:tab w:val="left" w:pos="2748"/>
-          <w:tab w:val="left" w:pos="3664"/>
-          <w:tab w:val="left" w:pos="4580"/>
-          <w:tab w:val="left" w:pos="5496"/>
-          <w:tab w:val="left" w:pos="6412"/>
-          <w:tab w:val="left" w:pos="7328"/>
-          <w:tab w:val="left" w:pos="8244"/>
-          <w:tab w:val="left" w:pos="9160"/>
-          <w:tab w:val="left" w:pos="10076"/>
-          <w:tab w:val="left" w:pos="10992"/>
-          <w:tab w:val="left" w:pos="11908"/>
-          <w:tab w:val="left" w:pos="12824"/>
-          <w:tab w:val="left" w:pos="13740"/>
-          <w:tab w:val="left" w:pos="14656"/>
-        </w:tabs>
-        <w:spacing w:line="240" w:lineRule="auto"/>
-        <w:rPr>
-          <w:rFonts w:ascii="Courier New" w:eastAsia="Times New Roman" w:hAnsi="Courier New" w:cs="Courier New"/>
-          <w:color w:val="000000"/>
-          <w:sz w:val="20"/>
-          <w:szCs w:val="20"/>
-        </w:rPr>
-      </w:pPr>
-      <w:r>
-        <w:rPr>
-          <w:rFonts w:ascii="Courier New" w:eastAsia="Times New Roman" w:hAnsi="Courier New" w:cs="Courier New"/>
-          <w:color w:val="000000"/>
-          <w:sz w:val="20"/>
-          <w:szCs w:val="20"/>
-        </w:rPr>
-        <w:t xml:space="preserve">So that I can play </w:t>
-      </w:r>
-      <w:proofErr w:type="spellStart"/>
-      <w:r>
-        <w:rPr>
-          <w:rFonts w:ascii="Courier New" w:eastAsia="Times New Roman" w:hAnsi="Courier New" w:cs="Courier New"/>
-          <w:color w:val="000000"/>
-          <w:sz w:val="20"/>
-          <w:szCs w:val="20"/>
-        </w:rPr>
-        <w:t>Hnefatafl</w:t>
-      </w:r>
-      <w:proofErr w:type="spellEnd"/>
-      <w:r>
-        <w:rPr>
-          <w:rFonts w:ascii="Courier New" w:eastAsia="Times New Roman" w:hAnsi="Courier New" w:cs="Courier New"/>
-          <w:color w:val="000000"/>
-          <w:sz w:val="20"/>
-          <w:szCs w:val="20"/>
-        </w:rPr>
-        <w:t xml:space="preserve"> against someone</w:t>
+        <w:t>I want there to be 12 defenders and 24 attacks</w:t>
+      </w:r>
+    </w:p>
+    <w:p>
+      <w:pPr>
+        <w:tabs>
+          <w:tab w:val="left" w:pos="916"/>
+          <w:tab w:val="left" w:pos="1832"/>
+          <w:tab w:val="left" w:pos="2748"/>
+          <w:tab w:val="left" w:pos="3664"/>
+          <w:tab w:val="left" w:pos="4580"/>
+          <w:tab w:val="left" w:pos="5496"/>
+          <w:tab w:val="left" w:pos="6412"/>
+          <w:tab w:val="left" w:pos="7328"/>
+          <w:tab w:val="left" w:pos="8244"/>
+          <w:tab w:val="left" w:pos="9160"/>
+          <w:tab w:val="left" w:pos="10076"/>
+          <w:tab w:val="left" w:pos="10992"/>
+          <w:tab w:val="left" w:pos="11908"/>
+          <w:tab w:val="left" w:pos="12824"/>
+          <w:tab w:val="left" w:pos="13740"/>
+          <w:tab w:val="left" w:pos="14656"/>
+        </w:tabs>
+        <w:spacing w:line="240" w:lineRule="auto"/>
+        <w:rPr>
+          <w:rFonts w:ascii="Courier New" w:eastAsia="Times New Roman" w:hAnsi="Courier New" w:cs="Courier New"/>
+          <w:color w:val="000000"/>
+          <w:sz w:val="20"/>
+          <w:szCs w:val="20"/>
+        </w:rPr>
+      </w:pPr>
+      <w:r>
+        <w:rPr>
+          <w:rFonts w:ascii="Courier New" w:eastAsia="Times New Roman" w:hAnsi="Courier New" w:cs="Courier New"/>
+          <w:color w:val="000000"/>
+          <w:sz w:val="20"/>
+          <w:szCs w:val="20"/>
+        </w:rPr>
+        <w:t>So that the Copenhagen rules are obeyed</w:t>
       </w:r>
     </w:p>
     <w:p>
@@ -615,7 +683,7 @@
           <w:sz w:val="20"/>
           <w:szCs w:val="20"/>
         </w:rPr>
-        <w:t>I want there to be 12 defenders and 24 attacks</w:t>
+        <w:t>I want the board to be a grid with 11 rows and 11 columns of squares</w:t>
       </w:r>
     </w:p>
     <w:p>
@@ -758,181 +826,7 @@
           <w:sz w:val="20"/>
           <w:szCs w:val="20"/>
         </w:rPr>
-        <w:t>I want the board to be a grid with 11 rows and 11 columns of squares</w:t>
-      </w:r>
-    </w:p>
-    <w:p>
-      <w:pPr>
-        <w:tabs>
-          <w:tab w:val="left" w:pos="916"/>
-          <w:tab w:val="left" w:pos="1832"/>
-          <w:tab w:val="left" w:pos="2748"/>
-          <w:tab w:val="left" w:pos="3664"/>
-          <w:tab w:val="left" w:pos="4580"/>
-          <w:tab w:val="left" w:pos="5496"/>
-          <w:tab w:val="left" w:pos="6412"/>
-          <w:tab w:val="left" w:pos="7328"/>
-          <w:tab w:val="left" w:pos="8244"/>
-          <w:tab w:val="left" w:pos="9160"/>
-          <w:tab w:val="left" w:pos="10076"/>
-          <w:tab w:val="left" w:pos="10992"/>
-          <w:tab w:val="left" w:pos="11908"/>
-          <w:tab w:val="left" w:pos="12824"/>
-          <w:tab w:val="left" w:pos="13740"/>
-          <w:tab w:val="left" w:pos="14656"/>
-        </w:tabs>
-        <w:spacing w:line="240" w:lineRule="auto"/>
-        <w:rPr>
-          <w:rFonts w:ascii="Courier New" w:eastAsia="Times New Roman" w:hAnsi="Courier New" w:cs="Courier New"/>
-          <w:color w:val="000000"/>
-          <w:sz w:val="20"/>
-          <w:szCs w:val="20"/>
-        </w:rPr>
-      </w:pPr>
-      <w:r>
-        <w:rPr>
-          <w:rFonts w:ascii="Courier New" w:eastAsia="Times New Roman" w:hAnsi="Courier New" w:cs="Courier New"/>
-          <w:color w:val="000000"/>
-          <w:sz w:val="20"/>
-          <w:szCs w:val="20"/>
-        </w:rPr>
-        <w:t>So that the Copenhagen rules are obeyed</w:t>
-      </w:r>
-    </w:p>
-    <w:p>
-      <w:pPr>
-        <w:tabs>
-          <w:tab w:val="left" w:pos="916"/>
-          <w:tab w:val="left" w:pos="1832"/>
-          <w:tab w:val="left" w:pos="2748"/>
-          <w:tab w:val="left" w:pos="3664"/>
-          <w:tab w:val="left" w:pos="4580"/>
-          <w:tab w:val="left" w:pos="5496"/>
-          <w:tab w:val="left" w:pos="6412"/>
-          <w:tab w:val="left" w:pos="7328"/>
-          <w:tab w:val="left" w:pos="8244"/>
-          <w:tab w:val="left" w:pos="9160"/>
-          <w:tab w:val="left" w:pos="10076"/>
-          <w:tab w:val="left" w:pos="10992"/>
-          <w:tab w:val="left" w:pos="11908"/>
-          <w:tab w:val="left" w:pos="12824"/>
-          <w:tab w:val="left" w:pos="13740"/>
-          <w:tab w:val="left" w:pos="14656"/>
-        </w:tabs>
-        <w:spacing w:line="240" w:lineRule="auto"/>
-        <w:rPr>
-          <w:rFonts w:ascii="Courier New" w:eastAsia="Times New Roman" w:hAnsi="Courier New" w:cs="Courier New"/>
-          <w:color w:val="000000"/>
-          <w:sz w:val="20"/>
-          <w:szCs w:val="20"/>
-        </w:rPr>
-      </w:pPr>
-    </w:p>
-    <w:p>
-      <w:pPr>
-        <w:tabs>
-          <w:tab w:val="left" w:pos="916"/>
-          <w:tab w:val="left" w:pos="1832"/>
-          <w:tab w:val="left" w:pos="2748"/>
-          <w:tab w:val="left" w:pos="3664"/>
-          <w:tab w:val="left" w:pos="4580"/>
-          <w:tab w:val="left" w:pos="5496"/>
-          <w:tab w:val="left" w:pos="6412"/>
-          <w:tab w:val="left" w:pos="7328"/>
-          <w:tab w:val="left" w:pos="8244"/>
-          <w:tab w:val="left" w:pos="9160"/>
-          <w:tab w:val="left" w:pos="10076"/>
-          <w:tab w:val="left" w:pos="10992"/>
-          <w:tab w:val="left" w:pos="11908"/>
-          <w:tab w:val="left" w:pos="12824"/>
-          <w:tab w:val="left" w:pos="13740"/>
-          <w:tab w:val="left" w:pos="14656"/>
-        </w:tabs>
-        <w:spacing w:line="240" w:lineRule="auto"/>
-        <w:rPr>
-          <w:rFonts w:ascii="Courier New" w:eastAsia="Times New Roman" w:hAnsi="Courier New" w:cs="Courier New"/>
-          <w:color w:val="000000"/>
-          <w:sz w:val="20"/>
-          <w:szCs w:val="20"/>
-        </w:rPr>
-      </w:pPr>
-      <w:r>
-        <w:rPr>
-          <w:rFonts w:ascii="Courier New" w:eastAsia="Times New Roman" w:hAnsi="Courier New" w:cs="Courier New"/>
-          <w:color w:val="000000"/>
-          <w:sz w:val="20"/>
-          <w:szCs w:val="20"/>
-        </w:rPr>
-        <w:t>As a player</w:t>
-      </w:r>
-    </w:p>
-    <w:p>
-      <w:pPr>
-        <w:tabs>
-          <w:tab w:val="left" w:pos="916"/>
-          <w:tab w:val="left" w:pos="1832"/>
-          <w:tab w:val="left" w:pos="2748"/>
-          <w:tab w:val="left" w:pos="3664"/>
-          <w:tab w:val="left" w:pos="4580"/>
-          <w:tab w:val="left" w:pos="5496"/>
-          <w:tab w:val="left" w:pos="6412"/>
-          <w:tab w:val="left" w:pos="7328"/>
-          <w:tab w:val="left" w:pos="8244"/>
-          <w:tab w:val="left" w:pos="9160"/>
-          <w:tab w:val="left" w:pos="10076"/>
-          <w:tab w:val="left" w:pos="10992"/>
-          <w:tab w:val="left" w:pos="11908"/>
-          <w:tab w:val="left" w:pos="12824"/>
-          <w:tab w:val="left" w:pos="13740"/>
-          <w:tab w:val="left" w:pos="14656"/>
-        </w:tabs>
-        <w:spacing w:line="240" w:lineRule="auto"/>
-        <w:rPr>
-          <w:rFonts w:ascii="Courier New" w:eastAsia="Times New Roman" w:hAnsi="Courier New" w:cs="Courier New"/>
-          <w:color w:val="000000"/>
-          <w:sz w:val="20"/>
-          <w:szCs w:val="20"/>
-        </w:rPr>
-      </w:pPr>
-      <w:r>
-        <w:rPr>
-          <w:rFonts w:ascii="Courier New" w:eastAsia="Times New Roman" w:hAnsi="Courier New" w:cs="Courier New"/>
-          <w:color w:val="000000"/>
-          <w:sz w:val="20"/>
-          <w:szCs w:val="20"/>
-        </w:rPr>
-        <w:t>I want the initial board setup to be as follows (</w:t>
-      </w:r>
-      <w:proofErr w:type="spellStart"/>
-      <w:r>
-        <w:rPr>
-          <w:rFonts w:ascii="Courier New" w:eastAsia="Times New Roman" w:hAnsi="Courier New" w:cs="Courier New"/>
-          <w:color w:val="000000"/>
-          <w:sz w:val="20"/>
-          <w:szCs w:val="20"/>
-        </w:rPr>
-        <w:t>A</w:t>
-      </w:r>
-      <w:proofErr w:type="gramStart"/>
-      <w:r>
-        <w:rPr>
-          <w:rFonts w:ascii="Courier New" w:eastAsia="Times New Roman" w:hAnsi="Courier New" w:cs="Courier New"/>
-          <w:color w:val="000000"/>
-          <w:sz w:val="20"/>
-          <w:szCs w:val="20"/>
-        </w:rPr>
-        <w:t>:Attacker</w:t>
-      </w:r>
-      <w:proofErr w:type="spellEnd"/>
-      <w:proofErr w:type="gramEnd"/>
-      <w:r>
-        <w:rPr>
-          <w:rFonts w:ascii="Courier New" w:eastAsia="Times New Roman" w:hAnsi="Courier New" w:cs="Courier New"/>
-          <w:color w:val="000000"/>
-          <w:sz w:val="20"/>
-          <w:szCs w:val="20"/>
-        </w:rPr>
-        <w:t xml:space="preserve"> D:Defender K:King)</w:t>
+        <w:t>I want the initial board setup to be as follows (A:Attacker D:Defender K:King)</w:t>
       </w:r>
     </w:p>
     <w:p>
@@ -1000,79 +894,8 @@
           <w:szCs w:val="20"/>
         </w:rPr>
         <w:tab/>
-        <w:t xml:space="preserve">            A   </w:t>
-      </w:r>
-      <w:proofErr w:type="spellStart"/>
-      <w:r>
-        <w:rPr>
-          <w:rFonts w:ascii="Courier New" w:eastAsia="Times New Roman" w:hAnsi="Courier New" w:cs="Courier New"/>
-          <w:color w:val="000000"/>
-          <w:sz w:val="20"/>
-          <w:szCs w:val="20"/>
-        </w:rPr>
-        <w:t>A</w:t>
-      </w:r>
-      <w:proofErr w:type="spellEnd"/>
-      <w:r>
-        <w:rPr>
-          <w:rFonts w:ascii="Courier New" w:eastAsia="Times New Roman" w:hAnsi="Courier New" w:cs="Courier New"/>
-          <w:color w:val="000000"/>
-          <w:sz w:val="20"/>
-          <w:szCs w:val="20"/>
-        </w:rPr>
-        <w:t xml:space="preserve">   </w:t>
-      </w:r>
-      <w:proofErr w:type="spellStart"/>
-      <w:r>
-        <w:rPr>
-          <w:rFonts w:ascii="Courier New" w:eastAsia="Times New Roman" w:hAnsi="Courier New" w:cs="Courier New"/>
-          <w:color w:val="000000"/>
-          <w:sz w:val="20"/>
-          <w:szCs w:val="20"/>
-        </w:rPr>
-        <w:t>A</w:t>
-      </w:r>
-      <w:proofErr w:type="spellEnd"/>
-      <w:r>
-        <w:rPr>
-          <w:rFonts w:ascii="Courier New" w:eastAsia="Times New Roman" w:hAnsi="Courier New" w:cs="Courier New"/>
-          <w:color w:val="000000"/>
-          <w:sz w:val="20"/>
-          <w:szCs w:val="20"/>
-        </w:rPr>
-        <w:t xml:space="preserve">   </w:t>
-      </w:r>
-      <w:proofErr w:type="spellStart"/>
-      <w:r>
-        <w:rPr>
-          <w:rFonts w:ascii="Courier New" w:eastAsia="Times New Roman" w:hAnsi="Courier New" w:cs="Courier New"/>
-          <w:color w:val="000000"/>
-          <w:sz w:val="20"/>
-          <w:szCs w:val="20"/>
-        </w:rPr>
-        <w:t>A</w:t>
-      </w:r>
-      <w:proofErr w:type="spellEnd"/>
-      <w:r>
-        <w:rPr>
-          <w:rFonts w:ascii="Courier New" w:eastAsia="Times New Roman" w:hAnsi="Courier New" w:cs="Courier New"/>
-          <w:color w:val="000000"/>
-          <w:sz w:val="20"/>
-          <w:szCs w:val="20"/>
-        </w:rPr>
-        <w:t xml:space="preserve">   </w:t>
-      </w:r>
-      <w:proofErr w:type="spellStart"/>
-      <w:r>
-        <w:rPr>
-          <w:rFonts w:ascii="Courier New" w:eastAsia="Times New Roman" w:hAnsi="Courier New" w:cs="Courier New"/>
-          <w:color w:val="000000"/>
-          <w:sz w:val="20"/>
-          <w:szCs w:val="20"/>
-        </w:rPr>
-        <w:t>A</w:t>
-      </w:r>
-      <w:proofErr w:type="spellEnd"/>
+        <w:t xml:space="preserve">            A   A   A   A   A</w:t>
+      </w:r>
     </w:p>
     <w:p>
       <w:pPr>
@@ -1227,47 +1050,7 @@
           <w:szCs w:val="20"/>
         </w:rPr>
         <w:tab/>
-        <w:t xml:space="preserve">A               D   </w:t>
-      </w:r>
-      <w:proofErr w:type="spellStart"/>
-      <w:r>
-        <w:rPr>
-          <w:rFonts w:ascii="Courier New" w:eastAsia="Times New Roman" w:hAnsi="Courier New" w:cs="Courier New"/>
-          <w:color w:val="000000"/>
-          <w:sz w:val="20"/>
-          <w:szCs w:val="20"/>
-        </w:rPr>
-        <w:t>D</w:t>
-      </w:r>
-      <w:proofErr w:type="spellEnd"/>
-      <w:r>
-        <w:rPr>
-          <w:rFonts w:ascii="Courier New" w:eastAsia="Times New Roman" w:hAnsi="Courier New" w:cs="Courier New"/>
-          <w:color w:val="000000"/>
-          <w:sz w:val="20"/>
-          <w:szCs w:val="20"/>
-        </w:rPr>
-        <w:t xml:space="preserve">   </w:t>
-      </w:r>
-      <w:proofErr w:type="spellStart"/>
-      <w:r>
-        <w:rPr>
-          <w:rFonts w:ascii="Courier New" w:eastAsia="Times New Roman" w:hAnsi="Courier New" w:cs="Courier New"/>
-          <w:color w:val="000000"/>
-          <w:sz w:val="20"/>
-          <w:szCs w:val="20"/>
-        </w:rPr>
-        <w:t>D</w:t>
-      </w:r>
-      <w:proofErr w:type="spellEnd"/>
-      <w:r>
-        <w:rPr>
-          <w:rFonts w:ascii="Courier New" w:eastAsia="Times New Roman" w:hAnsi="Courier New" w:cs="Courier New"/>
-          <w:color w:val="000000"/>
-          <w:sz w:val="20"/>
-          <w:szCs w:val="20"/>
-        </w:rPr>
-        <w:t xml:space="preserve">               A</w:t>
+        <w:t>A               D   D   D               A</w:t>
       </w:r>
     </w:p>
     <w:p>
@@ -1306,79 +1089,8 @@
           <w:szCs w:val="20"/>
         </w:rPr>
         <w:tab/>
-        <w:t xml:space="preserve">A   </w:t>
-      </w:r>
-      <w:proofErr w:type="spellStart"/>
-      <w:r>
-        <w:rPr>
-          <w:rFonts w:ascii="Courier New" w:eastAsia="Times New Roman" w:hAnsi="Courier New" w:cs="Courier New"/>
-          <w:color w:val="000000"/>
-          <w:sz w:val="20"/>
-          <w:szCs w:val="20"/>
-        </w:rPr>
-        <w:t>A</w:t>
-      </w:r>
-      <w:proofErr w:type="spellEnd"/>
-      <w:r>
-        <w:rPr>
-          <w:rFonts w:ascii="Courier New" w:eastAsia="Times New Roman" w:hAnsi="Courier New" w:cs="Courier New"/>
-          <w:color w:val="000000"/>
-          <w:sz w:val="20"/>
-          <w:szCs w:val="20"/>
-        </w:rPr>
-        <w:t xml:space="preserve">       D   </w:t>
-      </w:r>
-      <w:proofErr w:type="spellStart"/>
-      <w:r>
-        <w:rPr>
-          <w:rFonts w:ascii="Courier New" w:eastAsia="Times New Roman" w:hAnsi="Courier New" w:cs="Courier New"/>
-          <w:color w:val="000000"/>
-          <w:sz w:val="20"/>
-          <w:szCs w:val="20"/>
-        </w:rPr>
-        <w:t>D</w:t>
-      </w:r>
-      <w:proofErr w:type="spellEnd"/>
-      <w:r>
-        <w:rPr>
-          <w:rFonts w:ascii="Courier New" w:eastAsia="Times New Roman" w:hAnsi="Courier New" w:cs="Courier New"/>
-          <w:color w:val="000000"/>
-          <w:sz w:val="20"/>
-          <w:szCs w:val="20"/>
-        </w:rPr>
-        <w:t xml:space="preserve">   K   D   </w:t>
-      </w:r>
-      <w:proofErr w:type="spellStart"/>
-      <w:r>
-        <w:rPr>
-          <w:rFonts w:ascii="Courier New" w:eastAsia="Times New Roman" w:hAnsi="Courier New" w:cs="Courier New"/>
-          <w:color w:val="000000"/>
-          <w:sz w:val="20"/>
-          <w:szCs w:val="20"/>
-        </w:rPr>
-        <w:t>D</w:t>
-      </w:r>
-      <w:proofErr w:type="spellEnd"/>
-      <w:r>
-        <w:rPr>
-          <w:rFonts w:ascii="Courier New" w:eastAsia="Times New Roman" w:hAnsi="Courier New" w:cs="Courier New"/>
-          <w:color w:val="000000"/>
-          <w:sz w:val="20"/>
-          <w:szCs w:val="20"/>
-        </w:rPr>
-        <w:t xml:space="preserve">       A   </w:t>
-      </w:r>
-      <w:proofErr w:type="spellStart"/>
-      <w:r>
-        <w:rPr>
-          <w:rFonts w:ascii="Courier New" w:eastAsia="Times New Roman" w:hAnsi="Courier New" w:cs="Courier New"/>
-          <w:color w:val="000000"/>
-          <w:sz w:val="20"/>
-          <w:szCs w:val="20"/>
-        </w:rPr>
-        <w:t>A</w:t>
-      </w:r>
-      <w:proofErr w:type="spellEnd"/>
+        <w:t>A   A       D   D   K   D   D       A   A</w:t>
+      </w:r>
     </w:p>
     <w:p>
       <w:pPr>
@@ -1416,47 +1128,7 @@
           <w:szCs w:val="20"/>
         </w:rPr>
         <w:tab/>
-        <w:t xml:space="preserve">A               D   </w:t>
-      </w:r>
-      <w:proofErr w:type="spellStart"/>
-      <w:r>
-        <w:rPr>
-          <w:rFonts w:ascii="Courier New" w:eastAsia="Times New Roman" w:hAnsi="Courier New" w:cs="Courier New"/>
-          <w:color w:val="000000"/>
-          <w:sz w:val="20"/>
-          <w:szCs w:val="20"/>
-        </w:rPr>
-        <w:t>D</w:t>
-      </w:r>
-      <w:proofErr w:type="spellEnd"/>
-      <w:r>
-        <w:rPr>
-          <w:rFonts w:ascii="Courier New" w:eastAsia="Times New Roman" w:hAnsi="Courier New" w:cs="Courier New"/>
-          <w:color w:val="000000"/>
-          <w:sz w:val="20"/>
-          <w:szCs w:val="20"/>
-        </w:rPr>
-        <w:t xml:space="preserve">   </w:t>
-      </w:r>
-      <w:proofErr w:type="spellStart"/>
-      <w:r>
-        <w:rPr>
-          <w:rFonts w:ascii="Courier New" w:eastAsia="Times New Roman" w:hAnsi="Courier New" w:cs="Courier New"/>
-          <w:color w:val="000000"/>
-          <w:sz w:val="20"/>
-          <w:szCs w:val="20"/>
-        </w:rPr>
-        <w:t>D</w:t>
-      </w:r>
-      <w:proofErr w:type="spellEnd"/>
-      <w:r>
-        <w:rPr>
-          <w:rFonts w:ascii="Courier New" w:eastAsia="Times New Roman" w:hAnsi="Courier New" w:cs="Courier New"/>
-          <w:color w:val="000000"/>
-          <w:sz w:val="20"/>
-          <w:szCs w:val="20"/>
-        </w:rPr>
-        <w:t xml:space="preserve">               A</w:t>
+        <w:t>A               D   D   D               A</w:t>
       </w:r>
     </w:p>
     <w:p>
@@ -1612,87 +1284,7 @@
           <w:szCs w:val="20"/>
         </w:rPr>
         <w:tab/>
-        <w:t xml:space="preserve">            A   </w:t>
-      </w:r>
-      <w:proofErr w:type="spellStart"/>
-      <w:r>
-        <w:rPr>
-          <w:rFonts w:ascii="Courier New" w:eastAsia="Times New Roman" w:hAnsi="Courier New" w:cs="Courier New"/>
-          <w:color w:val="000000"/>
-          <w:sz w:val="20"/>
-          <w:szCs w:val="20"/>
-        </w:rPr>
-        <w:t>A</w:t>
-      </w:r>
-      <w:proofErr w:type="spellEnd"/>
-      <w:r>
-        <w:rPr>
-          <w:rFonts w:ascii="Courier New" w:eastAsia="Times New Roman" w:hAnsi="Courier New" w:cs="Courier New"/>
-          <w:color w:val="000000"/>
-          <w:sz w:val="20"/>
-          <w:szCs w:val="20"/>
-        </w:rPr>
-        <w:t xml:space="preserve">   </w:t>
-      </w:r>
-      <w:proofErr w:type="spellStart"/>
-      <w:r>
-        <w:rPr>
-          <w:rFonts w:ascii="Courier New" w:eastAsia="Times New Roman" w:hAnsi="Courier New" w:cs="Courier New"/>
-          <w:color w:val="000000"/>
-          <w:sz w:val="20"/>
-          <w:szCs w:val="20"/>
-        </w:rPr>
-        <w:t>A</w:t>
-      </w:r>
-      <w:proofErr w:type="spellEnd"/>
-      <w:r>
-        <w:rPr>
-          <w:rFonts w:ascii="Courier New" w:eastAsia="Times New Roman" w:hAnsi="Courier New" w:cs="Courier New"/>
-          <w:color w:val="000000"/>
-          <w:sz w:val="20"/>
-          <w:szCs w:val="20"/>
-        </w:rPr>
-        <w:t xml:space="preserve">   </w:t>
-      </w:r>
-      <w:proofErr w:type="spellStart"/>
-      <w:r>
-        <w:rPr>
-          <w:rFonts w:ascii="Courier New" w:eastAsia="Times New Roman" w:hAnsi="Courier New" w:cs="Courier New"/>
-          <w:color w:val="000000"/>
-          <w:sz w:val="20"/>
-          <w:szCs w:val="20"/>
-        </w:rPr>
-        <w:t>A</w:t>
-      </w:r>
-      <w:proofErr w:type="spellEnd"/>
-      <w:r>
-        <w:rPr>
-          <w:rFonts w:ascii="Courier New" w:eastAsia="Times New Roman" w:hAnsi="Courier New" w:cs="Courier New"/>
-          <w:color w:val="000000"/>
-          <w:sz w:val="20"/>
-          <w:szCs w:val="20"/>
-        </w:rPr>
-        <w:t xml:space="preserve">   </w:t>
-      </w:r>
-      <w:proofErr w:type="spellStart"/>
-      <w:r>
-        <w:rPr>
-          <w:rFonts w:ascii="Courier New" w:eastAsia="Times New Roman" w:hAnsi="Courier New" w:cs="Courier New"/>
-          <w:color w:val="000000"/>
-          <w:sz w:val="20"/>
-          <w:szCs w:val="20"/>
-        </w:rPr>
-        <w:t>A</w:t>
-      </w:r>
-      <w:proofErr w:type="spellEnd"/>
-      <w:r>
-        <w:rPr>
-          <w:rFonts w:ascii="Courier New" w:eastAsia="Times New Roman" w:hAnsi="Courier New" w:cs="Courier New"/>
-          <w:color w:val="000000"/>
-          <w:sz w:val="20"/>
-          <w:szCs w:val="20"/>
-        </w:rPr>
-        <w:t xml:space="preserve"> </w:t>
+        <w:t xml:space="preserve">            A   A   A   A   A </w:t>
       </w:r>
     </w:p>
     <w:p>
@@ -3333,27 +2925,7 @@
           <w:sz w:val="20"/>
           <w:szCs w:val="20"/>
         </w:rPr>
-        <w:t>(</w:t>
-      </w:r>
-      <w:proofErr w:type="gramStart"/>
-      <w:r>
-        <w:rPr>
-          <w:rFonts w:ascii="Courier New" w:eastAsia="Times New Roman" w:hAnsi="Courier New" w:cs="Courier New"/>
-          <w:color w:val="000000"/>
-          <w:sz w:val="20"/>
-          <w:szCs w:val="20"/>
-        </w:rPr>
-        <w:t>aka</w:t>
-      </w:r>
-      <w:proofErr w:type="gramEnd"/>
-      <w:r>
-        <w:rPr>
-          <w:rFonts w:ascii="Courier New" w:eastAsia="Times New Roman" w:hAnsi="Courier New" w:cs="Courier New"/>
-          <w:color w:val="000000"/>
-          <w:sz w:val="20"/>
-          <w:szCs w:val="20"/>
-        </w:rPr>
-        <w:t xml:space="preserve"> Shield Wall Capture)</w:t>
+        <w:t>(aka Shield Wall Capture)</w:t>
       </w:r>
     </w:p>
     <w:p>
@@ -3677,27 +3249,7 @@
           <w:sz w:val="20"/>
           <w:szCs w:val="20"/>
         </w:rPr>
-        <w:t>(</w:t>
-      </w:r>
-      <w:proofErr w:type="gramStart"/>
-      <w:r>
-        <w:rPr>
-          <w:rFonts w:ascii="Courier New" w:eastAsia="Times New Roman" w:hAnsi="Courier New" w:cs="Courier New"/>
-          <w:color w:val="000000"/>
-          <w:sz w:val="20"/>
-          <w:szCs w:val="20"/>
-        </w:rPr>
-        <w:t>aka</w:t>
-      </w:r>
-      <w:proofErr w:type="gramEnd"/>
-      <w:r>
-        <w:rPr>
-          <w:rFonts w:ascii="Courier New" w:eastAsia="Times New Roman" w:hAnsi="Courier New" w:cs="Courier New"/>
-          <w:color w:val="000000"/>
-          <w:sz w:val="20"/>
-          <w:szCs w:val="20"/>
-        </w:rPr>
-        <w:t xml:space="preserve"> Edge Fort)</w:t>
+        <w:t>(aka Edge Fort)</w:t>
       </w:r>
     </w:p>
     <w:p>
@@ -4699,27 +4251,7 @@
           <w:sz w:val="20"/>
           <w:szCs w:val="20"/>
         </w:rPr>
-        <w:t xml:space="preserve">I want the game to end in a draw if there is 50 </w:t>
-      </w:r>
-      <w:proofErr w:type="spellStart"/>
-      <w:r>
-        <w:rPr>
-          <w:rFonts w:ascii="Courier New" w:eastAsia="Times New Roman" w:hAnsi="Courier New" w:cs="Courier New"/>
-          <w:color w:val="000000"/>
-          <w:sz w:val="20"/>
-          <w:szCs w:val="20"/>
-        </w:rPr>
-        <w:t>consectutive</w:t>
-      </w:r>
-      <w:proofErr w:type="spellEnd"/>
-      <w:r>
-        <w:rPr>
-          <w:rFonts w:ascii="Courier New" w:eastAsia="Times New Roman" w:hAnsi="Courier New" w:cs="Courier New"/>
-          <w:color w:val="000000"/>
-          <w:sz w:val="20"/>
-          <w:szCs w:val="20"/>
-        </w:rPr>
-        <w:t xml:space="preserve"> moves without a capture</w:t>
+        <w:t>I want the game to end in a draw if there is 50 consectutive moves without a capture</w:t>
       </w:r>
     </w:p>
     <w:p>
@@ -4883,15 +4415,7 @@
     <w:p>
       <w:r>
         <w:tab/>
-        <w:t xml:space="preserve">The first main decision we made was simply to use GitHub since we all possessed accounts prior to this assignment. We also researched the rules of </w:t>
-      </w:r>
-      <w:proofErr w:type="spellStart"/>
-      <w:r>
-        <w:t>Hnefatafl</w:t>
-      </w:r>
-      <w:proofErr w:type="spellEnd"/>
-      <w:r>
-        <w:t xml:space="preserve"> more in depth and practiced playing online/on an app so that we could fully understand the gameplay.</w:t>
+        <w:t>The first main decision we made was simply to use GitHub since we all possessed accounts prior to this assignment. We also researched the rules of Hnefatafl more in depth and practiced playing online/on an app so that we could fully understand the gameplay.</w:t>
       </w:r>
       <w:r>
         <w:t xml:space="preserve"> Brian found an app for the game that he played on his phone and found a way to beat the AI on the hardest difficulty every time in just a few turns. If we try to implement an AI, it will be interesting to see if ours performs better than the one in the app.</w:t>
@@ -4902,23 +4426,7 @@
         <w:ind w:firstLine="720"/>
       </w:pPr>
       <w:r>
-        <w:t xml:space="preserve">We made a decision that instead of </w:t>
-      </w:r>
-      <w:proofErr w:type="spellStart"/>
-      <w:r>
-        <w:t>JButtons</w:t>
-      </w:r>
-      <w:proofErr w:type="spellEnd"/>
-      <w:r>
-        <w:t xml:space="preserve"> we would simply paint the </w:t>
-      </w:r>
-      <w:proofErr w:type="spellStart"/>
-      <w:r>
-        <w:t>JPanel</w:t>
-      </w:r>
-      <w:proofErr w:type="spellEnd"/>
-      <w:r>
-        <w:t xml:space="preserve"> so that the interface would look more professional. So far we have been doing most of our communication via a group text, but we discussed the possibility of using Slack. If future sprints require more in depth communication it is very likely we will find a more efficient and effective system of communication. </w:t>
+        <w:t xml:space="preserve">We made a decision that instead of JButtons we would simply paint the JPanel so that the interface would look more professional. So far we have been doing most of our communication via a group text, but we discussed the possibility of using Slack. If future sprints require more in depth communication it is very likely we will find a more efficient and effective system of communication. </w:t>
       </w:r>
       <w:r>
         <w:t>As far as stand-ups go they were short and just done in the group chat since the level of difficulty for sprint 1 was low. As long as we are making progress, we will continue to hold our stand-ups virtually. If we decide it’s necessary to meet in person in the future for 1 or 2 of the stand-ups per sprint then we will try to find a time to meet that works for all of us.</w:t>
@@ -4932,16 +4440,19 @@
         <w:t>Our next decision came down to coding style. We talked a bit about our own personal preferences and all agreed that the most important thing is for all of us to use the same coding style and to be consistent. John even added a style checker for us.</w:t>
       </w:r>
       <w:r>
-        <w:t xml:space="preserve"> (TODO: JOHN CAN YOU TALK A LITTLE MORE ABOUT THE STYLE CHECKER)</w:t>
-      </w:r>
-      <w:r>
-        <w:t xml:space="preserve"> The only thing one of our teammates was a little unhappy about was using camel case. </w:t>
-      </w:r>
-      <w:r>
-        <w:t xml:space="preserve">He said, “Camel case is the devil” so I think we know how he feels, but he lost the battle on this one. </w:t>
+        <w:t xml:space="preserve"> </w:t>
+      </w:r>
+      <w:r>
+        <w:t>We ended up adopting a slightly modified version of Google’s Java style. The modification being to allow star includes.</w:t>
       </w:r>
       <w:bookmarkStart w:id="0" w:name="_GoBack"/>
       <w:bookmarkEnd w:id="0"/>
+      <w:r>
+        <w:t xml:space="preserve"> The only thing one of our teammates was a little unhappy about was using camel case. </w:t>
+      </w:r>
+      <w:r>
+        <w:t xml:space="preserve">He said, “Camel case is the devil” so I think we know how he feels, but he lost the battle on this one. </w:t>
+      </w:r>
     </w:p>
     <w:sectPr>
       <w:pgSz w:w="12240" w:h="15840"/>
@@ -4970,7 +4481,7 @@
       </w:pPr>
     </w:pPrDefault>
   </w:docDefaults>
-  <w:latentStyles w:defLockedState="0" w:defUIPriority="99" w:defSemiHidden="0" w:defUnhideWhenUsed="0" w:defQFormat="0" w:count="371">
+  <w:latentStyles w:defLockedState="0" w:defUIPriority="99" w:defSemiHidden="0" w:defUnhideWhenUsed="0" w:defQFormat="0" w:count="380">
     <w:lsdException w:name="Normal" w:uiPriority="0" w:qFormat="1"/>
     <w:lsdException w:name="heading 1" w:uiPriority="9" w:qFormat="1"/>
     <w:lsdException w:name="heading 2" w:semiHidden="1" w:uiPriority="9" w:unhideWhenUsed="1" w:qFormat="1"/>

</xml_diff>

<commit_message>
added more user stories to report
</commit_message>
<xml_diff>
--- a/reports/sprint1.docx
+++ b/reports/sprint1.docx
@@ -1,6 +1,6 @@
 
 <file path=word/document.xml><?xml version="1.0" encoding="utf-8"?>
-<w:document xmlns:wpc="http://schemas.microsoft.com/office/word/2010/wordprocessingCanvas" xmlns:mo="http://schemas.microsoft.com/office/mac/office/2008/main" xmlns:mc="http://schemas.openxmlformats.org/markup-compatibility/2006" xmlns:mv="urn:schemas-microsoft-com:mac:vml" xmlns:o="urn:schemas-microsoft-com:office:office" xmlns:r="http://schemas.openxmlformats.org/officeDocument/2006/relationships" xmlns:m="http://schemas.openxmlformats.org/officeDocument/2006/math" xmlns:v="urn:schemas-microsoft-com:vml" xmlns:wp14="http://schemas.microsoft.com/office/word/2010/wordprocessingDrawing" xmlns:wp="http://schemas.openxmlformats.org/drawingml/2006/wordprocessingDrawing" xmlns:w10="urn:schemas-microsoft-com:office:word" xmlns:w="http://schemas.openxmlformats.org/wordprocessingml/2006/main" xmlns:w14="http://schemas.microsoft.com/office/word/2010/wordml" xmlns:w15="http://schemas.microsoft.com/office/word/2012/wordml" xmlns:wpg="http://schemas.microsoft.com/office/word/2010/wordprocessingGroup" xmlns:wpi="http://schemas.microsoft.com/office/word/2010/wordprocessingInk" xmlns:wne="http://schemas.microsoft.com/office/word/2006/wordml" xmlns:wps="http://schemas.microsoft.com/office/word/2010/wordprocessingShape" mc:Ignorable="w14 w15 wp14">
+<w:document xmlns:wpc="http://schemas.microsoft.com/office/word/2010/wordprocessingCanvas" xmlns:mc="http://schemas.openxmlformats.org/markup-compatibility/2006" xmlns:o="urn:schemas-microsoft-com:office:office" xmlns:r="http://schemas.openxmlformats.org/officeDocument/2006/relationships" xmlns:m="http://schemas.openxmlformats.org/officeDocument/2006/math" xmlns:v="urn:schemas-microsoft-com:vml" xmlns:wp14="http://schemas.microsoft.com/office/word/2010/wordprocessingDrawing" xmlns:wp="http://schemas.openxmlformats.org/drawingml/2006/wordprocessingDrawing" xmlns:w10="urn:schemas-microsoft-com:office:word" xmlns:w="http://schemas.openxmlformats.org/wordprocessingml/2006/main" xmlns:w14="http://schemas.microsoft.com/office/word/2010/wordml" xmlns:w15="http://schemas.microsoft.com/office/word/2012/wordml" xmlns:wpg="http://schemas.microsoft.com/office/word/2010/wordprocessingGroup" xmlns:wpi="http://schemas.microsoft.com/office/word/2010/wordprocessingInk" xmlns:wne="http://schemas.microsoft.com/office/word/2006/wordml" xmlns:wps="http://schemas.microsoft.com/office/word/2010/wordprocessingShape" mc:Ignorable="w14 w15 wp14">
   <w:body>
     <w:p>
       <w:pPr>
@@ -49,72 +49,74 @@
           <w:sz w:val="36"/>
           <w:szCs w:val="36"/>
         </w:rPr>
-        <w:t>Brian Ashworth – RedSoxFan</w:t>
-      </w:r>
-    </w:p>
-    <w:p>
-      <w:pPr>
-        <w:jc w:val="center"/>
+        <w:t xml:space="preserve">Brian Ashworth – </w:t>
+      </w:r>
+      <w:proofErr w:type="spellStart"/>
+      <w:r>
         <w:rPr>
           <w:sz w:val="36"/>
           <w:szCs w:val="36"/>
         </w:rPr>
-      </w:pPr>
-      <w:r>
+        <w:t>RedSoxFan</w:t>
+      </w:r>
+      <w:proofErr w:type="spellEnd"/>
+    </w:p>
+    <w:p>
+      <w:pPr>
+        <w:jc w:val="center"/>
         <w:rPr>
           <w:sz w:val="36"/>
           <w:szCs w:val="36"/>
         </w:rPr>
-        <w:t>John Johnson – jdj20</w:t>
-      </w:r>
-    </w:p>
-    <w:p>
-      <w:pPr>
-        <w:jc w:val="center"/>
+      </w:pPr>
+      <w:r>
         <w:rPr>
           <w:sz w:val="36"/>
           <w:szCs w:val="36"/>
         </w:rPr>
-      </w:pPr>
-      <w:r>
+        <w:t>John Johnson – jdj20</w:t>
+      </w:r>
+    </w:p>
+    <w:p>
+      <w:pPr>
+        <w:jc w:val="center"/>
         <w:rPr>
           <w:sz w:val="36"/>
           <w:szCs w:val="36"/>
         </w:rPr>
-        <w:t>Edwin Mellett (Scrum Master) – WynWinz</w:t>
-      </w:r>
-    </w:p>
-    <w:p>
-      <w:pPr>
-        <w:jc w:val="center"/>
+      </w:pPr>
+      <w:r>
         <w:rPr>
           <w:sz w:val="36"/>
           <w:szCs w:val="36"/>
         </w:rPr>
-      </w:pPr>
+        <w:t xml:space="preserve">Edwin </w:t>
+      </w:r>
+      <w:proofErr w:type="spellStart"/>
       <w:r>
         <w:rPr>
           <w:sz w:val="36"/>
           <w:szCs w:val="36"/>
         </w:rPr>
-        <w:t>Aaron Tamenne – atamenne</w:t>
-      </w:r>
-    </w:p>
-    <w:p>
-      <w:pPr>
-        <w:jc w:val="center"/>
+        <w:t>Mellett</w:t>
+      </w:r>
+      <w:proofErr w:type="spellEnd"/>
+      <w:r>
         <w:rPr>
           <w:sz w:val="36"/>
           <w:szCs w:val="36"/>
         </w:rPr>
-      </w:pPr>
+        <w:t xml:space="preserve"> (Scrum Master) – </w:t>
+      </w:r>
+      <w:proofErr w:type="spellStart"/>
       <w:r>
         <w:rPr>
           <w:sz w:val="36"/>
           <w:szCs w:val="36"/>
         </w:rPr>
-        <w:t>(1 FEB 2017)</w:t>
-      </w:r>
+        <w:t>WynWinz</w:t>
+      </w:r>
+      <w:proofErr w:type="spellEnd"/>
     </w:p>
     <w:p>
       <w:pPr>
@@ -124,24 +126,22 @@
           <w:szCs w:val="36"/>
         </w:rPr>
       </w:pPr>
-    </w:p>
-    <w:p>
-      <w:pPr>
-        <w:jc w:val="center"/>
+      <w:r>
         <w:rPr>
           <w:sz w:val="36"/>
           <w:szCs w:val="36"/>
         </w:rPr>
-      </w:pPr>
-    </w:p>
-    <w:p>
-      <w:pPr>
-        <w:jc w:val="center"/>
+        <w:t xml:space="preserve">Aaron Tamenne – </w:t>
+      </w:r>
+      <w:proofErr w:type="spellStart"/>
+      <w:r>
         <w:rPr>
           <w:sz w:val="36"/>
           <w:szCs w:val="36"/>
         </w:rPr>
-      </w:pPr>
+        <w:t>atamenne</w:t>
+      </w:r>
+      <w:proofErr w:type="spellEnd"/>
     </w:p>
     <w:p>
       <w:pPr>
@@ -151,15 +151,13 @@
           <w:szCs w:val="36"/>
         </w:rPr>
       </w:pPr>
-    </w:p>
-    <w:p>
-      <w:pPr>
-        <w:jc w:val="center"/>
+      <w:r>
         <w:rPr>
           <w:sz w:val="36"/>
           <w:szCs w:val="36"/>
         </w:rPr>
-      </w:pPr>
+        <w:t>(1 FEB 2017)</w:t>
+      </w:r>
     </w:p>
     <w:p>
       <w:pPr>
@@ -183,6 +181,51 @@
       <w:pPr>
         <w:jc w:val="center"/>
         <w:rPr>
+          <w:sz w:val="36"/>
+          <w:szCs w:val="36"/>
+        </w:rPr>
+      </w:pPr>
+    </w:p>
+    <w:p>
+      <w:pPr>
+        <w:jc w:val="center"/>
+        <w:rPr>
+          <w:sz w:val="36"/>
+          <w:szCs w:val="36"/>
+        </w:rPr>
+      </w:pPr>
+    </w:p>
+    <w:p>
+      <w:pPr>
+        <w:jc w:val="center"/>
+        <w:rPr>
+          <w:sz w:val="36"/>
+          <w:szCs w:val="36"/>
+        </w:rPr>
+      </w:pPr>
+    </w:p>
+    <w:p>
+      <w:pPr>
+        <w:jc w:val="center"/>
+        <w:rPr>
+          <w:sz w:val="36"/>
+          <w:szCs w:val="36"/>
+        </w:rPr>
+      </w:pPr>
+    </w:p>
+    <w:p>
+      <w:pPr>
+        <w:jc w:val="center"/>
+        <w:rPr>
+          <w:sz w:val="36"/>
+          <w:szCs w:val="36"/>
+        </w:rPr>
+      </w:pPr>
+    </w:p>
+    <w:p>
+      <w:pPr>
+        <w:jc w:val="center"/>
+        <w:rPr>
           <w:sz w:val="28"/>
           <w:szCs w:val="28"/>
         </w:rPr>
@@ -247,18 +290,18 @@
           <w:sz w:val="20"/>
           <w:szCs w:val="20"/>
         </w:rPr>
-        <w:t>So that I can play Hnefatafl</w:t>
-      </w:r>
-    </w:p>
-    <w:p>
-      <w:pPr>
-        <w:spacing w:line="240" w:lineRule="auto"/>
+        <w:t xml:space="preserve">So that I can play </w:t>
+      </w:r>
+      <w:proofErr w:type="spellStart"/>
+      <w:r>
         <w:rPr>
           <w:rFonts w:ascii="Courier New" w:hAnsi="Courier New" w:cs="Courier New"/>
           <w:sz w:val="20"/>
           <w:szCs w:val="20"/>
         </w:rPr>
-      </w:pPr>
+        <w:t>Hnefatafl</w:t>
+      </w:r>
+      <w:proofErr w:type="spellEnd"/>
     </w:p>
     <w:p>
       <w:pPr>
@@ -269,12 +312,22 @@
           <w:szCs w:val="20"/>
         </w:rPr>
       </w:pPr>
-      <w:r>
+    </w:p>
+    <w:p>
+      <w:pPr>
+        <w:spacing w:line="240" w:lineRule="auto"/>
         <w:rPr>
           <w:rFonts w:ascii="Courier New" w:hAnsi="Courier New" w:cs="Courier New"/>
           <w:sz w:val="20"/>
           <w:szCs w:val="20"/>
         </w:rPr>
+      </w:pPr>
+      <w:r>
+        <w:rPr>
+          <w:rFonts w:ascii="Courier New" w:hAnsi="Courier New" w:cs="Courier New"/>
+          <w:sz w:val="20"/>
+          <w:szCs w:val="20"/>
+        </w:rPr>
         <w:t>As a player</w:t>
       </w:r>
     </w:p>
@@ -293,24 +346,42 @@
           <w:sz w:val="20"/>
           <w:szCs w:val="20"/>
         </w:rPr>
-        <w:t>I want to be able to save and load my Hnefatafl games</w:t>
-      </w:r>
-    </w:p>
-    <w:p>
-      <w:pPr>
-        <w:spacing w:line="240" w:lineRule="auto"/>
+        <w:t xml:space="preserve">I want to be able to save and load my </w:t>
+      </w:r>
+      <w:proofErr w:type="spellStart"/>
+      <w:r>
         <w:rPr>
           <w:rFonts w:ascii="Courier New" w:hAnsi="Courier New" w:cs="Courier New"/>
           <w:sz w:val="20"/>
           <w:szCs w:val="20"/>
         </w:rPr>
-      </w:pPr>
+        <w:t>Hnefatafl</w:t>
+      </w:r>
+      <w:proofErr w:type="spellEnd"/>
       <w:r>
         <w:rPr>
           <w:rFonts w:ascii="Courier New" w:hAnsi="Courier New" w:cs="Courier New"/>
           <w:sz w:val="20"/>
           <w:szCs w:val="20"/>
         </w:rPr>
+        <w:t xml:space="preserve"> games</w:t>
+      </w:r>
+    </w:p>
+    <w:p>
+      <w:pPr>
+        <w:spacing w:line="240" w:lineRule="auto"/>
+        <w:rPr>
+          <w:rFonts w:ascii="Courier New" w:hAnsi="Courier New" w:cs="Courier New"/>
+          <w:sz w:val="20"/>
+          <w:szCs w:val="20"/>
+        </w:rPr>
+      </w:pPr>
+      <w:r>
+        <w:rPr>
+          <w:rFonts w:ascii="Courier New" w:hAnsi="Courier New" w:cs="Courier New"/>
+          <w:sz w:val="20"/>
+          <w:szCs w:val="20"/>
+        </w:rPr>
         <w:t>So that I can take a break in the middle of a game to resume later</w:t>
       </w:r>
     </w:p>
@@ -326,36 +397,16 @@
     </w:p>
     <w:p>
       <w:pPr>
-        <w:tabs>
-          <w:tab w:val="left" w:pos="916"/>
-          <w:tab w:val="left" w:pos="1832"/>
-          <w:tab w:val="left" w:pos="2748"/>
-          <w:tab w:val="left" w:pos="3664"/>
-          <w:tab w:val="left" w:pos="4580"/>
-          <w:tab w:val="left" w:pos="5496"/>
-          <w:tab w:val="left" w:pos="6412"/>
-          <w:tab w:val="left" w:pos="7328"/>
-          <w:tab w:val="left" w:pos="8244"/>
-          <w:tab w:val="left" w:pos="9160"/>
-          <w:tab w:val="left" w:pos="10076"/>
-          <w:tab w:val="left" w:pos="10992"/>
-          <w:tab w:val="left" w:pos="11908"/>
-          <w:tab w:val="left" w:pos="12824"/>
-          <w:tab w:val="left" w:pos="13740"/>
-          <w:tab w:val="left" w:pos="14656"/>
-        </w:tabs>
-        <w:spacing w:line="240" w:lineRule="auto"/>
-        <w:rPr>
-          <w:rFonts w:ascii="Courier New" w:eastAsia="Times New Roman" w:hAnsi="Courier New" w:cs="Courier New"/>
-          <w:color w:val="000000"/>
-          <w:sz w:val="20"/>
-          <w:szCs w:val="20"/>
-        </w:rPr>
-      </w:pPr>
-      <w:r>
-        <w:rPr>
-          <w:rFonts w:ascii="Courier New" w:eastAsia="Times New Roman" w:hAnsi="Courier New" w:cs="Courier New"/>
-          <w:color w:val="000000"/>
+        <w:spacing w:line="240" w:lineRule="auto"/>
+        <w:rPr>
+          <w:rFonts w:ascii="Courier New" w:hAnsi="Courier New" w:cs="Courier New"/>
+          <w:sz w:val="20"/>
+          <w:szCs w:val="20"/>
+        </w:rPr>
+      </w:pPr>
+      <w:r>
+        <w:rPr>
+          <w:rFonts w:ascii="Courier New" w:hAnsi="Courier New" w:cs="Courier New"/>
           <w:sz w:val="20"/>
           <w:szCs w:val="20"/>
         </w:rPr>
@@ -364,6 +415,90 @@
     </w:p>
     <w:p>
       <w:pPr>
+        <w:spacing w:line="240" w:lineRule="auto"/>
+        <w:rPr>
+          <w:rFonts w:ascii="Courier New" w:hAnsi="Courier New" w:cs="Courier New"/>
+          <w:sz w:val="20"/>
+          <w:szCs w:val="20"/>
+        </w:rPr>
+      </w:pPr>
+      <w:r>
+        <w:rPr>
+          <w:rFonts w:ascii="Courier New" w:hAnsi="Courier New" w:cs="Courier New"/>
+          <w:sz w:val="20"/>
+          <w:szCs w:val="20"/>
+        </w:rPr>
+        <w:t>I want to be able to start a new game or quit the game whenever I choose</w:t>
+      </w:r>
+    </w:p>
+    <w:p>
+      <w:pPr>
+        <w:spacing w:line="240" w:lineRule="auto"/>
+        <w:rPr>
+          <w:rFonts w:ascii="Courier New" w:hAnsi="Courier New" w:cs="Courier New"/>
+          <w:sz w:val="20"/>
+          <w:szCs w:val="20"/>
+        </w:rPr>
+      </w:pPr>
+      <w:r>
+        <w:rPr>
+          <w:rFonts w:ascii="Courier New" w:hAnsi="Courier New" w:cs="Courier New"/>
+          <w:sz w:val="20"/>
+          <w:szCs w:val="20"/>
+        </w:rPr>
+        <w:t>So that I have more flexibility in what I do with the game</w:t>
+      </w:r>
+    </w:p>
+    <w:p>
+      <w:pPr>
+        <w:spacing w:line="240" w:lineRule="auto"/>
+        <w:rPr>
+          <w:rFonts w:ascii="Courier New" w:hAnsi="Courier New" w:cs="Courier New"/>
+          <w:sz w:val="20"/>
+          <w:szCs w:val="20"/>
+        </w:rPr>
+      </w:pPr>
+    </w:p>
+    <w:p>
+      <w:pPr>
+        <w:tabs>
+          <w:tab w:val="left" w:pos="916"/>
+          <w:tab w:val="left" w:pos="1832"/>
+          <w:tab w:val="left" w:pos="2748"/>
+          <w:tab w:val="left" w:pos="3664"/>
+          <w:tab w:val="left" w:pos="4580"/>
+          <w:tab w:val="left" w:pos="5496"/>
+          <w:tab w:val="left" w:pos="6412"/>
+          <w:tab w:val="left" w:pos="7328"/>
+          <w:tab w:val="left" w:pos="8244"/>
+          <w:tab w:val="left" w:pos="9160"/>
+          <w:tab w:val="left" w:pos="10076"/>
+          <w:tab w:val="left" w:pos="10992"/>
+          <w:tab w:val="left" w:pos="11908"/>
+          <w:tab w:val="left" w:pos="12824"/>
+          <w:tab w:val="left" w:pos="13740"/>
+          <w:tab w:val="left" w:pos="14656"/>
+        </w:tabs>
+        <w:spacing w:line="240" w:lineRule="auto"/>
+        <w:rPr>
+          <w:rFonts w:ascii="Courier New" w:eastAsia="Times New Roman" w:hAnsi="Courier New" w:cs="Courier New"/>
+          <w:color w:val="000000"/>
+          <w:sz w:val="20"/>
+          <w:szCs w:val="20"/>
+        </w:rPr>
+      </w:pPr>
+      <w:r>
+        <w:rPr>
+          <w:rFonts w:ascii="Courier New" w:eastAsia="Times New Roman" w:hAnsi="Courier New" w:cs="Courier New"/>
+          <w:color w:val="000000"/>
+          <w:sz w:val="20"/>
+          <w:szCs w:val="20"/>
+        </w:rPr>
+        <w:t>As a player</w:t>
+      </w:r>
+    </w:p>
+    <w:p>
+      <w:pPr>
         <w:tabs>
           <w:tab w:val="left" w:pos="916"/>
           <w:tab w:val="left" w:pos="1832"/>
@@ -435,7 +570,27 @@
           <w:sz w:val="20"/>
           <w:szCs w:val="20"/>
         </w:rPr>
-        <w:t>So that I can play Hnefatafl against someone</w:t>
+        <w:t xml:space="preserve">So that I can play </w:t>
+      </w:r>
+      <w:proofErr w:type="spellStart"/>
+      <w:r>
+        <w:rPr>
+          <w:rFonts w:ascii="Courier New" w:eastAsia="Times New Roman" w:hAnsi="Courier New" w:cs="Courier New"/>
+          <w:color w:val="000000"/>
+          <w:sz w:val="20"/>
+          <w:szCs w:val="20"/>
+        </w:rPr>
+        <w:t>Hnefatafl</w:t>
+      </w:r>
+      <w:proofErr w:type="spellEnd"/>
+      <w:r>
+        <w:rPr>
+          <w:rFonts w:ascii="Courier New" w:eastAsia="Times New Roman" w:hAnsi="Courier New" w:cs="Courier New"/>
+          <w:color w:val="000000"/>
+          <w:sz w:val="20"/>
+          <w:szCs w:val="20"/>
+        </w:rPr>
+        <w:t xml:space="preserve"> against someone</w:t>
       </w:r>
     </w:p>
     <w:p>
@@ -826,7 +981,38 @@
           <w:sz w:val="20"/>
           <w:szCs w:val="20"/>
         </w:rPr>
-        <w:t>I want the initial board setup to be as follows (A:Attacker D:Defender K:King)</w:t>
+        <w:t>I want the initial board setup to be as follows (</w:t>
+      </w:r>
+      <w:proofErr w:type="spellStart"/>
+      <w:r>
+        <w:rPr>
+          <w:rFonts w:ascii="Courier New" w:eastAsia="Times New Roman" w:hAnsi="Courier New" w:cs="Courier New"/>
+          <w:color w:val="000000"/>
+          <w:sz w:val="20"/>
+          <w:szCs w:val="20"/>
+        </w:rPr>
+        <w:t>A</w:t>
+      </w:r>
+      <w:proofErr w:type="gramStart"/>
+      <w:r>
+        <w:rPr>
+          <w:rFonts w:ascii="Courier New" w:eastAsia="Times New Roman" w:hAnsi="Courier New" w:cs="Courier New"/>
+          <w:color w:val="000000"/>
+          <w:sz w:val="20"/>
+          <w:szCs w:val="20"/>
+        </w:rPr>
+        <w:t>:Attacker</w:t>
+      </w:r>
+      <w:proofErr w:type="spellEnd"/>
+      <w:proofErr w:type="gramEnd"/>
+      <w:r>
+        <w:rPr>
+          <w:rFonts w:ascii="Courier New" w:eastAsia="Times New Roman" w:hAnsi="Courier New" w:cs="Courier New"/>
+          <w:color w:val="000000"/>
+          <w:sz w:val="20"/>
+          <w:szCs w:val="20"/>
+        </w:rPr>
+        <w:t xml:space="preserve"> D:Defender K:King)</w:t>
       </w:r>
     </w:p>
     <w:p>
@@ -894,8 +1080,79 @@
           <w:szCs w:val="20"/>
         </w:rPr>
         <w:tab/>
-        <w:t xml:space="preserve">            A   A   A   A   A</w:t>
-      </w:r>
+        <w:t xml:space="preserve">            A   </w:t>
+      </w:r>
+      <w:proofErr w:type="spellStart"/>
+      <w:r>
+        <w:rPr>
+          <w:rFonts w:ascii="Courier New" w:eastAsia="Times New Roman" w:hAnsi="Courier New" w:cs="Courier New"/>
+          <w:color w:val="000000"/>
+          <w:sz w:val="20"/>
+          <w:szCs w:val="20"/>
+        </w:rPr>
+        <w:t>A</w:t>
+      </w:r>
+      <w:proofErr w:type="spellEnd"/>
+      <w:r>
+        <w:rPr>
+          <w:rFonts w:ascii="Courier New" w:eastAsia="Times New Roman" w:hAnsi="Courier New" w:cs="Courier New"/>
+          <w:color w:val="000000"/>
+          <w:sz w:val="20"/>
+          <w:szCs w:val="20"/>
+        </w:rPr>
+        <w:t xml:space="preserve">   </w:t>
+      </w:r>
+      <w:proofErr w:type="spellStart"/>
+      <w:r>
+        <w:rPr>
+          <w:rFonts w:ascii="Courier New" w:eastAsia="Times New Roman" w:hAnsi="Courier New" w:cs="Courier New"/>
+          <w:color w:val="000000"/>
+          <w:sz w:val="20"/>
+          <w:szCs w:val="20"/>
+        </w:rPr>
+        <w:t>A</w:t>
+      </w:r>
+      <w:proofErr w:type="spellEnd"/>
+      <w:r>
+        <w:rPr>
+          <w:rFonts w:ascii="Courier New" w:eastAsia="Times New Roman" w:hAnsi="Courier New" w:cs="Courier New"/>
+          <w:color w:val="000000"/>
+          <w:sz w:val="20"/>
+          <w:szCs w:val="20"/>
+        </w:rPr>
+        <w:t xml:space="preserve">   </w:t>
+      </w:r>
+      <w:proofErr w:type="spellStart"/>
+      <w:r>
+        <w:rPr>
+          <w:rFonts w:ascii="Courier New" w:eastAsia="Times New Roman" w:hAnsi="Courier New" w:cs="Courier New"/>
+          <w:color w:val="000000"/>
+          <w:sz w:val="20"/>
+          <w:szCs w:val="20"/>
+        </w:rPr>
+        <w:t>A</w:t>
+      </w:r>
+      <w:proofErr w:type="spellEnd"/>
+      <w:r>
+        <w:rPr>
+          <w:rFonts w:ascii="Courier New" w:eastAsia="Times New Roman" w:hAnsi="Courier New" w:cs="Courier New"/>
+          <w:color w:val="000000"/>
+          <w:sz w:val="20"/>
+          <w:szCs w:val="20"/>
+        </w:rPr>
+        <w:t xml:space="preserve">   </w:t>
+      </w:r>
+      <w:proofErr w:type="spellStart"/>
+      <w:r>
+        <w:rPr>
+          <w:rFonts w:ascii="Courier New" w:eastAsia="Times New Roman" w:hAnsi="Courier New" w:cs="Courier New"/>
+          <w:color w:val="000000"/>
+          <w:sz w:val="20"/>
+          <w:szCs w:val="20"/>
+        </w:rPr>
+        <w:t>A</w:t>
+      </w:r>
+      <w:proofErr w:type="spellEnd"/>
     </w:p>
     <w:p>
       <w:pPr>
@@ -1050,7 +1307,47 @@
           <w:szCs w:val="20"/>
         </w:rPr>
         <w:tab/>
-        <w:t>A               D   D   D               A</w:t>
+        <w:t xml:space="preserve">A               D   </w:t>
+      </w:r>
+      <w:proofErr w:type="spellStart"/>
+      <w:r>
+        <w:rPr>
+          <w:rFonts w:ascii="Courier New" w:eastAsia="Times New Roman" w:hAnsi="Courier New" w:cs="Courier New"/>
+          <w:color w:val="000000"/>
+          <w:sz w:val="20"/>
+          <w:szCs w:val="20"/>
+        </w:rPr>
+        <w:t>D</w:t>
+      </w:r>
+      <w:proofErr w:type="spellEnd"/>
+      <w:r>
+        <w:rPr>
+          <w:rFonts w:ascii="Courier New" w:eastAsia="Times New Roman" w:hAnsi="Courier New" w:cs="Courier New"/>
+          <w:color w:val="000000"/>
+          <w:sz w:val="20"/>
+          <w:szCs w:val="20"/>
+        </w:rPr>
+        <w:t xml:space="preserve">   </w:t>
+      </w:r>
+      <w:proofErr w:type="spellStart"/>
+      <w:r>
+        <w:rPr>
+          <w:rFonts w:ascii="Courier New" w:eastAsia="Times New Roman" w:hAnsi="Courier New" w:cs="Courier New"/>
+          <w:color w:val="000000"/>
+          <w:sz w:val="20"/>
+          <w:szCs w:val="20"/>
+        </w:rPr>
+        <w:t>D</w:t>
+      </w:r>
+      <w:proofErr w:type="spellEnd"/>
+      <w:r>
+        <w:rPr>
+          <w:rFonts w:ascii="Courier New" w:eastAsia="Times New Roman" w:hAnsi="Courier New" w:cs="Courier New"/>
+          <w:color w:val="000000"/>
+          <w:sz w:val="20"/>
+          <w:szCs w:val="20"/>
+        </w:rPr>
+        <w:t xml:space="preserve">               A</w:t>
       </w:r>
     </w:p>
     <w:p>
@@ -1089,8 +1386,79 @@
           <w:szCs w:val="20"/>
         </w:rPr>
         <w:tab/>
-        <w:t>A   A       D   D   K   D   D       A   A</w:t>
-      </w:r>
+        <w:t xml:space="preserve">A   </w:t>
+      </w:r>
+      <w:proofErr w:type="spellStart"/>
+      <w:r>
+        <w:rPr>
+          <w:rFonts w:ascii="Courier New" w:eastAsia="Times New Roman" w:hAnsi="Courier New" w:cs="Courier New"/>
+          <w:color w:val="000000"/>
+          <w:sz w:val="20"/>
+          <w:szCs w:val="20"/>
+        </w:rPr>
+        <w:t>A</w:t>
+      </w:r>
+      <w:proofErr w:type="spellEnd"/>
+      <w:r>
+        <w:rPr>
+          <w:rFonts w:ascii="Courier New" w:eastAsia="Times New Roman" w:hAnsi="Courier New" w:cs="Courier New"/>
+          <w:color w:val="000000"/>
+          <w:sz w:val="20"/>
+          <w:szCs w:val="20"/>
+        </w:rPr>
+        <w:t xml:space="preserve">       D   </w:t>
+      </w:r>
+      <w:proofErr w:type="spellStart"/>
+      <w:r>
+        <w:rPr>
+          <w:rFonts w:ascii="Courier New" w:eastAsia="Times New Roman" w:hAnsi="Courier New" w:cs="Courier New"/>
+          <w:color w:val="000000"/>
+          <w:sz w:val="20"/>
+          <w:szCs w:val="20"/>
+        </w:rPr>
+        <w:t>D</w:t>
+      </w:r>
+      <w:proofErr w:type="spellEnd"/>
+      <w:r>
+        <w:rPr>
+          <w:rFonts w:ascii="Courier New" w:eastAsia="Times New Roman" w:hAnsi="Courier New" w:cs="Courier New"/>
+          <w:color w:val="000000"/>
+          <w:sz w:val="20"/>
+          <w:szCs w:val="20"/>
+        </w:rPr>
+        <w:t xml:space="preserve">   K   D   </w:t>
+      </w:r>
+      <w:proofErr w:type="spellStart"/>
+      <w:r>
+        <w:rPr>
+          <w:rFonts w:ascii="Courier New" w:eastAsia="Times New Roman" w:hAnsi="Courier New" w:cs="Courier New"/>
+          <w:color w:val="000000"/>
+          <w:sz w:val="20"/>
+          <w:szCs w:val="20"/>
+        </w:rPr>
+        <w:t>D</w:t>
+      </w:r>
+      <w:proofErr w:type="spellEnd"/>
+      <w:r>
+        <w:rPr>
+          <w:rFonts w:ascii="Courier New" w:eastAsia="Times New Roman" w:hAnsi="Courier New" w:cs="Courier New"/>
+          <w:color w:val="000000"/>
+          <w:sz w:val="20"/>
+          <w:szCs w:val="20"/>
+        </w:rPr>
+        <w:t xml:space="preserve">       A   </w:t>
+      </w:r>
+      <w:proofErr w:type="spellStart"/>
+      <w:r>
+        <w:rPr>
+          <w:rFonts w:ascii="Courier New" w:eastAsia="Times New Roman" w:hAnsi="Courier New" w:cs="Courier New"/>
+          <w:color w:val="000000"/>
+          <w:sz w:val="20"/>
+          <w:szCs w:val="20"/>
+        </w:rPr>
+        <w:t>A</w:t>
+      </w:r>
+      <w:proofErr w:type="spellEnd"/>
     </w:p>
     <w:p>
       <w:pPr>
@@ -1128,7 +1496,47 @@
           <w:szCs w:val="20"/>
         </w:rPr>
         <w:tab/>
-        <w:t>A               D   D   D               A</w:t>
+        <w:t xml:space="preserve">A               D   </w:t>
+      </w:r>
+      <w:proofErr w:type="spellStart"/>
+      <w:r>
+        <w:rPr>
+          <w:rFonts w:ascii="Courier New" w:eastAsia="Times New Roman" w:hAnsi="Courier New" w:cs="Courier New"/>
+          <w:color w:val="000000"/>
+          <w:sz w:val="20"/>
+          <w:szCs w:val="20"/>
+        </w:rPr>
+        <w:t>D</w:t>
+      </w:r>
+      <w:proofErr w:type="spellEnd"/>
+      <w:r>
+        <w:rPr>
+          <w:rFonts w:ascii="Courier New" w:eastAsia="Times New Roman" w:hAnsi="Courier New" w:cs="Courier New"/>
+          <w:color w:val="000000"/>
+          <w:sz w:val="20"/>
+          <w:szCs w:val="20"/>
+        </w:rPr>
+        <w:t xml:space="preserve">   </w:t>
+      </w:r>
+      <w:proofErr w:type="spellStart"/>
+      <w:r>
+        <w:rPr>
+          <w:rFonts w:ascii="Courier New" w:eastAsia="Times New Roman" w:hAnsi="Courier New" w:cs="Courier New"/>
+          <w:color w:val="000000"/>
+          <w:sz w:val="20"/>
+          <w:szCs w:val="20"/>
+        </w:rPr>
+        <w:t>D</w:t>
+      </w:r>
+      <w:proofErr w:type="spellEnd"/>
+      <w:r>
+        <w:rPr>
+          <w:rFonts w:ascii="Courier New" w:eastAsia="Times New Roman" w:hAnsi="Courier New" w:cs="Courier New"/>
+          <w:color w:val="000000"/>
+          <w:sz w:val="20"/>
+          <w:szCs w:val="20"/>
+        </w:rPr>
+        <w:t xml:space="preserve">               A</w:t>
       </w:r>
     </w:p>
     <w:p>
@@ -1284,7 +1692,87 @@
           <w:szCs w:val="20"/>
         </w:rPr>
         <w:tab/>
-        <w:t xml:space="preserve">            A   A   A   A   A </w:t>
+        <w:t xml:space="preserve">            A   </w:t>
+      </w:r>
+      <w:proofErr w:type="spellStart"/>
+      <w:r>
+        <w:rPr>
+          <w:rFonts w:ascii="Courier New" w:eastAsia="Times New Roman" w:hAnsi="Courier New" w:cs="Courier New"/>
+          <w:color w:val="000000"/>
+          <w:sz w:val="20"/>
+          <w:szCs w:val="20"/>
+        </w:rPr>
+        <w:t>A</w:t>
+      </w:r>
+      <w:proofErr w:type="spellEnd"/>
+      <w:r>
+        <w:rPr>
+          <w:rFonts w:ascii="Courier New" w:eastAsia="Times New Roman" w:hAnsi="Courier New" w:cs="Courier New"/>
+          <w:color w:val="000000"/>
+          <w:sz w:val="20"/>
+          <w:szCs w:val="20"/>
+        </w:rPr>
+        <w:t xml:space="preserve">   </w:t>
+      </w:r>
+      <w:proofErr w:type="spellStart"/>
+      <w:r>
+        <w:rPr>
+          <w:rFonts w:ascii="Courier New" w:eastAsia="Times New Roman" w:hAnsi="Courier New" w:cs="Courier New"/>
+          <w:color w:val="000000"/>
+          <w:sz w:val="20"/>
+          <w:szCs w:val="20"/>
+        </w:rPr>
+        <w:t>A</w:t>
+      </w:r>
+      <w:proofErr w:type="spellEnd"/>
+      <w:r>
+        <w:rPr>
+          <w:rFonts w:ascii="Courier New" w:eastAsia="Times New Roman" w:hAnsi="Courier New" w:cs="Courier New"/>
+          <w:color w:val="000000"/>
+          <w:sz w:val="20"/>
+          <w:szCs w:val="20"/>
+        </w:rPr>
+        <w:t xml:space="preserve">   </w:t>
+      </w:r>
+      <w:proofErr w:type="spellStart"/>
+      <w:r>
+        <w:rPr>
+          <w:rFonts w:ascii="Courier New" w:eastAsia="Times New Roman" w:hAnsi="Courier New" w:cs="Courier New"/>
+          <w:color w:val="000000"/>
+          <w:sz w:val="20"/>
+          <w:szCs w:val="20"/>
+        </w:rPr>
+        <w:t>A</w:t>
+      </w:r>
+      <w:proofErr w:type="spellEnd"/>
+      <w:r>
+        <w:rPr>
+          <w:rFonts w:ascii="Courier New" w:eastAsia="Times New Roman" w:hAnsi="Courier New" w:cs="Courier New"/>
+          <w:color w:val="000000"/>
+          <w:sz w:val="20"/>
+          <w:szCs w:val="20"/>
+        </w:rPr>
+        <w:t xml:space="preserve">   </w:t>
+      </w:r>
+      <w:proofErr w:type="spellStart"/>
+      <w:r>
+        <w:rPr>
+          <w:rFonts w:ascii="Courier New" w:eastAsia="Times New Roman" w:hAnsi="Courier New" w:cs="Courier New"/>
+          <w:color w:val="000000"/>
+          <w:sz w:val="20"/>
+          <w:szCs w:val="20"/>
+        </w:rPr>
+        <w:t>A</w:t>
+      </w:r>
+      <w:proofErr w:type="spellEnd"/>
+      <w:r>
+        <w:rPr>
+          <w:rFonts w:ascii="Courier New" w:eastAsia="Times New Roman" w:hAnsi="Courier New" w:cs="Courier New"/>
+          <w:color w:val="000000"/>
+          <w:sz w:val="20"/>
+          <w:szCs w:val="20"/>
+        </w:rPr>
+        <w:t xml:space="preserve"> </w:t>
       </w:r>
     </w:p>
     <w:p>
@@ -1923,7 +2411,1696 @@
           <w:sz w:val="20"/>
           <w:szCs w:val="20"/>
         </w:rPr>
+        <w:t>So that the Copenhagen rules are obeyed</w:t>
+      </w:r>
+    </w:p>
+    <w:p>
+      <w:pPr>
+        <w:tabs>
+          <w:tab w:val="left" w:pos="916"/>
+          <w:tab w:val="left" w:pos="1832"/>
+          <w:tab w:val="left" w:pos="2748"/>
+          <w:tab w:val="left" w:pos="3664"/>
+          <w:tab w:val="left" w:pos="4580"/>
+          <w:tab w:val="left" w:pos="5496"/>
+          <w:tab w:val="left" w:pos="6412"/>
+          <w:tab w:val="left" w:pos="7328"/>
+          <w:tab w:val="left" w:pos="8244"/>
+          <w:tab w:val="left" w:pos="9160"/>
+          <w:tab w:val="left" w:pos="10076"/>
+          <w:tab w:val="left" w:pos="10992"/>
+          <w:tab w:val="left" w:pos="11908"/>
+          <w:tab w:val="left" w:pos="12824"/>
+          <w:tab w:val="left" w:pos="13740"/>
+          <w:tab w:val="left" w:pos="14656"/>
+        </w:tabs>
+        <w:spacing w:line="240" w:lineRule="auto"/>
+        <w:rPr>
+          <w:rFonts w:ascii="Courier New" w:eastAsia="Times New Roman" w:hAnsi="Courier New" w:cs="Courier New"/>
+          <w:color w:val="000000"/>
+          <w:sz w:val="20"/>
+          <w:szCs w:val="20"/>
+        </w:rPr>
+      </w:pPr>
+    </w:p>
+    <w:p>
+      <w:pPr>
+        <w:tabs>
+          <w:tab w:val="left" w:pos="916"/>
+          <w:tab w:val="left" w:pos="1832"/>
+          <w:tab w:val="left" w:pos="2748"/>
+          <w:tab w:val="left" w:pos="3664"/>
+          <w:tab w:val="left" w:pos="4580"/>
+          <w:tab w:val="left" w:pos="5496"/>
+          <w:tab w:val="left" w:pos="6412"/>
+          <w:tab w:val="left" w:pos="7328"/>
+          <w:tab w:val="left" w:pos="8244"/>
+          <w:tab w:val="left" w:pos="9160"/>
+          <w:tab w:val="left" w:pos="10076"/>
+          <w:tab w:val="left" w:pos="10992"/>
+          <w:tab w:val="left" w:pos="11908"/>
+          <w:tab w:val="left" w:pos="12824"/>
+          <w:tab w:val="left" w:pos="13740"/>
+          <w:tab w:val="left" w:pos="14656"/>
+        </w:tabs>
+        <w:spacing w:line="240" w:lineRule="auto"/>
+        <w:rPr>
+          <w:rFonts w:ascii="Courier New" w:eastAsia="Times New Roman" w:hAnsi="Courier New" w:cs="Courier New"/>
+          <w:color w:val="000000"/>
+          <w:sz w:val="20"/>
+          <w:szCs w:val="20"/>
+        </w:rPr>
+      </w:pPr>
+      <w:r>
+        <w:rPr>
+          <w:rFonts w:ascii="Courier New" w:eastAsia="Times New Roman" w:hAnsi="Courier New" w:cs="Courier New"/>
+          <w:color w:val="000000"/>
+          <w:sz w:val="20"/>
+          <w:szCs w:val="20"/>
+        </w:rPr>
+        <w:t>As a player</w:t>
+      </w:r>
+    </w:p>
+    <w:p>
+      <w:pPr>
+        <w:tabs>
+          <w:tab w:val="left" w:pos="916"/>
+          <w:tab w:val="left" w:pos="1832"/>
+          <w:tab w:val="left" w:pos="2748"/>
+          <w:tab w:val="left" w:pos="3664"/>
+          <w:tab w:val="left" w:pos="4580"/>
+          <w:tab w:val="left" w:pos="5496"/>
+          <w:tab w:val="left" w:pos="6412"/>
+          <w:tab w:val="left" w:pos="7328"/>
+          <w:tab w:val="left" w:pos="8244"/>
+          <w:tab w:val="left" w:pos="9160"/>
+          <w:tab w:val="left" w:pos="10076"/>
+          <w:tab w:val="left" w:pos="10992"/>
+          <w:tab w:val="left" w:pos="11908"/>
+          <w:tab w:val="left" w:pos="12824"/>
+          <w:tab w:val="left" w:pos="13740"/>
+          <w:tab w:val="left" w:pos="14656"/>
+        </w:tabs>
+        <w:spacing w:line="240" w:lineRule="auto"/>
+        <w:rPr>
+          <w:rFonts w:ascii="Courier New" w:eastAsia="Times New Roman" w:hAnsi="Courier New" w:cs="Courier New"/>
+          <w:color w:val="000000"/>
+          <w:sz w:val="20"/>
+          <w:szCs w:val="20"/>
+        </w:rPr>
+      </w:pPr>
+      <w:r>
+        <w:rPr>
+          <w:rFonts w:ascii="Courier New" w:eastAsia="Times New Roman" w:hAnsi="Courier New" w:cs="Courier New"/>
+          <w:color w:val="000000"/>
+          <w:sz w:val="20"/>
+          <w:szCs w:val="20"/>
+        </w:rPr>
+        <w:t>I want the king to be the only piece that can occupy any of the four corners</w:t>
+      </w:r>
+    </w:p>
+    <w:p>
+      <w:pPr>
+        <w:tabs>
+          <w:tab w:val="left" w:pos="916"/>
+          <w:tab w:val="left" w:pos="1832"/>
+          <w:tab w:val="left" w:pos="2748"/>
+          <w:tab w:val="left" w:pos="3664"/>
+          <w:tab w:val="left" w:pos="4580"/>
+          <w:tab w:val="left" w:pos="5496"/>
+          <w:tab w:val="left" w:pos="6412"/>
+          <w:tab w:val="left" w:pos="7328"/>
+          <w:tab w:val="left" w:pos="8244"/>
+          <w:tab w:val="left" w:pos="9160"/>
+          <w:tab w:val="left" w:pos="10076"/>
+          <w:tab w:val="left" w:pos="10992"/>
+          <w:tab w:val="left" w:pos="11908"/>
+          <w:tab w:val="left" w:pos="12824"/>
+          <w:tab w:val="left" w:pos="13740"/>
+          <w:tab w:val="left" w:pos="14656"/>
+        </w:tabs>
+        <w:spacing w:line="240" w:lineRule="auto"/>
+        <w:rPr>
+          <w:rFonts w:ascii="Courier New" w:eastAsia="Times New Roman" w:hAnsi="Courier New" w:cs="Courier New"/>
+          <w:color w:val="000000"/>
+          <w:sz w:val="20"/>
+          <w:szCs w:val="20"/>
+        </w:rPr>
+      </w:pPr>
+      <w:r>
+        <w:rPr>
+          <w:rFonts w:ascii="Courier New" w:eastAsia="Times New Roman" w:hAnsi="Courier New" w:cs="Courier New"/>
+          <w:color w:val="000000"/>
+          <w:sz w:val="20"/>
+          <w:szCs w:val="20"/>
+        </w:rPr>
+        <w:t>So that the Copenhagen rules are obeyed</w:t>
+      </w:r>
+    </w:p>
+    <w:p>
+      <w:pPr>
+        <w:tabs>
+          <w:tab w:val="left" w:pos="916"/>
+          <w:tab w:val="left" w:pos="1832"/>
+          <w:tab w:val="left" w:pos="2748"/>
+          <w:tab w:val="left" w:pos="3664"/>
+          <w:tab w:val="left" w:pos="4580"/>
+          <w:tab w:val="left" w:pos="5496"/>
+          <w:tab w:val="left" w:pos="6412"/>
+          <w:tab w:val="left" w:pos="7328"/>
+          <w:tab w:val="left" w:pos="8244"/>
+          <w:tab w:val="left" w:pos="9160"/>
+          <w:tab w:val="left" w:pos="10076"/>
+          <w:tab w:val="left" w:pos="10992"/>
+          <w:tab w:val="left" w:pos="11908"/>
+          <w:tab w:val="left" w:pos="12824"/>
+          <w:tab w:val="left" w:pos="13740"/>
+          <w:tab w:val="left" w:pos="14656"/>
+        </w:tabs>
+        <w:spacing w:line="240" w:lineRule="auto"/>
+        <w:rPr>
+          <w:rFonts w:ascii="Courier New" w:eastAsia="Times New Roman" w:hAnsi="Courier New" w:cs="Courier New"/>
+          <w:color w:val="000000"/>
+          <w:sz w:val="20"/>
+          <w:szCs w:val="20"/>
+        </w:rPr>
+      </w:pPr>
+    </w:p>
+    <w:p>
+      <w:pPr>
+        <w:tabs>
+          <w:tab w:val="left" w:pos="916"/>
+          <w:tab w:val="left" w:pos="1832"/>
+          <w:tab w:val="left" w:pos="2748"/>
+          <w:tab w:val="left" w:pos="3664"/>
+          <w:tab w:val="left" w:pos="4580"/>
+          <w:tab w:val="left" w:pos="5496"/>
+          <w:tab w:val="left" w:pos="6412"/>
+          <w:tab w:val="left" w:pos="7328"/>
+          <w:tab w:val="left" w:pos="8244"/>
+          <w:tab w:val="left" w:pos="9160"/>
+          <w:tab w:val="left" w:pos="10076"/>
+          <w:tab w:val="left" w:pos="10992"/>
+          <w:tab w:val="left" w:pos="11908"/>
+          <w:tab w:val="left" w:pos="12824"/>
+          <w:tab w:val="left" w:pos="13740"/>
+          <w:tab w:val="left" w:pos="14656"/>
+        </w:tabs>
+        <w:spacing w:line="240" w:lineRule="auto"/>
+        <w:rPr>
+          <w:rFonts w:ascii="Courier New" w:eastAsia="Times New Roman" w:hAnsi="Courier New" w:cs="Courier New"/>
+          <w:color w:val="000000"/>
+          <w:sz w:val="20"/>
+          <w:szCs w:val="20"/>
+        </w:rPr>
+      </w:pPr>
+      <w:r>
+        <w:rPr>
+          <w:rFonts w:ascii="Courier New" w:eastAsia="Times New Roman" w:hAnsi="Courier New" w:cs="Courier New"/>
+          <w:color w:val="000000"/>
+          <w:sz w:val="20"/>
+          <w:szCs w:val="20"/>
+        </w:rPr>
+        <w:t>As a player</w:t>
+      </w:r>
+    </w:p>
+    <w:p>
+      <w:pPr>
+        <w:tabs>
+          <w:tab w:val="left" w:pos="916"/>
+          <w:tab w:val="left" w:pos="1832"/>
+          <w:tab w:val="left" w:pos="2748"/>
+          <w:tab w:val="left" w:pos="3664"/>
+          <w:tab w:val="left" w:pos="4580"/>
+          <w:tab w:val="left" w:pos="5496"/>
+          <w:tab w:val="left" w:pos="6412"/>
+          <w:tab w:val="left" w:pos="7328"/>
+          <w:tab w:val="left" w:pos="8244"/>
+          <w:tab w:val="left" w:pos="9160"/>
+          <w:tab w:val="left" w:pos="10076"/>
+          <w:tab w:val="left" w:pos="10992"/>
+          <w:tab w:val="left" w:pos="11908"/>
+          <w:tab w:val="left" w:pos="12824"/>
+          <w:tab w:val="left" w:pos="13740"/>
+          <w:tab w:val="left" w:pos="14656"/>
+        </w:tabs>
+        <w:spacing w:line="240" w:lineRule="auto"/>
+        <w:rPr>
+          <w:rFonts w:ascii="Courier New" w:eastAsia="Times New Roman" w:hAnsi="Courier New" w:cs="Courier New"/>
+          <w:color w:val="000000"/>
+          <w:sz w:val="20"/>
+          <w:szCs w:val="20"/>
+        </w:rPr>
+      </w:pPr>
+      <w:r>
+        <w:rPr>
+          <w:rFonts w:ascii="Courier New" w:eastAsia="Times New Roman" w:hAnsi="Courier New" w:cs="Courier New"/>
+          <w:color w:val="000000"/>
+          <w:sz w:val="20"/>
+          <w:szCs w:val="20"/>
+        </w:rPr>
+        <w:t>I want any piece to be able to pass through the throne when it is empty</w:t>
+      </w:r>
+    </w:p>
+    <w:p>
+      <w:pPr>
+        <w:tabs>
+          <w:tab w:val="left" w:pos="916"/>
+          <w:tab w:val="left" w:pos="1832"/>
+          <w:tab w:val="left" w:pos="2748"/>
+          <w:tab w:val="left" w:pos="3664"/>
+          <w:tab w:val="left" w:pos="4580"/>
+          <w:tab w:val="left" w:pos="5496"/>
+          <w:tab w:val="left" w:pos="6412"/>
+          <w:tab w:val="left" w:pos="7328"/>
+          <w:tab w:val="left" w:pos="8244"/>
+          <w:tab w:val="left" w:pos="9160"/>
+          <w:tab w:val="left" w:pos="10076"/>
+          <w:tab w:val="left" w:pos="10992"/>
+          <w:tab w:val="left" w:pos="11908"/>
+          <w:tab w:val="left" w:pos="12824"/>
+          <w:tab w:val="left" w:pos="13740"/>
+          <w:tab w:val="left" w:pos="14656"/>
+        </w:tabs>
+        <w:spacing w:line="240" w:lineRule="auto"/>
+        <w:rPr>
+          <w:rFonts w:ascii="Courier New" w:eastAsia="Times New Roman" w:hAnsi="Courier New" w:cs="Courier New"/>
+          <w:color w:val="000000"/>
+          <w:sz w:val="20"/>
+          <w:szCs w:val="20"/>
+        </w:rPr>
+      </w:pPr>
+      <w:r>
+        <w:rPr>
+          <w:rFonts w:ascii="Courier New" w:eastAsia="Times New Roman" w:hAnsi="Courier New" w:cs="Courier New"/>
+          <w:color w:val="000000"/>
+          <w:sz w:val="20"/>
+          <w:szCs w:val="20"/>
+        </w:rPr>
+        <w:t>So that the Copenhagen rules are obeyed</w:t>
+      </w:r>
+    </w:p>
+    <w:p>
+      <w:pPr>
+        <w:tabs>
+          <w:tab w:val="left" w:pos="916"/>
+          <w:tab w:val="left" w:pos="1832"/>
+          <w:tab w:val="left" w:pos="2748"/>
+          <w:tab w:val="left" w:pos="3664"/>
+          <w:tab w:val="left" w:pos="4580"/>
+          <w:tab w:val="left" w:pos="5496"/>
+          <w:tab w:val="left" w:pos="6412"/>
+          <w:tab w:val="left" w:pos="7328"/>
+          <w:tab w:val="left" w:pos="8244"/>
+          <w:tab w:val="left" w:pos="9160"/>
+          <w:tab w:val="left" w:pos="10076"/>
+          <w:tab w:val="left" w:pos="10992"/>
+          <w:tab w:val="left" w:pos="11908"/>
+          <w:tab w:val="left" w:pos="12824"/>
+          <w:tab w:val="left" w:pos="13740"/>
+          <w:tab w:val="left" w:pos="14656"/>
+        </w:tabs>
+        <w:spacing w:line="240" w:lineRule="auto"/>
+        <w:rPr>
+          <w:rFonts w:ascii="Courier New" w:eastAsia="Times New Roman" w:hAnsi="Courier New" w:cs="Courier New"/>
+          <w:color w:val="000000"/>
+          <w:sz w:val="20"/>
+          <w:szCs w:val="20"/>
+        </w:rPr>
+      </w:pPr>
+    </w:p>
+    <w:p>
+      <w:pPr>
+        <w:tabs>
+          <w:tab w:val="left" w:pos="916"/>
+          <w:tab w:val="left" w:pos="1832"/>
+          <w:tab w:val="left" w:pos="2748"/>
+          <w:tab w:val="left" w:pos="3664"/>
+          <w:tab w:val="left" w:pos="4580"/>
+          <w:tab w:val="left" w:pos="5496"/>
+          <w:tab w:val="left" w:pos="6412"/>
+          <w:tab w:val="left" w:pos="7328"/>
+          <w:tab w:val="left" w:pos="8244"/>
+          <w:tab w:val="left" w:pos="9160"/>
+          <w:tab w:val="left" w:pos="10076"/>
+          <w:tab w:val="left" w:pos="10992"/>
+          <w:tab w:val="left" w:pos="11908"/>
+          <w:tab w:val="left" w:pos="12824"/>
+          <w:tab w:val="left" w:pos="13740"/>
+          <w:tab w:val="left" w:pos="14656"/>
+        </w:tabs>
+        <w:spacing w:line="240" w:lineRule="auto"/>
+        <w:rPr>
+          <w:rFonts w:ascii="Courier New" w:eastAsia="Times New Roman" w:hAnsi="Courier New" w:cs="Courier New"/>
+          <w:color w:val="000000"/>
+          <w:sz w:val="20"/>
+          <w:szCs w:val="20"/>
+        </w:rPr>
+      </w:pPr>
+      <w:r>
+        <w:rPr>
+          <w:rFonts w:ascii="Courier New" w:eastAsia="Times New Roman" w:hAnsi="Courier New" w:cs="Courier New"/>
+          <w:color w:val="000000"/>
+          <w:sz w:val="20"/>
+          <w:szCs w:val="20"/>
+        </w:rPr>
+        <w:t>As a player</w:t>
+      </w:r>
+    </w:p>
+    <w:p>
+      <w:pPr>
+        <w:tabs>
+          <w:tab w:val="left" w:pos="916"/>
+          <w:tab w:val="left" w:pos="1832"/>
+          <w:tab w:val="left" w:pos="2748"/>
+          <w:tab w:val="left" w:pos="3664"/>
+          <w:tab w:val="left" w:pos="4580"/>
+          <w:tab w:val="left" w:pos="5496"/>
+          <w:tab w:val="left" w:pos="6412"/>
+          <w:tab w:val="left" w:pos="7328"/>
+          <w:tab w:val="left" w:pos="8244"/>
+          <w:tab w:val="left" w:pos="9160"/>
+          <w:tab w:val="left" w:pos="10076"/>
+          <w:tab w:val="left" w:pos="10992"/>
+          <w:tab w:val="left" w:pos="11908"/>
+          <w:tab w:val="left" w:pos="12824"/>
+          <w:tab w:val="left" w:pos="13740"/>
+          <w:tab w:val="left" w:pos="14656"/>
+        </w:tabs>
+        <w:spacing w:line="240" w:lineRule="auto"/>
+        <w:rPr>
+          <w:rFonts w:ascii="Courier New" w:eastAsia="Times New Roman" w:hAnsi="Courier New" w:cs="Courier New"/>
+          <w:color w:val="000000"/>
+          <w:sz w:val="20"/>
+          <w:szCs w:val="20"/>
+        </w:rPr>
+      </w:pPr>
+      <w:r>
+        <w:rPr>
+          <w:rFonts w:ascii="Courier New" w:eastAsia="Times New Roman" w:hAnsi="Courier New" w:cs="Courier New"/>
+          <w:color w:val="000000"/>
+          <w:sz w:val="20"/>
+          <w:szCs w:val="20"/>
+        </w:rPr>
+        <w:t>I want the four corners to be hostile to any piece</w:t>
+      </w:r>
+    </w:p>
+    <w:p>
+      <w:pPr>
+        <w:tabs>
+          <w:tab w:val="left" w:pos="916"/>
+          <w:tab w:val="left" w:pos="1832"/>
+          <w:tab w:val="left" w:pos="2748"/>
+          <w:tab w:val="left" w:pos="3664"/>
+          <w:tab w:val="left" w:pos="4580"/>
+          <w:tab w:val="left" w:pos="5496"/>
+          <w:tab w:val="left" w:pos="6412"/>
+          <w:tab w:val="left" w:pos="7328"/>
+          <w:tab w:val="left" w:pos="8244"/>
+          <w:tab w:val="left" w:pos="9160"/>
+          <w:tab w:val="left" w:pos="10076"/>
+          <w:tab w:val="left" w:pos="10992"/>
+          <w:tab w:val="left" w:pos="11908"/>
+          <w:tab w:val="left" w:pos="12824"/>
+          <w:tab w:val="left" w:pos="13740"/>
+          <w:tab w:val="left" w:pos="14656"/>
+        </w:tabs>
+        <w:spacing w:line="240" w:lineRule="auto"/>
+        <w:rPr>
+          <w:rFonts w:ascii="Courier New" w:eastAsia="Times New Roman" w:hAnsi="Courier New" w:cs="Courier New"/>
+          <w:color w:val="000000"/>
+          <w:sz w:val="20"/>
+          <w:szCs w:val="20"/>
+        </w:rPr>
+      </w:pPr>
+      <w:r>
+        <w:rPr>
+          <w:rFonts w:ascii="Courier New" w:eastAsia="Times New Roman" w:hAnsi="Courier New" w:cs="Courier New"/>
+          <w:color w:val="000000"/>
+          <w:sz w:val="20"/>
+          <w:szCs w:val="20"/>
+        </w:rPr>
+        <w:t>So that the Copenhagen rules are obeyed</w:t>
+      </w:r>
+    </w:p>
+    <w:p>
+      <w:pPr>
+        <w:tabs>
+          <w:tab w:val="left" w:pos="916"/>
+          <w:tab w:val="left" w:pos="1832"/>
+          <w:tab w:val="left" w:pos="2748"/>
+          <w:tab w:val="left" w:pos="3664"/>
+          <w:tab w:val="left" w:pos="4580"/>
+          <w:tab w:val="left" w:pos="5496"/>
+          <w:tab w:val="left" w:pos="6412"/>
+          <w:tab w:val="left" w:pos="7328"/>
+          <w:tab w:val="left" w:pos="8244"/>
+          <w:tab w:val="left" w:pos="9160"/>
+          <w:tab w:val="left" w:pos="10076"/>
+          <w:tab w:val="left" w:pos="10992"/>
+          <w:tab w:val="left" w:pos="11908"/>
+          <w:tab w:val="left" w:pos="12824"/>
+          <w:tab w:val="left" w:pos="13740"/>
+          <w:tab w:val="left" w:pos="14656"/>
+        </w:tabs>
+        <w:spacing w:line="240" w:lineRule="auto"/>
+        <w:rPr>
+          <w:rFonts w:ascii="Courier New" w:eastAsia="Times New Roman" w:hAnsi="Courier New" w:cs="Courier New"/>
+          <w:color w:val="000000"/>
+          <w:sz w:val="20"/>
+          <w:szCs w:val="20"/>
+        </w:rPr>
+      </w:pPr>
+    </w:p>
+    <w:p>
+      <w:pPr>
+        <w:tabs>
+          <w:tab w:val="left" w:pos="916"/>
+          <w:tab w:val="left" w:pos="1832"/>
+          <w:tab w:val="left" w:pos="2748"/>
+          <w:tab w:val="left" w:pos="3664"/>
+          <w:tab w:val="left" w:pos="4580"/>
+          <w:tab w:val="left" w:pos="5496"/>
+          <w:tab w:val="left" w:pos="6412"/>
+          <w:tab w:val="left" w:pos="7328"/>
+          <w:tab w:val="left" w:pos="8244"/>
+          <w:tab w:val="left" w:pos="9160"/>
+          <w:tab w:val="left" w:pos="10076"/>
+          <w:tab w:val="left" w:pos="10992"/>
+          <w:tab w:val="left" w:pos="11908"/>
+          <w:tab w:val="left" w:pos="12824"/>
+          <w:tab w:val="left" w:pos="13740"/>
+          <w:tab w:val="left" w:pos="14656"/>
+        </w:tabs>
+        <w:spacing w:line="240" w:lineRule="auto"/>
+        <w:rPr>
+          <w:rFonts w:ascii="Courier New" w:eastAsia="Times New Roman" w:hAnsi="Courier New" w:cs="Courier New"/>
+          <w:color w:val="000000"/>
+          <w:sz w:val="20"/>
+          <w:szCs w:val="20"/>
+        </w:rPr>
+      </w:pPr>
+      <w:r>
+        <w:rPr>
+          <w:rFonts w:ascii="Courier New" w:eastAsia="Times New Roman" w:hAnsi="Courier New" w:cs="Courier New"/>
+          <w:color w:val="000000"/>
+          <w:sz w:val="20"/>
+          <w:szCs w:val="20"/>
+        </w:rPr>
+        <w:t>As a player</w:t>
+      </w:r>
+    </w:p>
+    <w:p>
+      <w:pPr>
+        <w:tabs>
+          <w:tab w:val="left" w:pos="916"/>
+          <w:tab w:val="left" w:pos="1832"/>
+          <w:tab w:val="left" w:pos="2748"/>
+          <w:tab w:val="left" w:pos="3664"/>
+          <w:tab w:val="left" w:pos="4580"/>
+          <w:tab w:val="left" w:pos="5496"/>
+          <w:tab w:val="left" w:pos="6412"/>
+          <w:tab w:val="left" w:pos="7328"/>
+          <w:tab w:val="left" w:pos="8244"/>
+          <w:tab w:val="left" w:pos="9160"/>
+          <w:tab w:val="left" w:pos="10076"/>
+          <w:tab w:val="left" w:pos="10992"/>
+          <w:tab w:val="left" w:pos="11908"/>
+          <w:tab w:val="left" w:pos="12824"/>
+          <w:tab w:val="left" w:pos="13740"/>
+          <w:tab w:val="left" w:pos="14656"/>
+        </w:tabs>
+        <w:spacing w:line="240" w:lineRule="auto"/>
+        <w:rPr>
+          <w:rFonts w:ascii="Courier New" w:eastAsia="Times New Roman" w:hAnsi="Courier New" w:cs="Courier New"/>
+          <w:color w:val="000000"/>
+          <w:sz w:val="20"/>
+          <w:szCs w:val="20"/>
+        </w:rPr>
+      </w:pPr>
+      <w:r>
+        <w:rPr>
+          <w:rFonts w:ascii="Courier New" w:eastAsia="Times New Roman" w:hAnsi="Courier New" w:cs="Courier New"/>
+          <w:color w:val="000000"/>
+          <w:sz w:val="20"/>
+          <w:szCs w:val="20"/>
+        </w:rPr>
+        <w:t>I want the throne to always be hostile to attackers</w:t>
+      </w:r>
+    </w:p>
+    <w:p>
+      <w:pPr>
+        <w:tabs>
+          <w:tab w:val="left" w:pos="916"/>
+          <w:tab w:val="left" w:pos="1832"/>
+          <w:tab w:val="left" w:pos="2748"/>
+          <w:tab w:val="left" w:pos="3664"/>
+          <w:tab w:val="left" w:pos="4580"/>
+          <w:tab w:val="left" w:pos="5496"/>
+          <w:tab w:val="left" w:pos="6412"/>
+          <w:tab w:val="left" w:pos="7328"/>
+          <w:tab w:val="left" w:pos="8244"/>
+          <w:tab w:val="left" w:pos="9160"/>
+          <w:tab w:val="left" w:pos="10076"/>
+          <w:tab w:val="left" w:pos="10992"/>
+          <w:tab w:val="left" w:pos="11908"/>
+          <w:tab w:val="left" w:pos="12824"/>
+          <w:tab w:val="left" w:pos="13740"/>
+          <w:tab w:val="left" w:pos="14656"/>
+        </w:tabs>
+        <w:spacing w:line="240" w:lineRule="auto"/>
+        <w:rPr>
+          <w:rFonts w:ascii="Courier New" w:eastAsia="Times New Roman" w:hAnsi="Courier New" w:cs="Courier New"/>
+          <w:color w:val="000000"/>
+          <w:sz w:val="20"/>
+          <w:szCs w:val="20"/>
+        </w:rPr>
+      </w:pPr>
+      <w:r>
+        <w:rPr>
+          <w:rFonts w:ascii="Courier New" w:eastAsia="Times New Roman" w:hAnsi="Courier New" w:cs="Courier New"/>
+          <w:color w:val="000000"/>
+          <w:sz w:val="20"/>
+          <w:szCs w:val="20"/>
+        </w:rPr>
+        <w:t>So that the Copenhagen rules are obeyed</w:t>
+      </w:r>
+    </w:p>
+    <w:p>
+      <w:pPr>
+        <w:tabs>
+          <w:tab w:val="left" w:pos="916"/>
+          <w:tab w:val="left" w:pos="1832"/>
+          <w:tab w:val="left" w:pos="2748"/>
+          <w:tab w:val="left" w:pos="3664"/>
+          <w:tab w:val="left" w:pos="4580"/>
+          <w:tab w:val="left" w:pos="5496"/>
+          <w:tab w:val="left" w:pos="6412"/>
+          <w:tab w:val="left" w:pos="7328"/>
+          <w:tab w:val="left" w:pos="8244"/>
+          <w:tab w:val="left" w:pos="9160"/>
+          <w:tab w:val="left" w:pos="10076"/>
+          <w:tab w:val="left" w:pos="10992"/>
+          <w:tab w:val="left" w:pos="11908"/>
+          <w:tab w:val="left" w:pos="12824"/>
+          <w:tab w:val="left" w:pos="13740"/>
+          <w:tab w:val="left" w:pos="14656"/>
+        </w:tabs>
+        <w:spacing w:line="240" w:lineRule="auto"/>
+        <w:rPr>
+          <w:rFonts w:ascii="Courier New" w:eastAsia="Times New Roman" w:hAnsi="Courier New" w:cs="Courier New"/>
+          <w:color w:val="000000"/>
+          <w:sz w:val="20"/>
+          <w:szCs w:val="20"/>
+        </w:rPr>
+      </w:pPr>
+    </w:p>
+    <w:p>
+      <w:pPr>
+        <w:tabs>
+          <w:tab w:val="left" w:pos="916"/>
+          <w:tab w:val="left" w:pos="1832"/>
+          <w:tab w:val="left" w:pos="2748"/>
+          <w:tab w:val="left" w:pos="3664"/>
+          <w:tab w:val="left" w:pos="4580"/>
+          <w:tab w:val="left" w:pos="5496"/>
+          <w:tab w:val="left" w:pos="6412"/>
+          <w:tab w:val="left" w:pos="7328"/>
+          <w:tab w:val="left" w:pos="8244"/>
+          <w:tab w:val="left" w:pos="9160"/>
+          <w:tab w:val="left" w:pos="10076"/>
+          <w:tab w:val="left" w:pos="10992"/>
+          <w:tab w:val="left" w:pos="11908"/>
+          <w:tab w:val="left" w:pos="12824"/>
+          <w:tab w:val="left" w:pos="13740"/>
+          <w:tab w:val="left" w:pos="14656"/>
+        </w:tabs>
+        <w:spacing w:line="240" w:lineRule="auto"/>
+        <w:rPr>
+          <w:rFonts w:ascii="Courier New" w:eastAsia="Times New Roman" w:hAnsi="Courier New" w:cs="Courier New"/>
+          <w:color w:val="000000"/>
+          <w:sz w:val="20"/>
+          <w:szCs w:val="20"/>
+        </w:rPr>
+      </w:pPr>
+      <w:r>
+        <w:rPr>
+          <w:rFonts w:ascii="Courier New" w:eastAsia="Times New Roman" w:hAnsi="Courier New" w:cs="Courier New"/>
+          <w:color w:val="000000"/>
+          <w:sz w:val="20"/>
+          <w:szCs w:val="20"/>
+        </w:rPr>
+        <w:t>As a player</w:t>
+      </w:r>
+    </w:p>
+    <w:p>
+      <w:pPr>
+        <w:tabs>
+          <w:tab w:val="left" w:pos="916"/>
+          <w:tab w:val="left" w:pos="1832"/>
+          <w:tab w:val="left" w:pos="2748"/>
+          <w:tab w:val="left" w:pos="3664"/>
+          <w:tab w:val="left" w:pos="4580"/>
+          <w:tab w:val="left" w:pos="5496"/>
+          <w:tab w:val="left" w:pos="6412"/>
+          <w:tab w:val="left" w:pos="7328"/>
+          <w:tab w:val="left" w:pos="8244"/>
+          <w:tab w:val="left" w:pos="9160"/>
+          <w:tab w:val="left" w:pos="10076"/>
+          <w:tab w:val="left" w:pos="10992"/>
+          <w:tab w:val="left" w:pos="11908"/>
+          <w:tab w:val="left" w:pos="12824"/>
+          <w:tab w:val="left" w:pos="13740"/>
+          <w:tab w:val="left" w:pos="14656"/>
+        </w:tabs>
+        <w:spacing w:line="240" w:lineRule="auto"/>
+        <w:rPr>
+          <w:rFonts w:ascii="Courier New" w:eastAsia="Times New Roman" w:hAnsi="Courier New" w:cs="Courier New"/>
+          <w:color w:val="000000"/>
+          <w:sz w:val="20"/>
+          <w:szCs w:val="20"/>
+        </w:rPr>
+      </w:pPr>
+      <w:r>
+        <w:rPr>
+          <w:rFonts w:ascii="Courier New" w:eastAsia="Times New Roman" w:hAnsi="Courier New" w:cs="Courier New"/>
+          <w:color w:val="000000"/>
+          <w:sz w:val="20"/>
+          <w:szCs w:val="20"/>
+        </w:rPr>
+        <w:t>I want the throne to be hostile to defenders if and only if it is empty</w:t>
+      </w:r>
+    </w:p>
+    <w:p>
+      <w:pPr>
+        <w:tabs>
+          <w:tab w:val="left" w:pos="916"/>
+          <w:tab w:val="left" w:pos="1832"/>
+          <w:tab w:val="left" w:pos="2748"/>
+          <w:tab w:val="left" w:pos="3664"/>
+          <w:tab w:val="left" w:pos="4580"/>
+          <w:tab w:val="left" w:pos="5496"/>
+          <w:tab w:val="left" w:pos="6412"/>
+          <w:tab w:val="left" w:pos="7328"/>
+          <w:tab w:val="left" w:pos="8244"/>
+          <w:tab w:val="left" w:pos="9160"/>
+          <w:tab w:val="left" w:pos="10076"/>
+          <w:tab w:val="left" w:pos="10992"/>
+          <w:tab w:val="left" w:pos="11908"/>
+          <w:tab w:val="left" w:pos="12824"/>
+          <w:tab w:val="left" w:pos="13740"/>
+          <w:tab w:val="left" w:pos="14656"/>
+        </w:tabs>
+        <w:spacing w:line="240" w:lineRule="auto"/>
+        <w:rPr>
+          <w:rFonts w:ascii="Courier New" w:eastAsia="Times New Roman" w:hAnsi="Courier New" w:cs="Courier New"/>
+          <w:color w:val="000000"/>
+          <w:sz w:val="20"/>
+          <w:szCs w:val="20"/>
+        </w:rPr>
+      </w:pPr>
+      <w:r>
+        <w:rPr>
+          <w:rFonts w:ascii="Courier New" w:eastAsia="Times New Roman" w:hAnsi="Courier New" w:cs="Courier New"/>
+          <w:color w:val="000000"/>
+          <w:sz w:val="20"/>
+          <w:szCs w:val="20"/>
+        </w:rPr>
+        <w:t>So that the Copenhagen rules are obeyed</w:t>
+      </w:r>
+    </w:p>
+    <w:p>
+      <w:pPr>
+        <w:tabs>
+          <w:tab w:val="left" w:pos="916"/>
+          <w:tab w:val="left" w:pos="1832"/>
+          <w:tab w:val="left" w:pos="2748"/>
+          <w:tab w:val="left" w:pos="3664"/>
+          <w:tab w:val="left" w:pos="4580"/>
+          <w:tab w:val="left" w:pos="5496"/>
+          <w:tab w:val="left" w:pos="6412"/>
+          <w:tab w:val="left" w:pos="7328"/>
+          <w:tab w:val="left" w:pos="8244"/>
+          <w:tab w:val="left" w:pos="9160"/>
+          <w:tab w:val="left" w:pos="10076"/>
+          <w:tab w:val="left" w:pos="10992"/>
+          <w:tab w:val="left" w:pos="11908"/>
+          <w:tab w:val="left" w:pos="12824"/>
+          <w:tab w:val="left" w:pos="13740"/>
+          <w:tab w:val="left" w:pos="14656"/>
+        </w:tabs>
+        <w:spacing w:line="240" w:lineRule="auto"/>
+        <w:rPr>
+          <w:rFonts w:ascii="Courier New" w:eastAsia="Times New Roman" w:hAnsi="Courier New" w:cs="Courier New"/>
+          <w:color w:val="000000"/>
+          <w:sz w:val="20"/>
+          <w:szCs w:val="20"/>
+        </w:rPr>
+      </w:pPr>
+    </w:p>
+    <w:p>
+      <w:pPr>
+        <w:tabs>
+          <w:tab w:val="left" w:pos="916"/>
+          <w:tab w:val="left" w:pos="1832"/>
+          <w:tab w:val="left" w:pos="2748"/>
+          <w:tab w:val="left" w:pos="3664"/>
+          <w:tab w:val="left" w:pos="4580"/>
+          <w:tab w:val="left" w:pos="5496"/>
+          <w:tab w:val="left" w:pos="6412"/>
+          <w:tab w:val="left" w:pos="7328"/>
+          <w:tab w:val="left" w:pos="8244"/>
+          <w:tab w:val="left" w:pos="9160"/>
+          <w:tab w:val="left" w:pos="10076"/>
+          <w:tab w:val="left" w:pos="10992"/>
+          <w:tab w:val="left" w:pos="11908"/>
+          <w:tab w:val="left" w:pos="12824"/>
+          <w:tab w:val="left" w:pos="13740"/>
+          <w:tab w:val="left" w:pos="14656"/>
+        </w:tabs>
+        <w:spacing w:line="240" w:lineRule="auto"/>
+        <w:rPr>
+          <w:rFonts w:ascii="Courier New" w:eastAsia="Times New Roman" w:hAnsi="Courier New" w:cs="Courier New"/>
+          <w:color w:val="000000"/>
+          <w:sz w:val="20"/>
+          <w:szCs w:val="20"/>
+        </w:rPr>
+      </w:pPr>
+      <w:r>
+        <w:rPr>
+          <w:rFonts w:ascii="Courier New" w:eastAsia="Times New Roman" w:hAnsi="Courier New" w:cs="Courier New"/>
+          <w:color w:val="000000"/>
+          <w:sz w:val="20"/>
+          <w:szCs w:val="20"/>
+        </w:rPr>
+        <w:t>As a player</w:t>
+      </w:r>
+    </w:p>
+    <w:p>
+      <w:pPr>
+        <w:tabs>
+          <w:tab w:val="left" w:pos="916"/>
+          <w:tab w:val="left" w:pos="1832"/>
+          <w:tab w:val="left" w:pos="2748"/>
+          <w:tab w:val="left" w:pos="3664"/>
+          <w:tab w:val="left" w:pos="4580"/>
+          <w:tab w:val="left" w:pos="5496"/>
+          <w:tab w:val="left" w:pos="6412"/>
+          <w:tab w:val="left" w:pos="7328"/>
+          <w:tab w:val="left" w:pos="8244"/>
+          <w:tab w:val="left" w:pos="9160"/>
+          <w:tab w:val="left" w:pos="10076"/>
+          <w:tab w:val="left" w:pos="10992"/>
+          <w:tab w:val="left" w:pos="11908"/>
+          <w:tab w:val="left" w:pos="12824"/>
+          <w:tab w:val="left" w:pos="13740"/>
+          <w:tab w:val="left" w:pos="14656"/>
+        </w:tabs>
+        <w:spacing w:line="240" w:lineRule="auto"/>
+        <w:rPr>
+          <w:rFonts w:ascii="Courier New" w:eastAsia="Times New Roman" w:hAnsi="Courier New" w:cs="Courier New"/>
+          <w:color w:val="000000"/>
+          <w:sz w:val="20"/>
+          <w:szCs w:val="20"/>
+        </w:rPr>
+      </w:pPr>
+      <w:r>
+        <w:rPr>
+          <w:rFonts w:ascii="Courier New" w:eastAsia="Times New Roman" w:hAnsi="Courier New" w:cs="Courier New"/>
+          <w:color w:val="000000"/>
+          <w:sz w:val="20"/>
+          <w:szCs w:val="20"/>
+        </w:rPr>
+        <w:t xml:space="preserve">I want any piece other than the king to be captured if there is an opposing piece and/or hostile square on each side of that piece along a column or row </w:t>
+      </w:r>
+    </w:p>
+    <w:p>
+      <w:pPr>
+        <w:tabs>
+          <w:tab w:val="left" w:pos="916"/>
+          <w:tab w:val="left" w:pos="1832"/>
+          <w:tab w:val="left" w:pos="2748"/>
+          <w:tab w:val="left" w:pos="3664"/>
+          <w:tab w:val="left" w:pos="4580"/>
+          <w:tab w:val="left" w:pos="5496"/>
+          <w:tab w:val="left" w:pos="6412"/>
+          <w:tab w:val="left" w:pos="7328"/>
+          <w:tab w:val="left" w:pos="8244"/>
+          <w:tab w:val="left" w:pos="9160"/>
+          <w:tab w:val="left" w:pos="10076"/>
+          <w:tab w:val="left" w:pos="10992"/>
+          <w:tab w:val="left" w:pos="11908"/>
+          <w:tab w:val="left" w:pos="12824"/>
+          <w:tab w:val="left" w:pos="13740"/>
+          <w:tab w:val="left" w:pos="14656"/>
+        </w:tabs>
+        <w:spacing w:line="240" w:lineRule="auto"/>
+        <w:rPr>
+          <w:rFonts w:ascii="Courier New" w:eastAsia="Times New Roman" w:hAnsi="Courier New" w:cs="Courier New"/>
+          <w:color w:val="000000"/>
+          <w:sz w:val="20"/>
+          <w:szCs w:val="20"/>
+        </w:rPr>
+      </w:pPr>
+      <w:r>
+        <w:rPr>
+          <w:rFonts w:ascii="Courier New" w:eastAsia="Times New Roman" w:hAnsi="Courier New" w:cs="Courier New"/>
+          <w:color w:val="000000"/>
+          <w:sz w:val="20"/>
+          <w:szCs w:val="20"/>
+        </w:rPr>
+        <w:t>So that the Copenhagen rules are obeyed</w:t>
+      </w:r>
+    </w:p>
+    <w:p>
+      <w:pPr>
+        <w:tabs>
+          <w:tab w:val="left" w:pos="916"/>
+          <w:tab w:val="left" w:pos="1832"/>
+          <w:tab w:val="left" w:pos="2748"/>
+          <w:tab w:val="left" w:pos="3664"/>
+          <w:tab w:val="left" w:pos="4580"/>
+          <w:tab w:val="left" w:pos="5496"/>
+          <w:tab w:val="left" w:pos="6412"/>
+          <w:tab w:val="left" w:pos="7328"/>
+          <w:tab w:val="left" w:pos="8244"/>
+          <w:tab w:val="left" w:pos="9160"/>
+          <w:tab w:val="left" w:pos="10076"/>
+          <w:tab w:val="left" w:pos="10992"/>
+          <w:tab w:val="left" w:pos="11908"/>
+          <w:tab w:val="left" w:pos="12824"/>
+          <w:tab w:val="left" w:pos="13740"/>
+          <w:tab w:val="left" w:pos="14656"/>
+        </w:tabs>
+        <w:spacing w:line="240" w:lineRule="auto"/>
+        <w:rPr>
+          <w:rFonts w:ascii="Courier New" w:eastAsia="Times New Roman" w:hAnsi="Courier New" w:cs="Courier New"/>
+          <w:color w:val="000000"/>
+          <w:sz w:val="20"/>
+          <w:szCs w:val="20"/>
+        </w:rPr>
+      </w:pPr>
+    </w:p>
+    <w:p>
+      <w:pPr>
+        <w:tabs>
+          <w:tab w:val="left" w:pos="916"/>
+          <w:tab w:val="left" w:pos="1832"/>
+          <w:tab w:val="left" w:pos="2748"/>
+          <w:tab w:val="left" w:pos="3664"/>
+          <w:tab w:val="left" w:pos="4580"/>
+          <w:tab w:val="left" w:pos="5496"/>
+          <w:tab w:val="left" w:pos="6412"/>
+          <w:tab w:val="left" w:pos="7328"/>
+          <w:tab w:val="left" w:pos="8244"/>
+          <w:tab w:val="left" w:pos="9160"/>
+          <w:tab w:val="left" w:pos="10076"/>
+          <w:tab w:val="left" w:pos="10992"/>
+          <w:tab w:val="left" w:pos="11908"/>
+          <w:tab w:val="left" w:pos="12824"/>
+          <w:tab w:val="left" w:pos="13740"/>
+          <w:tab w:val="left" w:pos="14656"/>
+        </w:tabs>
+        <w:spacing w:line="240" w:lineRule="auto"/>
+        <w:rPr>
+          <w:rFonts w:ascii="Courier New" w:eastAsia="Times New Roman" w:hAnsi="Courier New" w:cs="Courier New"/>
+          <w:color w:val="000000"/>
+          <w:sz w:val="20"/>
+          <w:szCs w:val="20"/>
+        </w:rPr>
+      </w:pPr>
+      <w:r>
+        <w:rPr>
+          <w:rFonts w:ascii="Courier New" w:eastAsia="Times New Roman" w:hAnsi="Courier New" w:cs="Courier New"/>
+          <w:color w:val="000000"/>
+          <w:sz w:val="20"/>
+          <w:szCs w:val="20"/>
+        </w:rPr>
+        <w:t>As a player</w:t>
+      </w:r>
+    </w:p>
+    <w:p>
+      <w:pPr>
+        <w:tabs>
+          <w:tab w:val="left" w:pos="916"/>
+          <w:tab w:val="left" w:pos="1832"/>
+          <w:tab w:val="left" w:pos="2748"/>
+          <w:tab w:val="left" w:pos="3664"/>
+          <w:tab w:val="left" w:pos="4580"/>
+          <w:tab w:val="left" w:pos="5496"/>
+          <w:tab w:val="left" w:pos="6412"/>
+          <w:tab w:val="left" w:pos="7328"/>
+          <w:tab w:val="left" w:pos="8244"/>
+          <w:tab w:val="left" w:pos="9160"/>
+          <w:tab w:val="left" w:pos="10076"/>
+          <w:tab w:val="left" w:pos="10992"/>
+          <w:tab w:val="left" w:pos="11908"/>
+          <w:tab w:val="left" w:pos="12824"/>
+          <w:tab w:val="left" w:pos="13740"/>
+          <w:tab w:val="left" w:pos="14656"/>
+        </w:tabs>
+        <w:spacing w:line="240" w:lineRule="auto"/>
+        <w:rPr>
+          <w:rFonts w:ascii="Courier New" w:eastAsia="Times New Roman" w:hAnsi="Courier New" w:cs="Courier New"/>
+          <w:color w:val="000000"/>
+          <w:sz w:val="20"/>
+          <w:szCs w:val="20"/>
+        </w:rPr>
+      </w:pPr>
+      <w:r>
+        <w:rPr>
+          <w:rFonts w:ascii="Courier New" w:eastAsia="Times New Roman" w:hAnsi="Courier New" w:cs="Courier New"/>
+          <w:color w:val="000000"/>
+          <w:sz w:val="20"/>
+          <w:szCs w:val="20"/>
+        </w:rPr>
+        <w:t xml:space="preserve">I want a row of pieces along any edge to be captured, excluding the king, if there is an enemy piece on both ends and an enemy piece adjacent to each piece parallel to the edge </w:t>
+      </w:r>
+    </w:p>
+    <w:p>
+      <w:pPr>
+        <w:tabs>
+          <w:tab w:val="left" w:pos="916"/>
+          <w:tab w:val="left" w:pos="1832"/>
+          <w:tab w:val="left" w:pos="2748"/>
+          <w:tab w:val="left" w:pos="3664"/>
+          <w:tab w:val="left" w:pos="4580"/>
+          <w:tab w:val="left" w:pos="5496"/>
+          <w:tab w:val="left" w:pos="6412"/>
+          <w:tab w:val="left" w:pos="7328"/>
+          <w:tab w:val="left" w:pos="8244"/>
+          <w:tab w:val="left" w:pos="9160"/>
+          <w:tab w:val="left" w:pos="10076"/>
+          <w:tab w:val="left" w:pos="10992"/>
+          <w:tab w:val="left" w:pos="11908"/>
+          <w:tab w:val="left" w:pos="12824"/>
+          <w:tab w:val="left" w:pos="13740"/>
+          <w:tab w:val="left" w:pos="14656"/>
+        </w:tabs>
+        <w:spacing w:line="240" w:lineRule="auto"/>
+        <w:rPr>
+          <w:rFonts w:ascii="Courier New" w:eastAsia="Times New Roman" w:hAnsi="Courier New" w:cs="Courier New"/>
+          <w:color w:val="000000"/>
+          <w:sz w:val="20"/>
+          <w:szCs w:val="20"/>
+        </w:rPr>
+      </w:pPr>
+      <w:r>
+        <w:rPr>
+          <w:rFonts w:ascii="Courier New" w:eastAsia="Times New Roman" w:hAnsi="Courier New" w:cs="Courier New"/>
+          <w:color w:val="000000"/>
+          <w:sz w:val="20"/>
+          <w:szCs w:val="20"/>
+        </w:rPr>
+        <w:t>(</w:t>
+      </w:r>
+      <w:proofErr w:type="gramStart"/>
+      <w:r>
+        <w:rPr>
+          <w:rFonts w:ascii="Courier New" w:eastAsia="Times New Roman" w:hAnsi="Courier New" w:cs="Courier New"/>
+          <w:color w:val="000000"/>
+          <w:sz w:val="20"/>
+          <w:szCs w:val="20"/>
+        </w:rPr>
+        <w:t>aka</w:t>
+      </w:r>
+      <w:proofErr w:type="gramEnd"/>
+      <w:r>
+        <w:rPr>
+          <w:rFonts w:ascii="Courier New" w:eastAsia="Times New Roman" w:hAnsi="Courier New" w:cs="Courier New"/>
+          <w:color w:val="000000"/>
+          <w:sz w:val="20"/>
+          <w:szCs w:val="20"/>
+        </w:rPr>
+        <w:t xml:space="preserve"> Shield Wall Capture)</w:t>
+      </w:r>
+    </w:p>
+    <w:p>
+      <w:pPr>
+        <w:tabs>
+          <w:tab w:val="left" w:pos="916"/>
+          <w:tab w:val="left" w:pos="1832"/>
+          <w:tab w:val="left" w:pos="2748"/>
+          <w:tab w:val="left" w:pos="3664"/>
+          <w:tab w:val="left" w:pos="4580"/>
+          <w:tab w:val="left" w:pos="5496"/>
+          <w:tab w:val="left" w:pos="6412"/>
+          <w:tab w:val="left" w:pos="7328"/>
+          <w:tab w:val="left" w:pos="8244"/>
+          <w:tab w:val="left" w:pos="9160"/>
+          <w:tab w:val="left" w:pos="10076"/>
+          <w:tab w:val="left" w:pos="10992"/>
+          <w:tab w:val="left" w:pos="11908"/>
+          <w:tab w:val="left" w:pos="12824"/>
+          <w:tab w:val="left" w:pos="13740"/>
+          <w:tab w:val="left" w:pos="14656"/>
+        </w:tabs>
+        <w:spacing w:line="240" w:lineRule="auto"/>
+        <w:rPr>
+          <w:rFonts w:ascii="Courier New" w:eastAsia="Times New Roman" w:hAnsi="Courier New" w:cs="Courier New"/>
+          <w:color w:val="000000"/>
+          <w:sz w:val="20"/>
+          <w:szCs w:val="20"/>
+        </w:rPr>
+      </w:pPr>
+      <w:r>
+        <w:rPr>
+          <w:rFonts w:ascii="Courier New" w:eastAsia="Times New Roman" w:hAnsi="Courier New" w:cs="Courier New"/>
+          <w:color w:val="000000"/>
+          <w:sz w:val="20"/>
+          <w:szCs w:val="20"/>
+        </w:rPr>
+        <w:t>So that the Copenhagen rules are obeyed</w:t>
+      </w:r>
+    </w:p>
+    <w:p>
+      <w:pPr>
+        <w:tabs>
+          <w:tab w:val="left" w:pos="916"/>
+          <w:tab w:val="left" w:pos="1832"/>
+          <w:tab w:val="left" w:pos="2748"/>
+          <w:tab w:val="left" w:pos="3664"/>
+          <w:tab w:val="left" w:pos="4580"/>
+          <w:tab w:val="left" w:pos="5496"/>
+          <w:tab w:val="left" w:pos="6412"/>
+          <w:tab w:val="left" w:pos="7328"/>
+          <w:tab w:val="left" w:pos="8244"/>
+          <w:tab w:val="left" w:pos="9160"/>
+          <w:tab w:val="left" w:pos="10076"/>
+          <w:tab w:val="left" w:pos="10992"/>
+          <w:tab w:val="left" w:pos="11908"/>
+          <w:tab w:val="left" w:pos="12824"/>
+          <w:tab w:val="left" w:pos="13740"/>
+          <w:tab w:val="left" w:pos="14656"/>
+        </w:tabs>
+        <w:spacing w:line="240" w:lineRule="auto"/>
+        <w:rPr>
+          <w:rFonts w:ascii="Courier New" w:eastAsia="Times New Roman" w:hAnsi="Courier New" w:cs="Courier New"/>
+          <w:color w:val="000000"/>
+          <w:sz w:val="20"/>
+          <w:szCs w:val="20"/>
+        </w:rPr>
+      </w:pPr>
+    </w:p>
+    <w:p>
+      <w:pPr>
+        <w:tabs>
+          <w:tab w:val="left" w:pos="916"/>
+          <w:tab w:val="left" w:pos="1832"/>
+          <w:tab w:val="left" w:pos="2748"/>
+          <w:tab w:val="left" w:pos="3664"/>
+          <w:tab w:val="left" w:pos="4580"/>
+          <w:tab w:val="left" w:pos="5496"/>
+          <w:tab w:val="left" w:pos="6412"/>
+          <w:tab w:val="left" w:pos="7328"/>
+          <w:tab w:val="left" w:pos="8244"/>
+          <w:tab w:val="left" w:pos="9160"/>
+          <w:tab w:val="left" w:pos="10076"/>
+          <w:tab w:val="left" w:pos="10992"/>
+          <w:tab w:val="left" w:pos="11908"/>
+          <w:tab w:val="left" w:pos="12824"/>
+          <w:tab w:val="left" w:pos="13740"/>
+          <w:tab w:val="left" w:pos="14656"/>
+        </w:tabs>
+        <w:spacing w:line="240" w:lineRule="auto"/>
+        <w:rPr>
+          <w:rFonts w:ascii="Courier New" w:eastAsia="Times New Roman" w:hAnsi="Courier New" w:cs="Courier New"/>
+          <w:color w:val="000000"/>
+          <w:sz w:val="20"/>
+          <w:szCs w:val="20"/>
+        </w:rPr>
+      </w:pPr>
+      <w:r>
+        <w:rPr>
+          <w:rFonts w:ascii="Courier New" w:eastAsia="Times New Roman" w:hAnsi="Courier New" w:cs="Courier New"/>
+          <w:color w:val="000000"/>
+          <w:sz w:val="20"/>
+          <w:szCs w:val="20"/>
+        </w:rPr>
+        <w:t>As a player</w:t>
+      </w:r>
+    </w:p>
+    <w:p>
+      <w:pPr>
+        <w:tabs>
+          <w:tab w:val="left" w:pos="916"/>
+          <w:tab w:val="left" w:pos="1832"/>
+          <w:tab w:val="left" w:pos="2748"/>
+          <w:tab w:val="left" w:pos="3664"/>
+          <w:tab w:val="left" w:pos="4580"/>
+          <w:tab w:val="left" w:pos="5496"/>
+          <w:tab w:val="left" w:pos="6412"/>
+          <w:tab w:val="left" w:pos="7328"/>
+          <w:tab w:val="left" w:pos="8244"/>
+          <w:tab w:val="left" w:pos="9160"/>
+          <w:tab w:val="left" w:pos="10076"/>
+          <w:tab w:val="left" w:pos="10992"/>
+          <w:tab w:val="left" w:pos="11908"/>
+          <w:tab w:val="left" w:pos="12824"/>
+          <w:tab w:val="left" w:pos="13740"/>
+          <w:tab w:val="left" w:pos="14656"/>
+        </w:tabs>
+        <w:spacing w:line="240" w:lineRule="auto"/>
+        <w:rPr>
+          <w:rFonts w:ascii="Courier New" w:eastAsia="Times New Roman" w:hAnsi="Courier New" w:cs="Courier New"/>
+          <w:color w:val="000000"/>
+          <w:sz w:val="20"/>
+          <w:szCs w:val="20"/>
+        </w:rPr>
+      </w:pPr>
+      <w:r>
+        <w:rPr>
+          <w:rFonts w:ascii="Courier New" w:eastAsia="Times New Roman" w:hAnsi="Courier New" w:cs="Courier New"/>
+          <w:color w:val="000000"/>
+          <w:sz w:val="20"/>
+          <w:szCs w:val="20"/>
+        </w:rPr>
+        <w:t>I want the king and his defender's side to win if the king occupies any of the four corners</w:t>
+      </w:r>
+    </w:p>
+    <w:p>
+      <w:pPr>
+        <w:tabs>
+          <w:tab w:val="left" w:pos="916"/>
+          <w:tab w:val="left" w:pos="1832"/>
+          <w:tab w:val="left" w:pos="2748"/>
+          <w:tab w:val="left" w:pos="3664"/>
+          <w:tab w:val="left" w:pos="4580"/>
+          <w:tab w:val="left" w:pos="5496"/>
+          <w:tab w:val="left" w:pos="6412"/>
+          <w:tab w:val="left" w:pos="7328"/>
+          <w:tab w:val="left" w:pos="8244"/>
+          <w:tab w:val="left" w:pos="9160"/>
+          <w:tab w:val="left" w:pos="10076"/>
+          <w:tab w:val="left" w:pos="10992"/>
+          <w:tab w:val="left" w:pos="11908"/>
+          <w:tab w:val="left" w:pos="12824"/>
+          <w:tab w:val="left" w:pos="13740"/>
+          <w:tab w:val="left" w:pos="14656"/>
+        </w:tabs>
+        <w:spacing w:line="240" w:lineRule="auto"/>
+        <w:rPr>
+          <w:rFonts w:ascii="Courier New" w:eastAsia="Times New Roman" w:hAnsi="Courier New" w:cs="Courier New"/>
+          <w:color w:val="000000"/>
+          <w:sz w:val="20"/>
+          <w:szCs w:val="20"/>
+        </w:rPr>
+      </w:pPr>
+      <w:r>
+        <w:rPr>
+          <w:rFonts w:ascii="Courier New" w:eastAsia="Times New Roman" w:hAnsi="Courier New" w:cs="Courier New"/>
+          <w:color w:val="000000"/>
+          <w:sz w:val="20"/>
+          <w:szCs w:val="20"/>
+        </w:rPr>
+        <w:t>So that the Copenhagen rules are obeyed</w:t>
+      </w:r>
+    </w:p>
+    <w:p>
+      <w:pPr>
+        <w:tabs>
+          <w:tab w:val="left" w:pos="916"/>
+          <w:tab w:val="left" w:pos="1832"/>
+          <w:tab w:val="left" w:pos="2748"/>
+          <w:tab w:val="left" w:pos="3664"/>
+          <w:tab w:val="left" w:pos="4580"/>
+          <w:tab w:val="left" w:pos="5496"/>
+          <w:tab w:val="left" w:pos="6412"/>
+          <w:tab w:val="left" w:pos="7328"/>
+          <w:tab w:val="left" w:pos="8244"/>
+          <w:tab w:val="left" w:pos="9160"/>
+          <w:tab w:val="left" w:pos="10076"/>
+          <w:tab w:val="left" w:pos="10992"/>
+          <w:tab w:val="left" w:pos="11908"/>
+          <w:tab w:val="left" w:pos="12824"/>
+          <w:tab w:val="left" w:pos="13740"/>
+          <w:tab w:val="left" w:pos="14656"/>
+        </w:tabs>
+        <w:spacing w:line="240" w:lineRule="auto"/>
+        <w:rPr>
+          <w:rFonts w:ascii="Courier New" w:eastAsia="Times New Roman" w:hAnsi="Courier New" w:cs="Courier New"/>
+          <w:color w:val="000000"/>
+          <w:sz w:val="20"/>
+          <w:szCs w:val="20"/>
+        </w:rPr>
+      </w:pPr>
+    </w:p>
+    <w:p>
+      <w:pPr>
+        <w:tabs>
+          <w:tab w:val="left" w:pos="916"/>
+          <w:tab w:val="left" w:pos="1832"/>
+          <w:tab w:val="left" w:pos="2748"/>
+          <w:tab w:val="left" w:pos="3664"/>
+          <w:tab w:val="left" w:pos="4580"/>
+          <w:tab w:val="left" w:pos="5496"/>
+          <w:tab w:val="left" w:pos="6412"/>
+          <w:tab w:val="left" w:pos="7328"/>
+          <w:tab w:val="left" w:pos="8244"/>
+          <w:tab w:val="left" w:pos="9160"/>
+          <w:tab w:val="left" w:pos="10076"/>
+          <w:tab w:val="left" w:pos="10992"/>
+          <w:tab w:val="left" w:pos="11908"/>
+          <w:tab w:val="left" w:pos="12824"/>
+          <w:tab w:val="left" w:pos="13740"/>
+          <w:tab w:val="left" w:pos="14656"/>
+        </w:tabs>
+        <w:spacing w:line="240" w:lineRule="auto"/>
+        <w:rPr>
+          <w:rFonts w:ascii="Courier New" w:eastAsia="Times New Roman" w:hAnsi="Courier New" w:cs="Courier New"/>
+          <w:color w:val="000000"/>
+          <w:sz w:val="20"/>
+          <w:szCs w:val="20"/>
+        </w:rPr>
+      </w:pPr>
+      <w:r>
+        <w:rPr>
+          <w:rFonts w:ascii="Courier New" w:eastAsia="Times New Roman" w:hAnsi="Courier New" w:cs="Courier New"/>
+          <w:color w:val="000000"/>
+          <w:sz w:val="20"/>
+          <w:szCs w:val="20"/>
+        </w:rPr>
+        <w:t>As a player</w:t>
+      </w:r>
+    </w:p>
+    <w:p>
+      <w:pPr>
+        <w:tabs>
+          <w:tab w:val="left" w:pos="916"/>
+          <w:tab w:val="left" w:pos="1832"/>
+          <w:tab w:val="left" w:pos="2748"/>
+          <w:tab w:val="left" w:pos="3664"/>
+          <w:tab w:val="left" w:pos="4580"/>
+          <w:tab w:val="left" w:pos="5496"/>
+          <w:tab w:val="left" w:pos="6412"/>
+          <w:tab w:val="left" w:pos="7328"/>
+          <w:tab w:val="left" w:pos="8244"/>
+          <w:tab w:val="left" w:pos="9160"/>
+          <w:tab w:val="left" w:pos="10076"/>
+          <w:tab w:val="left" w:pos="10992"/>
+          <w:tab w:val="left" w:pos="11908"/>
+          <w:tab w:val="left" w:pos="12824"/>
+          <w:tab w:val="left" w:pos="13740"/>
+          <w:tab w:val="left" w:pos="14656"/>
+        </w:tabs>
+        <w:spacing w:line="240" w:lineRule="auto"/>
+        <w:rPr>
+          <w:rFonts w:ascii="Courier New" w:eastAsia="Times New Roman" w:hAnsi="Courier New" w:cs="Courier New"/>
+          <w:color w:val="000000"/>
+          <w:sz w:val="20"/>
+          <w:szCs w:val="20"/>
+        </w:rPr>
+      </w:pPr>
+      <w:r>
+        <w:rPr>
+          <w:rFonts w:ascii="Courier New" w:eastAsia="Times New Roman" w:hAnsi="Courier New" w:cs="Courier New"/>
+          <w:color w:val="000000"/>
+          <w:sz w:val="20"/>
+          <w:szCs w:val="20"/>
+        </w:rPr>
+        <w:t>I want the king and his defender's side to win if the king is adjacent to an edge, can move, and it is impossible for the attacks to capture him after any number of moves</w:t>
+      </w:r>
+    </w:p>
+    <w:p>
+      <w:pPr>
+        <w:tabs>
+          <w:tab w:val="left" w:pos="916"/>
+          <w:tab w:val="left" w:pos="1832"/>
+          <w:tab w:val="left" w:pos="2748"/>
+          <w:tab w:val="left" w:pos="3664"/>
+          <w:tab w:val="left" w:pos="4580"/>
+          <w:tab w:val="left" w:pos="5496"/>
+          <w:tab w:val="left" w:pos="6412"/>
+          <w:tab w:val="left" w:pos="7328"/>
+          <w:tab w:val="left" w:pos="8244"/>
+          <w:tab w:val="left" w:pos="9160"/>
+          <w:tab w:val="left" w:pos="10076"/>
+          <w:tab w:val="left" w:pos="10992"/>
+          <w:tab w:val="left" w:pos="11908"/>
+          <w:tab w:val="left" w:pos="12824"/>
+          <w:tab w:val="left" w:pos="13740"/>
+          <w:tab w:val="left" w:pos="14656"/>
+        </w:tabs>
+        <w:spacing w:line="240" w:lineRule="auto"/>
+        <w:rPr>
+          <w:rFonts w:ascii="Courier New" w:eastAsia="Times New Roman" w:hAnsi="Courier New" w:cs="Courier New"/>
+          <w:color w:val="000000"/>
+          <w:sz w:val="20"/>
+          <w:szCs w:val="20"/>
+        </w:rPr>
+      </w:pPr>
+      <w:r>
+        <w:rPr>
+          <w:rFonts w:ascii="Courier New" w:eastAsia="Times New Roman" w:hAnsi="Courier New" w:cs="Courier New"/>
+          <w:color w:val="000000"/>
+          <w:sz w:val="20"/>
+          <w:szCs w:val="20"/>
+        </w:rPr>
+        <w:t>(</w:t>
+      </w:r>
+      <w:proofErr w:type="gramStart"/>
+      <w:r>
+        <w:rPr>
+          <w:rFonts w:ascii="Courier New" w:eastAsia="Times New Roman" w:hAnsi="Courier New" w:cs="Courier New"/>
+          <w:color w:val="000000"/>
+          <w:sz w:val="20"/>
+          <w:szCs w:val="20"/>
+        </w:rPr>
+        <w:t>aka</w:t>
+      </w:r>
+      <w:proofErr w:type="gramEnd"/>
+      <w:r>
+        <w:rPr>
+          <w:rFonts w:ascii="Courier New" w:eastAsia="Times New Roman" w:hAnsi="Courier New" w:cs="Courier New"/>
+          <w:color w:val="000000"/>
+          <w:sz w:val="20"/>
+          <w:szCs w:val="20"/>
+        </w:rPr>
+        <w:t xml:space="preserve"> Edge Fort)</w:t>
+      </w:r>
+    </w:p>
+    <w:p>
+      <w:pPr>
+        <w:tabs>
+          <w:tab w:val="left" w:pos="916"/>
+          <w:tab w:val="left" w:pos="1832"/>
+          <w:tab w:val="left" w:pos="2748"/>
+          <w:tab w:val="left" w:pos="3664"/>
+          <w:tab w:val="left" w:pos="4580"/>
+          <w:tab w:val="left" w:pos="5496"/>
+          <w:tab w:val="left" w:pos="6412"/>
+          <w:tab w:val="left" w:pos="7328"/>
+          <w:tab w:val="left" w:pos="8244"/>
+          <w:tab w:val="left" w:pos="9160"/>
+          <w:tab w:val="left" w:pos="10076"/>
+          <w:tab w:val="left" w:pos="10992"/>
+          <w:tab w:val="left" w:pos="11908"/>
+          <w:tab w:val="left" w:pos="12824"/>
+          <w:tab w:val="left" w:pos="13740"/>
+          <w:tab w:val="left" w:pos="14656"/>
+        </w:tabs>
+        <w:spacing w:line="240" w:lineRule="auto"/>
+        <w:rPr>
+          <w:rFonts w:ascii="Courier New" w:eastAsia="Times New Roman" w:hAnsi="Courier New" w:cs="Courier New"/>
+          <w:color w:val="000000"/>
+          <w:sz w:val="20"/>
+          <w:szCs w:val="20"/>
+        </w:rPr>
+      </w:pPr>
+      <w:r>
+        <w:rPr>
+          <w:rFonts w:ascii="Courier New" w:eastAsia="Times New Roman" w:hAnsi="Courier New" w:cs="Courier New"/>
+          <w:color w:val="000000"/>
+          <w:sz w:val="20"/>
+          <w:szCs w:val="20"/>
+        </w:rPr>
+        <w:t>So that the Copenhagen rules are obeyed</w:t>
+      </w:r>
+    </w:p>
+    <w:p>
+      <w:pPr>
+        <w:tabs>
+          <w:tab w:val="left" w:pos="916"/>
+          <w:tab w:val="left" w:pos="1832"/>
+          <w:tab w:val="left" w:pos="2748"/>
+          <w:tab w:val="left" w:pos="3664"/>
+          <w:tab w:val="left" w:pos="4580"/>
+          <w:tab w:val="left" w:pos="5496"/>
+          <w:tab w:val="left" w:pos="6412"/>
+          <w:tab w:val="left" w:pos="7328"/>
+          <w:tab w:val="left" w:pos="8244"/>
+          <w:tab w:val="left" w:pos="9160"/>
+          <w:tab w:val="left" w:pos="10076"/>
+          <w:tab w:val="left" w:pos="10992"/>
+          <w:tab w:val="left" w:pos="11908"/>
+          <w:tab w:val="left" w:pos="12824"/>
+          <w:tab w:val="left" w:pos="13740"/>
+          <w:tab w:val="left" w:pos="14656"/>
+        </w:tabs>
+        <w:spacing w:line="240" w:lineRule="auto"/>
+        <w:rPr>
+          <w:rFonts w:ascii="Courier New" w:eastAsia="Times New Roman" w:hAnsi="Courier New" w:cs="Courier New"/>
+          <w:color w:val="000000"/>
+          <w:sz w:val="20"/>
+          <w:szCs w:val="20"/>
+        </w:rPr>
+      </w:pPr>
+    </w:p>
+    <w:p>
+      <w:pPr>
+        <w:tabs>
+          <w:tab w:val="left" w:pos="916"/>
+          <w:tab w:val="left" w:pos="1832"/>
+          <w:tab w:val="left" w:pos="2748"/>
+          <w:tab w:val="left" w:pos="3664"/>
+          <w:tab w:val="left" w:pos="4580"/>
+          <w:tab w:val="left" w:pos="5496"/>
+          <w:tab w:val="left" w:pos="6412"/>
+          <w:tab w:val="left" w:pos="7328"/>
+          <w:tab w:val="left" w:pos="8244"/>
+          <w:tab w:val="left" w:pos="9160"/>
+          <w:tab w:val="left" w:pos="10076"/>
+          <w:tab w:val="left" w:pos="10992"/>
+          <w:tab w:val="left" w:pos="11908"/>
+          <w:tab w:val="left" w:pos="12824"/>
+          <w:tab w:val="left" w:pos="13740"/>
+          <w:tab w:val="left" w:pos="14656"/>
+        </w:tabs>
+        <w:spacing w:line="240" w:lineRule="auto"/>
+        <w:rPr>
+          <w:rFonts w:ascii="Courier New" w:eastAsia="Times New Roman" w:hAnsi="Courier New" w:cs="Courier New"/>
+          <w:color w:val="000000"/>
+          <w:sz w:val="20"/>
+          <w:szCs w:val="20"/>
+        </w:rPr>
+      </w:pPr>
+      <w:r>
+        <w:rPr>
+          <w:rFonts w:ascii="Courier New" w:eastAsia="Times New Roman" w:hAnsi="Courier New" w:cs="Courier New"/>
+          <w:color w:val="000000"/>
+          <w:sz w:val="20"/>
+          <w:szCs w:val="20"/>
+        </w:rPr>
+        <w:t>As a player</w:t>
+      </w:r>
+    </w:p>
+    <w:p>
+      <w:pPr>
+        <w:tabs>
+          <w:tab w:val="left" w:pos="916"/>
+          <w:tab w:val="left" w:pos="1832"/>
+          <w:tab w:val="left" w:pos="2748"/>
+          <w:tab w:val="left" w:pos="3664"/>
+          <w:tab w:val="left" w:pos="4580"/>
+          <w:tab w:val="left" w:pos="5496"/>
+          <w:tab w:val="left" w:pos="6412"/>
+          <w:tab w:val="left" w:pos="7328"/>
+          <w:tab w:val="left" w:pos="8244"/>
+          <w:tab w:val="left" w:pos="9160"/>
+          <w:tab w:val="left" w:pos="10076"/>
+          <w:tab w:val="left" w:pos="10992"/>
+          <w:tab w:val="left" w:pos="11908"/>
+          <w:tab w:val="left" w:pos="12824"/>
+          <w:tab w:val="left" w:pos="13740"/>
+          <w:tab w:val="left" w:pos="14656"/>
+        </w:tabs>
+        <w:spacing w:line="240" w:lineRule="auto"/>
+        <w:rPr>
+          <w:rFonts w:ascii="Courier New" w:eastAsia="Times New Roman" w:hAnsi="Courier New" w:cs="Courier New"/>
+          <w:color w:val="000000"/>
+          <w:sz w:val="20"/>
+          <w:szCs w:val="20"/>
+        </w:rPr>
+      </w:pPr>
+      <w:r>
+        <w:rPr>
+          <w:rFonts w:ascii="Courier New" w:eastAsia="Times New Roman" w:hAnsi="Courier New" w:cs="Courier New"/>
+          <w:color w:val="000000"/>
+          <w:sz w:val="20"/>
+          <w:szCs w:val="20"/>
+        </w:rPr>
+        <w:t>I want the attackers to win if there is an attacker's piece on all four adjacent sides of the king</w:t>
+      </w:r>
+    </w:p>
+    <w:p>
+      <w:pPr>
+        <w:tabs>
+          <w:tab w:val="left" w:pos="916"/>
+          <w:tab w:val="left" w:pos="1832"/>
+          <w:tab w:val="left" w:pos="2748"/>
+          <w:tab w:val="left" w:pos="3664"/>
+          <w:tab w:val="left" w:pos="4580"/>
+          <w:tab w:val="left" w:pos="5496"/>
+          <w:tab w:val="left" w:pos="6412"/>
+          <w:tab w:val="left" w:pos="7328"/>
+          <w:tab w:val="left" w:pos="8244"/>
+          <w:tab w:val="left" w:pos="9160"/>
+          <w:tab w:val="left" w:pos="10076"/>
+          <w:tab w:val="left" w:pos="10992"/>
+          <w:tab w:val="left" w:pos="11908"/>
+          <w:tab w:val="left" w:pos="12824"/>
+          <w:tab w:val="left" w:pos="13740"/>
+          <w:tab w:val="left" w:pos="14656"/>
+        </w:tabs>
+        <w:spacing w:line="240" w:lineRule="auto"/>
+        <w:rPr>
+          <w:rFonts w:ascii="Courier New" w:eastAsia="Times New Roman" w:hAnsi="Courier New" w:cs="Courier New"/>
+          <w:color w:val="000000"/>
+          <w:sz w:val="20"/>
+          <w:szCs w:val="20"/>
+        </w:rPr>
+      </w:pPr>
+      <w:r>
+        <w:rPr>
+          <w:rFonts w:ascii="Courier New" w:eastAsia="Times New Roman" w:hAnsi="Courier New" w:cs="Courier New"/>
+          <w:color w:val="000000"/>
+          <w:sz w:val="20"/>
+          <w:szCs w:val="20"/>
+        </w:rPr>
+        <w:t>So that the Copenhagen rules are obeyed</w:t>
+      </w:r>
+    </w:p>
+    <w:p>
+      <w:pPr>
+        <w:tabs>
+          <w:tab w:val="left" w:pos="916"/>
+          <w:tab w:val="left" w:pos="1832"/>
+          <w:tab w:val="left" w:pos="2748"/>
+          <w:tab w:val="left" w:pos="3664"/>
+          <w:tab w:val="left" w:pos="4580"/>
+          <w:tab w:val="left" w:pos="5496"/>
+          <w:tab w:val="left" w:pos="6412"/>
+          <w:tab w:val="left" w:pos="7328"/>
+          <w:tab w:val="left" w:pos="8244"/>
+          <w:tab w:val="left" w:pos="9160"/>
+          <w:tab w:val="left" w:pos="10076"/>
+          <w:tab w:val="left" w:pos="10992"/>
+          <w:tab w:val="left" w:pos="11908"/>
+          <w:tab w:val="left" w:pos="12824"/>
+          <w:tab w:val="left" w:pos="13740"/>
+          <w:tab w:val="left" w:pos="14656"/>
+        </w:tabs>
+        <w:spacing w:line="240" w:lineRule="auto"/>
+        <w:rPr>
+          <w:rFonts w:ascii="Courier New" w:eastAsia="Times New Roman" w:hAnsi="Courier New" w:cs="Courier New"/>
+          <w:color w:val="000000"/>
+          <w:sz w:val="20"/>
+          <w:szCs w:val="20"/>
+        </w:rPr>
+      </w:pPr>
+    </w:p>
+    <w:p>
+      <w:pPr>
+        <w:tabs>
+          <w:tab w:val="left" w:pos="916"/>
+          <w:tab w:val="left" w:pos="1832"/>
+          <w:tab w:val="left" w:pos="2748"/>
+          <w:tab w:val="left" w:pos="3664"/>
+          <w:tab w:val="left" w:pos="4580"/>
+          <w:tab w:val="left" w:pos="5496"/>
+          <w:tab w:val="left" w:pos="6412"/>
+          <w:tab w:val="left" w:pos="7328"/>
+          <w:tab w:val="left" w:pos="8244"/>
+          <w:tab w:val="left" w:pos="9160"/>
+          <w:tab w:val="left" w:pos="10076"/>
+          <w:tab w:val="left" w:pos="10992"/>
+          <w:tab w:val="left" w:pos="11908"/>
+          <w:tab w:val="left" w:pos="12824"/>
+          <w:tab w:val="left" w:pos="13740"/>
+          <w:tab w:val="left" w:pos="14656"/>
+        </w:tabs>
+        <w:spacing w:line="240" w:lineRule="auto"/>
+        <w:rPr>
+          <w:rFonts w:ascii="Courier New" w:eastAsia="Times New Roman" w:hAnsi="Courier New" w:cs="Courier New"/>
+          <w:color w:val="000000"/>
+          <w:sz w:val="20"/>
+          <w:szCs w:val="20"/>
+        </w:rPr>
+      </w:pPr>
+      <w:r>
+        <w:rPr>
+          <w:rFonts w:ascii="Courier New" w:eastAsia="Times New Roman" w:hAnsi="Courier New" w:cs="Courier New"/>
+          <w:color w:val="000000"/>
+          <w:sz w:val="20"/>
+          <w:szCs w:val="20"/>
+        </w:rPr>
+        <w:t>As a player</w:t>
+      </w:r>
+    </w:p>
+    <w:p>
+      <w:pPr>
+        <w:tabs>
+          <w:tab w:val="left" w:pos="916"/>
+          <w:tab w:val="left" w:pos="1832"/>
+          <w:tab w:val="left" w:pos="2748"/>
+          <w:tab w:val="left" w:pos="3664"/>
+          <w:tab w:val="left" w:pos="4580"/>
+          <w:tab w:val="left" w:pos="5496"/>
+          <w:tab w:val="left" w:pos="6412"/>
+          <w:tab w:val="left" w:pos="7328"/>
+          <w:tab w:val="left" w:pos="8244"/>
+          <w:tab w:val="left" w:pos="9160"/>
+          <w:tab w:val="left" w:pos="10076"/>
+          <w:tab w:val="left" w:pos="10992"/>
+          <w:tab w:val="left" w:pos="11908"/>
+          <w:tab w:val="left" w:pos="12824"/>
+          <w:tab w:val="left" w:pos="13740"/>
+          <w:tab w:val="left" w:pos="14656"/>
+        </w:tabs>
+        <w:spacing w:line="240" w:lineRule="auto"/>
+        <w:rPr>
+          <w:rFonts w:ascii="Courier New" w:eastAsia="Times New Roman" w:hAnsi="Courier New" w:cs="Courier New"/>
+          <w:color w:val="000000"/>
+          <w:sz w:val="20"/>
+          <w:szCs w:val="20"/>
+        </w:rPr>
+      </w:pPr>
+      <w:r>
+        <w:rPr>
+          <w:rFonts w:ascii="Courier New" w:eastAsia="Times New Roman" w:hAnsi="Courier New" w:cs="Courier New"/>
+          <w:color w:val="000000"/>
+          <w:sz w:val="20"/>
+          <w:szCs w:val="20"/>
+        </w:rPr>
         <w:lastRenderedPageBreak/>
+        <w:t>I want the attackers to win if there is an attacker's piece on three of the adjacent sides of the king and the throne is on the fourth adjacent side of the king</w:t>
+      </w:r>
+    </w:p>
+    <w:p>
+      <w:pPr>
+        <w:tabs>
+          <w:tab w:val="left" w:pos="916"/>
+          <w:tab w:val="left" w:pos="1832"/>
+          <w:tab w:val="left" w:pos="2748"/>
+          <w:tab w:val="left" w:pos="3664"/>
+          <w:tab w:val="left" w:pos="4580"/>
+          <w:tab w:val="left" w:pos="5496"/>
+          <w:tab w:val="left" w:pos="6412"/>
+          <w:tab w:val="left" w:pos="7328"/>
+          <w:tab w:val="left" w:pos="8244"/>
+          <w:tab w:val="left" w:pos="9160"/>
+          <w:tab w:val="left" w:pos="10076"/>
+          <w:tab w:val="left" w:pos="10992"/>
+          <w:tab w:val="left" w:pos="11908"/>
+          <w:tab w:val="left" w:pos="12824"/>
+          <w:tab w:val="left" w:pos="13740"/>
+          <w:tab w:val="left" w:pos="14656"/>
+        </w:tabs>
+        <w:spacing w:line="240" w:lineRule="auto"/>
+        <w:rPr>
+          <w:rFonts w:ascii="Courier New" w:eastAsia="Times New Roman" w:hAnsi="Courier New" w:cs="Courier New"/>
+          <w:color w:val="000000"/>
+          <w:sz w:val="20"/>
+          <w:szCs w:val="20"/>
+        </w:rPr>
+      </w:pPr>
+      <w:r>
+        <w:rPr>
+          <w:rFonts w:ascii="Courier New" w:eastAsia="Times New Roman" w:hAnsi="Courier New" w:cs="Courier New"/>
+          <w:color w:val="000000"/>
+          <w:sz w:val="20"/>
+          <w:szCs w:val="20"/>
+        </w:rPr>
         <w:t>So that the Copenhagen rules are obeyed</w:t>
       </w:r>
     </w:p>
@@ -2029,7 +4206,7 @@
           <w:sz w:val="20"/>
           <w:szCs w:val="20"/>
         </w:rPr>
-        <w:t>I want the king to be the only piece that can occupy any of the four corners</w:t>
+        <w:t>I want the attackers to win if there is a barrier of attacker's pieces surrounding the king and all remaining defenders preventing the king from escaping</w:t>
       </w:r>
     </w:p>
     <w:p>
@@ -2172,7 +4349,7 @@
           <w:sz w:val="20"/>
           <w:szCs w:val="20"/>
         </w:rPr>
-        <w:t>I want any piece to be able to pass through the throne when it is empty</w:t>
+        <w:t>I want a side to win if the opposing side moves a piece back and forth three times</w:t>
       </w:r>
     </w:p>
     <w:p>
@@ -2315,7 +4492,7 @@
           <w:sz w:val="20"/>
           <w:szCs w:val="20"/>
         </w:rPr>
-        <w:t>I want the four corners to be hostile to any piece</w:t>
+        <w:t>I want the attackers to win if the defenders repeat the same defending board position three times without capturing a piece if and only if the king and at least four other defending pieces are remaining</w:t>
       </w:r>
     </w:p>
     <w:p>
@@ -2458,7 +4635,7 @@
           <w:sz w:val="20"/>
           <w:szCs w:val="20"/>
         </w:rPr>
-        <w:t>I want the throne to always be hostile to attackers</w:t>
+        <w:t>I want a side to win if the opposing side cannot move</w:t>
       </w:r>
     </w:p>
     <w:p>
@@ -2601,1657 +4778,27 @@
           <w:sz w:val="20"/>
           <w:szCs w:val="20"/>
         </w:rPr>
-        <w:t>I want the throne to be hostile to defenders if and only if it is empty</w:t>
-      </w:r>
-    </w:p>
-    <w:p>
-      <w:pPr>
-        <w:tabs>
-          <w:tab w:val="left" w:pos="916"/>
-          <w:tab w:val="left" w:pos="1832"/>
-          <w:tab w:val="left" w:pos="2748"/>
-          <w:tab w:val="left" w:pos="3664"/>
-          <w:tab w:val="left" w:pos="4580"/>
-          <w:tab w:val="left" w:pos="5496"/>
-          <w:tab w:val="left" w:pos="6412"/>
-          <w:tab w:val="left" w:pos="7328"/>
-          <w:tab w:val="left" w:pos="8244"/>
-          <w:tab w:val="left" w:pos="9160"/>
-          <w:tab w:val="left" w:pos="10076"/>
-          <w:tab w:val="left" w:pos="10992"/>
-          <w:tab w:val="left" w:pos="11908"/>
-          <w:tab w:val="left" w:pos="12824"/>
-          <w:tab w:val="left" w:pos="13740"/>
-          <w:tab w:val="left" w:pos="14656"/>
-        </w:tabs>
-        <w:spacing w:line="240" w:lineRule="auto"/>
-        <w:rPr>
-          <w:rFonts w:ascii="Courier New" w:eastAsia="Times New Roman" w:hAnsi="Courier New" w:cs="Courier New"/>
-          <w:color w:val="000000"/>
-          <w:sz w:val="20"/>
-          <w:szCs w:val="20"/>
-        </w:rPr>
-      </w:pPr>
-      <w:r>
-        <w:rPr>
-          <w:rFonts w:ascii="Courier New" w:eastAsia="Times New Roman" w:hAnsi="Courier New" w:cs="Courier New"/>
-          <w:color w:val="000000"/>
-          <w:sz w:val="20"/>
-          <w:szCs w:val="20"/>
-        </w:rPr>
-        <w:t>So that the Copenhagen rules are obeyed</w:t>
-      </w:r>
-    </w:p>
-    <w:p>
-      <w:pPr>
-        <w:tabs>
-          <w:tab w:val="left" w:pos="916"/>
-          <w:tab w:val="left" w:pos="1832"/>
-          <w:tab w:val="left" w:pos="2748"/>
-          <w:tab w:val="left" w:pos="3664"/>
-          <w:tab w:val="left" w:pos="4580"/>
-          <w:tab w:val="left" w:pos="5496"/>
-          <w:tab w:val="left" w:pos="6412"/>
-          <w:tab w:val="left" w:pos="7328"/>
-          <w:tab w:val="left" w:pos="8244"/>
-          <w:tab w:val="left" w:pos="9160"/>
-          <w:tab w:val="left" w:pos="10076"/>
-          <w:tab w:val="left" w:pos="10992"/>
-          <w:tab w:val="left" w:pos="11908"/>
-          <w:tab w:val="left" w:pos="12824"/>
-          <w:tab w:val="left" w:pos="13740"/>
-          <w:tab w:val="left" w:pos="14656"/>
-        </w:tabs>
-        <w:spacing w:line="240" w:lineRule="auto"/>
-        <w:rPr>
-          <w:rFonts w:ascii="Courier New" w:eastAsia="Times New Roman" w:hAnsi="Courier New" w:cs="Courier New"/>
-          <w:color w:val="000000"/>
-          <w:sz w:val="20"/>
-          <w:szCs w:val="20"/>
-        </w:rPr>
-      </w:pPr>
-    </w:p>
-    <w:p>
-      <w:pPr>
-        <w:tabs>
-          <w:tab w:val="left" w:pos="916"/>
-          <w:tab w:val="left" w:pos="1832"/>
-          <w:tab w:val="left" w:pos="2748"/>
-          <w:tab w:val="left" w:pos="3664"/>
-          <w:tab w:val="left" w:pos="4580"/>
-          <w:tab w:val="left" w:pos="5496"/>
-          <w:tab w:val="left" w:pos="6412"/>
-          <w:tab w:val="left" w:pos="7328"/>
-          <w:tab w:val="left" w:pos="8244"/>
-          <w:tab w:val="left" w:pos="9160"/>
-          <w:tab w:val="left" w:pos="10076"/>
-          <w:tab w:val="left" w:pos="10992"/>
-          <w:tab w:val="left" w:pos="11908"/>
-          <w:tab w:val="left" w:pos="12824"/>
-          <w:tab w:val="left" w:pos="13740"/>
-          <w:tab w:val="left" w:pos="14656"/>
-        </w:tabs>
-        <w:spacing w:line="240" w:lineRule="auto"/>
-        <w:rPr>
-          <w:rFonts w:ascii="Courier New" w:eastAsia="Times New Roman" w:hAnsi="Courier New" w:cs="Courier New"/>
-          <w:color w:val="000000"/>
-          <w:sz w:val="20"/>
-          <w:szCs w:val="20"/>
-        </w:rPr>
-      </w:pPr>
-      <w:r>
-        <w:rPr>
-          <w:rFonts w:ascii="Courier New" w:eastAsia="Times New Roman" w:hAnsi="Courier New" w:cs="Courier New"/>
-          <w:color w:val="000000"/>
-          <w:sz w:val="20"/>
-          <w:szCs w:val="20"/>
-        </w:rPr>
-        <w:t>As a player</w:t>
-      </w:r>
-    </w:p>
-    <w:p>
-      <w:pPr>
-        <w:tabs>
-          <w:tab w:val="left" w:pos="916"/>
-          <w:tab w:val="left" w:pos="1832"/>
-          <w:tab w:val="left" w:pos="2748"/>
-          <w:tab w:val="left" w:pos="3664"/>
-          <w:tab w:val="left" w:pos="4580"/>
-          <w:tab w:val="left" w:pos="5496"/>
-          <w:tab w:val="left" w:pos="6412"/>
-          <w:tab w:val="left" w:pos="7328"/>
-          <w:tab w:val="left" w:pos="8244"/>
-          <w:tab w:val="left" w:pos="9160"/>
-          <w:tab w:val="left" w:pos="10076"/>
-          <w:tab w:val="left" w:pos="10992"/>
-          <w:tab w:val="left" w:pos="11908"/>
-          <w:tab w:val="left" w:pos="12824"/>
-          <w:tab w:val="left" w:pos="13740"/>
-          <w:tab w:val="left" w:pos="14656"/>
-        </w:tabs>
-        <w:spacing w:line="240" w:lineRule="auto"/>
-        <w:rPr>
-          <w:rFonts w:ascii="Courier New" w:eastAsia="Times New Roman" w:hAnsi="Courier New" w:cs="Courier New"/>
-          <w:color w:val="000000"/>
-          <w:sz w:val="20"/>
-          <w:szCs w:val="20"/>
-        </w:rPr>
-      </w:pPr>
-      <w:r>
-        <w:rPr>
-          <w:rFonts w:ascii="Courier New" w:eastAsia="Times New Roman" w:hAnsi="Courier New" w:cs="Courier New"/>
-          <w:color w:val="000000"/>
-          <w:sz w:val="20"/>
-          <w:szCs w:val="20"/>
-        </w:rPr>
-        <w:t xml:space="preserve">I want any piece other than the king to be captured if there is an opposing piece and/or hostile square on each side of that piece along a column or row </w:t>
-      </w:r>
-    </w:p>
-    <w:p>
-      <w:pPr>
-        <w:tabs>
-          <w:tab w:val="left" w:pos="916"/>
-          <w:tab w:val="left" w:pos="1832"/>
-          <w:tab w:val="left" w:pos="2748"/>
-          <w:tab w:val="left" w:pos="3664"/>
-          <w:tab w:val="left" w:pos="4580"/>
-          <w:tab w:val="left" w:pos="5496"/>
-          <w:tab w:val="left" w:pos="6412"/>
-          <w:tab w:val="left" w:pos="7328"/>
-          <w:tab w:val="left" w:pos="8244"/>
-          <w:tab w:val="left" w:pos="9160"/>
-          <w:tab w:val="left" w:pos="10076"/>
-          <w:tab w:val="left" w:pos="10992"/>
-          <w:tab w:val="left" w:pos="11908"/>
-          <w:tab w:val="left" w:pos="12824"/>
-          <w:tab w:val="left" w:pos="13740"/>
-          <w:tab w:val="left" w:pos="14656"/>
-        </w:tabs>
-        <w:spacing w:line="240" w:lineRule="auto"/>
-        <w:rPr>
-          <w:rFonts w:ascii="Courier New" w:eastAsia="Times New Roman" w:hAnsi="Courier New" w:cs="Courier New"/>
-          <w:color w:val="000000"/>
-          <w:sz w:val="20"/>
-          <w:szCs w:val="20"/>
-        </w:rPr>
-      </w:pPr>
-      <w:r>
-        <w:rPr>
-          <w:rFonts w:ascii="Courier New" w:eastAsia="Times New Roman" w:hAnsi="Courier New" w:cs="Courier New"/>
-          <w:color w:val="000000"/>
-          <w:sz w:val="20"/>
-          <w:szCs w:val="20"/>
-        </w:rPr>
-        <w:t>So that the Copenhagen rules are obeyed</w:t>
-      </w:r>
-    </w:p>
-    <w:p>
-      <w:pPr>
-        <w:tabs>
-          <w:tab w:val="left" w:pos="916"/>
-          <w:tab w:val="left" w:pos="1832"/>
-          <w:tab w:val="left" w:pos="2748"/>
-          <w:tab w:val="left" w:pos="3664"/>
-          <w:tab w:val="left" w:pos="4580"/>
-          <w:tab w:val="left" w:pos="5496"/>
-          <w:tab w:val="left" w:pos="6412"/>
-          <w:tab w:val="left" w:pos="7328"/>
-          <w:tab w:val="left" w:pos="8244"/>
-          <w:tab w:val="left" w:pos="9160"/>
-          <w:tab w:val="left" w:pos="10076"/>
-          <w:tab w:val="left" w:pos="10992"/>
-          <w:tab w:val="left" w:pos="11908"/>
-          <w:tab w:val="left" w:pos="12824"/>
-          <w:tab w:val="left" w:pos="13740"/>
-          <w:tab w:val="left" w:pos="14656"/>
-        </w:tabs>
-        <w:spacing w:line="240" w:lineRule="auto"/>
-        <w:rPr>
-          <w:rFonts w:ascii="Courier New" w:eastAsia="Times New Roman" w:hAnsi="Courier New" w:cs="Courier New"/>
-          <w:color w:val="000000"/>
-          <w:sz w:val="20"/>
-          <w:szCs w:val="20"/>
-        </w:rPr>
-      </w:pPr>
-    </w:p>
-    <w:p>
-      <w:pPr>
-        <w:tabs>
-          <w:tab w:val="left" w:pos="916"/>
-          <w:tab w:val="left" w:pos="1832"/>
-          <w:tab w:val="left" w:pos="2748"/>
-          <w:tab w:val="left" w:pos="3664"/>
-          <w:tab w:val="left" w:pos="4580"/>
-          <w:tab w:val="left" w:pos="5496"/>
-          <w:tab w:val="left" w:pos="6412"/>
-          <w:tab w:val="left" w:pos="7328"/>
-          <w:tab w:val="left" w:pos="8244"/>
-          <w:tab w:val="left" w:pos="9160"/>
-          <w:tab w:val="left" w:pos="10076"/>
-          <w:tab w:val="left" w:pos="10992"/>
-          <w:tab w:val="left" w:pos="11908"/>
-          <w:tab w:val="left" w:pos="12824"/>
-          <w:tab w:val="left" w:pos="13740"/>
-          <w:tab w:val="left" w:pos="14656"/>
-        </w:tabs>
-        <w:spacing w:line="240" w:lineRule="auto"/>
-        <w:rPr>
-          <w:rFonts w:ascii="Courier New" w:eastAsia="Times New Roman" w:hAnsi="Courier New" w:cs="Courier New"/>
-          <w:color w:val="000000"/>
-          <w:sz w:val="20"/>
-          <w:szCs w:val="20"/>
-        </w:rPr>
-      </w:pPr>
-      <w:r>
-        <w:rPr>
-          <w:rFonts w:ascii="Courier New" w:eastAsia="Times New Roman" w:hAnsi="Courier New" w:cs="Courier New"/>
-          <w:color w:val="000000"/>
-          <w:sz w:val="20"/>
-          <w:szCs w:val="20"/>
-        </w:rPr>
-        <w:t>As a player</w:t>
-      </w:r>
-    </w:p>
-    <w:p>
-      <w:pPr>
-        <w:tabs>
-          <w:tab w:val="left" w:pos="916"/>
-          <w:tab w:val="left" w:pos="1832"/>
-          <w:tab w:val="left" w:pos="2748"/>
-          <w:tab w:val="left" w:pos="3664"/>
-          <w:tab w:val="left" w:pos="4580"/>
-          <w:tab w:val="left" w:pos="5496"/>
-          <w:tab w:val="left" w:pos="6412"/>
-          <w:tab w:val="left" w:pos="7328"/>
-          <w:tab w:val="left" w:pos="8244"/>
-          <w:tab w:val="left" w:pos="9160"/>
-          <w:tab w:val="left" w:pos="10076"/>
-          <w:tab w:val="left" w:pos="10992"/>
-          <w:tab w:val="left" w:pos="11908"/>
-          <w:tab w:val="left" w:pos="12824"/>
-          <w:tab w:val="left" w:pos="13740"/>
-          <w:tab w:val="left" w:pos="14656"/>
-        </w:tabs>
-        <w:spacing w:line="240" w:lineRule="auto"/>
-        <w:rPr>
-          <w:rFonts w:ascii="Courier New" w:eastAsia="Times New Roman" w:hAnsi="Courier New" w:cs="Courier New"/>
-          <w:color w:val="000000"/>
-          <w:sz w:val="20"/>
-          <w:szCs w:val="20"/>
-        </w:rPr>
-      </w:pPr>
-      <w:r>
-        <w:rPr>
-          <w:rFonts w:ascii="Courier New" w:eastAsia="Times New Roman" w:hAnsi="Courier New" w:cs="Courier New"/>
-          <w:color w:val="000000"/>
-          <w:sz w:val="20"/>
-          <w:szCs w:val="20"/>
-        </w:rPr>
-        <w:t xml:space="preserve">I want a row of pieces along any edge to be captured, excluding the king, if there is an enemy piece on both ends and an enemy piece adjacent to each piece parallel to the edge </w:t>
-      </w:r>
-    </w:p>
-    <w:p>
-      <w:pPr>
-        <w:tabs>
-          <w:tab w:val="left" w:pos="916"/>
-          <w:tab w:val="left" w:pos="1832"/>
-          <w:tab w:val="left" w:pos="2748"/>
-          <w:tab w:val="left" w:pos="3664"/>
-          <w:tab w:val="left" w:pos="4580"/>
-          <w:tab w:val="left" w:pos="5496"/>
-          <w:tab w:val="left" w:pos="6412"/>
-          <w:tab w:val="left" w:pos="7328"/>
-          <w:tab w:val="left" w:pos="8244"/>
-          <w:tab w:val="left" w:pos="9160"/>
-          <w:tab w:val="left" w:pos="10076"/>
-          <w:tab w:val="left" w:pos="10992"/>
-          <w:tab w:val="left" w:pos="11908"/>
-          <w:tab w:val="left" w:pos="12824"/>
-          <w:tab w:val="left" w:pos="13740"/>
-          <w:tab w:val="left" w:pos="14656"/>
-        </w:tabs>
-        <w:spacing w:line="240" w:lineRule="auto"/>
-        <w:rPr>
-          <w:rFonts w:ascii="Courier New" w:eastAsia="Times New Roman" w:hAnsi="Courier New" w:cs="Courier New"/>
-          <w:color w:val="000000"/>
-          <w:sz w:val="20"/>
-          <w:szCs w:val="20"/>
-        </w:rPr>
-      </w:pPr>
-      <w:r>
-        <w:rPr>
-          <w:rFonts w:ascii="Courier New" w:eastAsia="Times New Roman" w:hAnsi="Courier New" w:cs="Courier New"/>
-          <w:color w:val="000000"/>
-          <w:sz w:val="20"/>
-          <w:szCs w:val="20"/>
-        </w:rPr>
-        <w:t>(aka Shield Wall Capture)</w:t>
-      </w:r>
-    </w:p>
-    <w:p>
-      <w:pPr>
-        <w:tabs>
-          <w:tab w:val="left" w:pos="916"/>
-          <w:tab w:val="left" w:pos="1832"/>
-          <w:tab w:val="left" w:pos="2748"/>
-          <w:tab w:val="left" w:pos="3664"/>
-          <w:tab w:val="left" w:pos="4580"/>
-          <w:tab w:val="left" w:pos="5496"/>
-          <w:tab w:val="left" w:pos="6412"/>
-          <w:tab w:val="left" w:pos="7328"/>
-          <w:tab w:val="left" w:pos="8244"/>
-          <w:tab w:val="left" w:pos="9160"/>
-          <w:tab w:val="left" w:pos="10076"/>
-          <w:tab w:val="left" w:pos="10992"/>
-          <w:tab w:val="left" w:pos="11908"/>
-          <w:tab w:val="left" w:pos="12824"/>
-          <w:tab w:val="left" w:pos="13740"/>
-          <w:tab w:val="left" w:pos="14656"/>
-        </w:tabs>
-        <w:spacing w:line="240" w:lineRule="auto"/>
-        <w:rPr>
-          <w:rFonts w:ascii="Courier New" w:eastAsia="Times New Roman" w:hAnsi="Courier New" w:cs="Courier New"/>
-          <w:color w:val="000000"/>
-          <w:sz w:val="20"/>
-          <w:szCs w:val="20"/>
-        </w:rPr>
-      </w:pPr>
-      <w:r>
-        <w:rPr>
-          <w:rFonts w:ascii="Courier New" w:eastAsia="Times New Roman" w:hAnsi="Courier New" w:cs="Courier New"/>
-          <w:color w:val="000000"/>
-          <w:sz w:val="20"/>
-          <w:szCs w:val="20"/>
-        </w:rPr>
-        <w:t>So that the Copenhagen rules are obeyed</w:t>
-      </w:r>
-    </w:p>
-    <w:p>
-      <w:pPr>
-        <w:tabs>
-          <w:tab w:val="left" w:pos="916"/>
-          <w:tab w:val="left" w:pos="1832"/>
-          <w:tab w:val="left" w:pos="2748"/>
-          <w:tab w:val="left" w:pos="3664"/>
-          <w:tab w:val="left" w:pos="4580"/>
-          <w:tab w:val="left" w:pos="5496"/>
-          <w:tab w:val="left" w:pos="6412"/>
-          <w:tab w:val="left" w:pos="7328"/>
-          <w:tab w:val="left" w:pos="8244"/>
-          <w:tab w:val="left" w:pos="9160"/>
-          <w:tab w:val="left" w:pos="10076"/>
-          <w:tab w:val="left" w:pos="10992"/>
-          <w:tab w:val="left" w:pos="11908"/>
-          <w:tab w:val="left" w:pos="12824"/>
-          <w:tab w:val="left" w:pos="13740"/>
-          <w:tab w:val="left" w:pos="14656"/>
-        </w:tabs>
-        <w:spacing w:line="240" w:lineRule="auto"/>
-        <w:rPr>
-          <w:rFonts w:ascii="Courier New" w:eastAsia="Times New Roman" w:hAnsi="Courier New" w:cs="Courier New"/>
-          <w:color w:val="000000"/>
-          <w:sz w:val="20"/>
-          <w:szCs w:val="20"/>
-        </w:rPr>
-      </w:pPr>
-    </w:p>
-    <w:p>
-      <w:pPr>
-        <w:tabs>
-          <w:tab w:val="left" w:pos="916"/>
-          <w:tab w:val="left" w:pos="1832"/>
-          <w:tab w:val="left" w:pos="2748"/>
-          <w:tab w:val="left" w:pos="3664"/>
-          <w:tab w:val="left" w:pos="4580"/>
-          <w:tab w:val="left" w:pos="5496"/>
-          <w:tab w:val="left" w:pos="6412"/>
-          <w:tab w:val="left" w:pos="7328"/>
-          <w:tab w:val="left" w:pos="8244"/>
-          <w:tab w:val="left" w:pos="9160"/>
-          <w:tab w:val="left" w:pos="10076"/>
-          <w:tab w:val="left" w:pos="10992"/>
-          <w:tab w:val="left" w:pos="11908"/>
-          <w:tab w:val="left" w:pos="12824"/>
-          <w:tab w:val="left" w:pos="13740"/>
-          <w:tab w:val="left" w:pos="14656"/>
-        </w:tabs>
-        <w:spacing w:line="240" w:lineRule="auto"/>
-        <w:rPr>
-          <w:rFonts w:ascii="Courier New" w:eastAsia="Times New Roman" w:hAnsi="Courier New" w:cs="Courier New"/>
-          <w:color w:val="000000"/>
-          <w:sz w:val="20"/>
-          <w:szCs w:val="20"/>
-        </w:rPr>
-      </w:pPr>
-      <w:r>
-        <w:rPr>
-          <w:rFonts w:ascii="Courier New" w:eastAsia="Times New Roman" w:hAnsi="Courier New" w:cs="Courier New"/>
-          <w:color w:val="000000"/>
-          <w:sz w:val="20"/>
-          <w:szCs w:val="20"/>
-        </w:rPr>
-        <w:t>As a player</w:t>
-      </w:r>
-    </w:p>
-    <w:p>
-      <w:pPr>
-        <w:tabs>
-          <w:tab w:val="left" w:pos="916"/>
-          <w:tab w:val="left" w:pos="1832"/>
-          <w:tab w:val="left" w:pos="2748"/>
-          <w:tab w:val="left" w:pos="3664"/>
-          <w:tab w:val="left" w:pos="4580"/>
-          <w:tab w:val="left" w:pos="5496"/>
-          <w:tab w:val="left" w:pos="6412"/>
-          <w:tab w:val="left" w:pos="7328"/>
-          <w:tab w:val="left" w:pos="8244"/>
-          <w:tab w:val="left" w:pos="9160"/>
-          <w:tab w:val="left" w:pos="10076"/>
-          <w:tab w:val="left" w:pos="10992"/>
-          <w:tab w:val="left" w:pos="11908"/>
-          <w:tab w:val="left" w:pos="12824"/>
-          <w:tab w:val="left" w:pos="13740"/>
-          <w:tab w:val="left" w:pos="14656"/>
-        </w:tabs>
-        <w:spacing w:line="240" w:lineRule="auto"/>
-        <w:rPr>
-          <w:rFonts w:ascii="Courier New" w:eastAsia="Times New Roman" w:hAnsi="Courier New" w:cs="Courier New"/>
-          <w:color w:val="000000"/>
-          <w:sz w:val="20"/>
-          <w:szCs w:val="20"/>
-        </w:rPr>
-      </w:pPr>
-      <w:r>
-        <w:rPr>
-          <w:rFonts w:ascii="Courier New" w:eastAsia="Times New Roman" w:hAnsi="Courier New" w:cs="Courier New"/>
-          <w:color w:val="000000"/>
-          <w:sz w:val="20"/>
-          <w:szCs w:val="20"/>
-        </w:rPr>
-        <w:t>I want the king and his defender's side to win if the king occupies any of the four corners</w:t>
-      </w:r>
-    </w:p>
-    <w:p>
-      <w:pPr>
-        <w:tabs>
-          <w:tab w:val="left" w:pos="916"/>
-          <w:tab w:val="left" w:pos="1832"/>
-          <w:tab w:val="left" w:pos="2748"/>
-          <w:tab w:val="left" w:pos="3664"/>
-          <w:tab w:val="left" w:pos="4580"/>
-          <w:tab w:val="left" w:pos="5496"/>
-          <w:tab w:val="left" w:pos="6412"/>
-          <w:tab w:val="left" w:pos="7328"/>
-          <w:tab w:val="left" w:pos="8244"/>
-          <w:tab w:val="left" w:pos="9160"/>
-          <w:tab w:val="left" w:pos="10076"/>
-          <w:tab w:val="left" w:pos="10992"/>
-          <w:tab w:val="left" w:pos="11908"/>
-          <w:tab w:val="left" w:pos="12824"/>
-          <w:tab w:val="left" w:pos="13740"/>
-          <w:tab w:val="left" w:pos="14656"/>
-        </w:tabs>
-        <w:spacing w:line="240" w:lineRule="auto"/>
-        <w:rPr>
-          <w:rFonts w:ascii="Courier New" w:eastAsia="Times New Roman" w:hAnsi="Courier New" w:cs="Courier New"/>
-          <w:color w:val="000000"/>
-          <w:sz w:val="20"/>
-          <w:szCs w:val="20"/>
-        </w:rPr>
-      </w:pPr>
-      <w:r>
-        <w:rPr>
-          <w:rFonts w:ascii="Courier New" w:eastAsia="Times New Roman" w:hAnsi="Courier New" w:cs="Courier New"/>
-          <w:color w:val="000000"/>
-          <w:sz w:val="20"/>
-          <w:szCs w:val="20"/>
-        </w:rPr>
-        <w:t>So that the Copenhagen rules are obeyed</w:t>
-      </w:r>
-    </w:p>
-    <w:p>
-      <w:pPr>
-        <w:tabs>
-          <w:tab w:val="left" w:pos="916"/>
-          <w:tab w:val="left" w:pos="1832"/>
-          <w:tab w:val="left" w:pos="2748"/>
-          <w:tab w:val="left" w:pos="3664"/>
-          <w:tab w:val="left" w:pos="4580"/>
-          <w:tab w:val="left" w:pos="5496"/>
-          <w:tab w:val="left" w:pos="6412"/>
-          <w:tab w:val="left" w:pos="7328"/>
-          <w:tab w:val="left" w:pos="8244"/>
-          <w:tab w:val="left" w:pos="9160"/>
-          <w:tab w:val="left" w:pos="10076"/>
-          <w:tab w:val="left" w:pos="10992"/>
-          <w:tab w:val="left" w:pos="11908"/>
-          <w:tab w:val="left" w:pos="12824"/>
-          <w:tab w:val="left" w:pos="13740"/>
-          <w:tab w:val="left" w:pos="14656"/>
-        </w:tabs>
-        <w:spacing w:line="240" w:lineRule="auto"/>
-        <w:rPr>
-          <w:rFonts w:ascii="Courier New" w:eastAsia="Times New Roman" w:hAnsi="Courier New" w:cs="Courier New"/>
-          <w:color w:val="000000"/>
-          <w:sz w:val="20"/>
-          <w:szCs w:val="20"/>
-        </w:rPr>
-      </w:pPr>
-    </w:p>
-    <w:p>
-      <w:pPr>
-        <w:tabs>
-          <w:tab w:val="left" w:pos="916"/>
-          <w:tab w:val="left" w:pos="1832"/>
-          <w:tab w:val="left" w:pos="2748"/>
-          <w:tab w:val="left" w:pos="3664"/>
-          <w:tab w:val="left" w:pos="4580"/>
-          <w:tab w:val="left" w:pos="5496"/>
-          <w:tab w:val="left" w:pos="6412"/>
-          <w:tab w:val="left" w:pos="7328"/>
-          <w:tab w:val="left" w:pos="8244"/>
-          <w:tab w:val="left" w:pos="9160"/>
-          <w:tab w:val="left" w:pos="10076"/>
-          <w:tab w:val="left" w:pos="10992"/>
-          <w:tab w:val="left" w:pos="11908"/>
-          <w:tab w:val="left" w:pos="12824"/>
-          <w:tab w:val="left" w:pos="13740"/>
-          <w:tab w:val="left" w:pos="14656"/>
-        </w:tabs>
-        <w:spacing w:line="240" w:lineRule="auto"/>
-        <w:rPr>
-          <w:rFonts w:ascii="Courier New" w:eastAsia="Times New Roman" w:hAnsi="Courier New" w:cs="Courier New"/>
-          <w:color w:val="000000"/>
-          <w:sz w:val="20"/>
-          <w:szCs w:val="20"/>
-        </w:rPr>
-      </w:pPr>
-      <w:r>
-        <w:rPr>
-          <w:rFonts w:ascii="Courier New" w:eastAsia="Times New Roman" w:hAnsi="Courier New" w:cs="Courier New"/>
-          <w:color w:val="000000"/>
-          <w:sz w:val="20"/>
-          <w:szCs w:val="20"/>
-        </w:rPr>
-        <w:t>As a player</w:t>
-      </w:r>
-    </w:p>
-    <w:p>
-      <w:pPr>
-        <w:tabs>
-          <w:tab w:val="left" w:pos="916"/>
-          <w:tab w:val="left" w:pos="1832"/>
-          <w:tab w:val="left" w:pos="2748"/>
-          <w:tab w:val="left" w:pos="3664"/>
-          <w:tab w:val="left" w:pos="4580"/>
-          <w:tab w:val="left" w:pos="5496"/>
-          <w:tab w:val="left" w:pos="6412"/>
-          <w:tab w:val="left" w:pos="7328"/>
-          <w:tab w:val="left" w:pos="8244"/>
-          <w:tab w:val="left" w:pos="9160"/>
-          <w:tab w:val="left" w:pos="10076"/>
-          <w:tab w:val="left" w:pos="10992"/>
-          <w:tab w:val="left" w:pos="11908"/>
-          <w:tab w:val="left" w:pos="12824"/>
-          <w:tab w:val="left" w:pos="13740"/>
-          <w:tab w:val="left" w:pos="14656"/>
-        </w:tabs>
-        <w:spacing w:line="240" w:lineRule="auto"/>
-        <w:rPr>
-          <w:rFonts w:ascii="Courier New" w:eastAsia="Times New Roman" w:hAnsi="Courier New" w:cs="Courier New"/>
-          <w:color w:val="000000"/>
-          <w:sz w:val="20"/>
-          <w:szCs w:val="20"/>
-        </w:rPr>
-      </w:pPr>
-      <w:r>
-        <w:rPr>
-          <w:rFonts w:ascii="Courier New" w:eastAsia="Times New Roman" w:hAnsi="Courier New" w:cs="Courier New"/>
-          <w:color w:val="000000"/>
-          <w:sz w:val="20"/>
-          <w:szCs w:val="20"/>
-        </w:rPr>
-        <w:t>I want the king and his defender's side to win if the king is adjacent to an edge, can move, and it is impossible for the attacks to capture him after any number of moves</w:t>
-      </w:r>
-    </w:p>
-    <w:p>
-      <w:pPr>
-        <w:tabs>
-          <w:tab w:val="left" w:pos="916"/>
-          <w:tab w:val="left" w:pos="1832"/>
-          <w:tab w:val="left" w:pos="2748"/>
-          <w:tab w:val="left" w:pos="3664"/>
-          <w:tab w:val="left" w:pos="4580"/>
-          <w:tab w:val="left" w:pos="5496"/>
-          <w:tab w:val="left" w:pos="6412"/>
-          <w:tab w:val="left" w:pos="7328"/>
-          <w:tab w:val="left" w:pos="8244"/>
-          <w:tab w:val="left" w:pos="9160"/>
-          <w:tab w:val="left" w:pos="10076"/>
-          <w:tab w:val="left" w:pos="10992"/>
-          <w:tab w:val="left" w:pos="11908"/>
-          <w:tab w:val="left" w:pos="12824"/>
-          <w:tab w:val="left" w:pos="13740"/>
-          <w:tab w:val="left" w:pos="14656"/>
-        </w:tabs>
-        <w:spacing w:line="240" w:lineRule="auto"/>
-        <w:rPr>
-          <w:rFonts w:ascii="Courier New" w:eastAsia="Times New Roman" w:hAnsi="Courier New" w:cs="Courier New"/>
-          <w:color w:val="000000"/>
-          <w:sz w:val="20"/>
-          <w:szCs w:val="20"/>
-        </w:rPr>
-      </w:pPr>
-      <w:r>
-        <w:rPr>
-          <w:rFonts w:ascii="Courier New" w:eastAsia="Times New Roman" w:hAnsi="Courier New" w:cs="Courier New"/>
-          <w:color w:val="000000"/>
-          <w:sz w:val="20"/>
-          <w:szCs w:val="20"/>
-        </w:rPr>
-        <w:t>(aka Edge Fort)</w:t>
-      </w:r>
-    </w:p>
-    <w:p>
-      <w:pPr>
-        <w:tabs>
-          <w:tab w:val="left" w:pos="916"/>
-          <w:tab w:val="left" w:pos="1832"/>
-          <w:tab w:val="left" w:pos="2748"/>
-          <w:tab w:val="left" w:pos="3664"/>
-          <w:tab w:val="left" w:pos="4580"/>
-          <w:tab w:val="left" w:pos="5496"/>
-          <w:tab w:val="left" w:pos="6412"/>
-          <w:tab w:val="left" w:pos="7328"/>
-          <w:tab w:val="left" w:pos="8244"/>
-          <w:tab w:val="left" w:pos="9160"/>
-          <w:tab w:val="left" w:pos="10076"/>
-          <w:tab w:val="left" w:pos="10992"/>
-          <w:tab w:val="left" w:pos="11908"/>
-          <w:tab w:val="left" w:pos="12824"/>
-          <w:tab w:val="left" w:pos="13740"/>
-          <w:tab w:val="left" w:pos="14656"/>
-        </w:tabs>
-        <w:spacing w:line="240" w:lineRule="auto"/>
-        <w:rPr>
-          <w:rFonts w:ascii="Courier New" w:eastAsia="Times New Roman" w:hAnsi="Courier New" w:cs="Courier New"/>
-          <w:color w:val="000000"/>
-          <w:sz w:val="20"/>
-          <w:szCs w:val="20"/>
-        </w:rPr>
-      </w:pPr>
-      <w:r>
-        <w:rPr>
-          <w:rFonts w:ascii="Courier New" w:eastAsia="Times New Roman" w:hAnsi="Courier New" w:cs="Courier New"/>
-          <w:color w:val="000000"/>
-          <w:sz w:val="20"/>
-          <w:szCs w:val="20"/>
-        </w:rPr>
-        <w:t>So that the Copenhagen rules are obeyed</w:t>
-      </w:r>
-    </w:p>
-    <w:p>
-      <w:pPr>
-        <w:tabs>
-          <w:tab w:val="left" w:pos="916"/>
-          <w:tab w:val="left" w:pos="1832"/>
-          <w:tab w:val="left" w:pos="2748"/>
-          <w:tab w:val="left" w:pos="3664"/>
-          <w:tab w:val="left" w:pos="4580"/>
-          <w:tab w:val="left" w:pos="5496"/>
-          <w:tab w:val="left" w:pos="6412"/>
-          <w:tab w:val="left" w:pos="7328"/>
-          <w:tab w:val="left" w:pos="8244"/>
-          <w:tab w:val="left" w:pos="9160"/>
-          <w:tab w:val="left" w:pos="10076"/>
-          <w:tab w:val="left" w:pos="10992"/>
-          <w:tab w:val="left" w:pos="11908"/>
-          <w:tab w:val="left" w:pos="12824"/>
-          <w:tab w:val="left" w:pos="13740"/>
-          <w:tab w:val="left" w:pos="14656"/>
-        </w:tabs>
-        <w:spacing w:line="240" w:lineRule="auto"/>
-        <w:rPr>
-          <w:rFonts w:ascii="Courier New" w:eastAsia="Times New Roman" w:hAnsi="Courier New" w:cs="Courier New"/>
-          <w:color w:val="000000"/>
-          <w:sz w:val="20"/>
-          <w:szCs w:val="20"/>
-        </w:rPr>
-      </w:pPr>
-    </w:p>
-    <w:p>
-      <w:pPr>
-        <w:tabs>
-          <w:tab w:val="left" w:pos="916"/>
-          <w:tab w:val="left" w:pos="1832"/>
-          <w:tab w:val="left" w:pos="2748"/>
-          <w:tab w:val="left" w:pos="3664"/>
-          <w:tab w:val="left" w:pos="4580"/>
-          <w:tab w:val="left" w:pos="5496"/>
-          <w:tab w:val="left" w:pos="6412"/>
-          <w:tab w:val="left" w:pos="7328"/>
-          <w:tab w:val="left" w:pos="8244"/>
-          <w:tab w:val="left" w:pos="9160"/>
-          <w:tab w:val="left" w:pos="10076"/>
-          <w:tab w:val="left" w:pos="10992"/>
-          <w:tab w:val="left" w:pos="11908"/>
-          <w:tab w:val="left" w:pos="12824"/>
-          <w:tab w:val="left" w:pos="13740"/>
-          <w:tab w:val="left" w:pos="14656"/>
-        </w:tabs>
-        <w:spacing w:line="240" w:lineRule="auto"/>
-        <w:rPr>
-          <w:rFonts w:ascii="Courier New" w:eastAsia="Times New Roman" w:hAnsi="Courier New" w:cs="Courier New"/>
-          <w:color w:val="000000"/>
-          <w:sz w:val="20"/>
-          <w:szCs w:val="20"/>
-        </w:rPr>
-      </w:pPr>
-      <w:r>
-        <w:rPr>
-          <w:rFonts w:ascii="Courier New" w:eastAsia="Times New Roman" w:hAnsi="Courier New" w:cs="Courier New"/>
-          <w:color w:val="000000"/>
-          <w:sz w:val="20"/>
-          <w:szCs w:val="20"/>
-        </w:rPr>
-        <w:t>As a player</w:t>
-      </w:r>
-    </w:p>
-    <w:p>
-      <w:pPr>
-        <w:tabs>
-          <w:tab w:val="left" w:pos="916"/>
-          <w:tab w:val="left" w:pos="1832"/>
-          <w:tab w:val="left" w:pos="2748"/>
-          <w:tab w:val="left" w:pos="3664"/>
-          <w:tab w:val="left" w:pos="4580"/>
-          <w:tab w:val="left" w:pos="5496"/>
-          <w:tab w:val="left" w:pos="6412"/>
-          <w:tab w:val="left" w:pos="7328"/>
-          <w:tab w:val="left" w:pos="8244"/>
-          <w:tab w:val="left" w:pos="9160"/>
-          <w:tab w:val="left" w:pos="10076"/>
-          <w:tab w:val="left" w:pos="10992"/>
-          <w:tab w:val="left" w:pos="11908"/>
-          <w:tab w:val="left" w:pos="12824"/>
-          <w:tab w:val="left" w:pos="13740"/>
-          <w:tab w:val="left" w:pos="14656"/>
-        </w:tabs>
-        <w:spacing w:line="240" w:lineRule="auto"/>
-        <w:rPr>
-          <w:rFonts w:ascii="Courier New" w:eastAsia="Times New Roman" w:hAnsi="Courier New" w:cs="Courier New"/>
-          <w:color w:val="000000"/>
-          <w:sz w:val="20"/>
-          <w:szCs w:val="20"/>
-        </w:rPr>
-      </w:pPr>
-      <w:r>
-        <w:rPr>
-          <w:rFonts w:ascii="Courier New" w:eastAsia="Times New Roman" w:hAnsi="Courier New" w:cs="Courier New"/>
-          <w:color w:val="000000"/>
-          <w:sz w:val="20"/>
-          <w:szCs w:val="20"/>
-        </w:rPr>
-        <w:t>I want the attackers to win if there is an attacker's piece on all four adjacent sides of the king</w:t>
-      </w:r>
-    </w:p>
-    <w:p>
-      <w:pPr>
-        <w:tabs>
-          <w:tab w:val="left" w:pos="916"/>
-          <w:tab w:val="left" w:pos="1832"/>
-          <w:tab w:val="left" w:pos="2748"/>
-          <w:tab w:val="left" w:pos="3664"/>
-          <w:tab w:val="left" w:pos="4580"/>
-          <w:tab w:val="left" w:pos="5496"/>
-          <w:tab w:val="left" w:pos="6412"/>
-          <w:tab w:val="left" w:pos="7328"/>
-          <w:tab w:val="left" w:pos="8244"/>
-          <w:tab w:val="left" w:pos="9160"/>
-          <w:tab w:val="left" w:pos="10076"/>
-          <w:tab w:val="left" w:pos="10992"/>
-          <w:tab w:val="left" w:pos="11908"/>
-          <w:tab w:val="left" w:pos="12824"/>
-          <w:tab w:val="left" w:pos="13740"/>
-          <w:tab w:val="left" w:pos="14656"/>
-        </w:tabs>
-        <w:spacing w:line="240" w:lineRule="auto"/>
-        <w:rPr>
-          <w:rFonts w:ascii="Courier New" w:eastAsia="Times New Roman" w:hAnsi="Courier New" w:cs="Courier New"/>
-          <w:color w:val="000000"/>
-          <w:sz w:val="20"/>
-          <w:szCs w:val="20"/>
-        </w:rPr>
-      </w:pPr>
-      <w:r>
-        <w:rPr>
-          <w:rFonts w:ascii="Courier New" w:eastAsia="Times New Roman" w:hAnsi="Courier New" w:cs="Courier New"/>
-          <w:color w:val="000000"/>
-          <w:sz w:val="20"/>
-          <w:szCs w:val="20"/>
-        </w:rPr>
-        <w:t>So that the Copenhagen rules are obeyed</w:t>
-      </w:r>
-    </w:p>
-    <w:p>
-      <w:pPr>
-        <w:tabs>
-          <w:tab w:val="left" w:pos="916"/>
-          <w:tab w:val="left" w:pos="1832"/>
-          <w:tab w:val="left" w:pos="2748"/>
-          <w:tab w:val="left" w:pos="3664"/>
-          <w:tab w:val="left" w:pos="4580"/>
-          <w:tab w:val="left" w:pos="5496"/>
-          <w:tab w:val="left" w:pos="6412"/>
-          <w:tab w:val="left" w:pos="7328"/>
-          <w:tab w:val="left" w:pos="8244"/>
-          <w:tab w:val="left" w:pos="9160"/>
-          <w:tab w:val="left" w:pos="10076"/>
-          <w:tab w:val="left" w:pos="10992"/>
-          <w:tab w:val="left" w:pos="11908"/>
-          <w:tab w:val="left" w:pos="12824"/>
-          <w:tab w:val="left" w:pos="13740"/>
-          <w:tab w:val="left" w:pos="14656"/>
-        </w:tabs>
-        <w:spacing w:line="240" w:lineRule="auto"/>
-        <w:rPr>
-          <w:rFonts w:ascii="Courier New" w:eastAsia="Times New Roman" w:hAnsi="Courier New" w:cs="Courier New"/>
-          <w:color w:val="000000"/>
-          <w:sz w:val="20"/>
-          <w:szCs w:val="20"/>
-        </w:rPr>
-      </w:pPr>
-    </w:p>
-    <w:p>
-      <w:pPr>
-        <w:tabs>
-          <w:tab w:val="left" w:pos="916"/>
-          <w:tab w:val="left" w:pos="1832"/>
-          <w:tab w:val="left" w:pos="2748"/>
-          <w:tab w:val="left" w:pos="3664"/>
-          <w:tab w:val="left" w:pos="4580"/>
-          <w:tab w:val="left" w:pos="5496"/>
-          <w:tab w:val="left" w:pos="6412"/>
-          <w:tab w:val="left" w:pos="7328"/>
-          <w:tab w:val="left" w:pos="8244"/>
-          <w:tab w:val="left" w:pos="9160"/>
-          <w:tab w:val="left" w:pos="10076"/>
-          <w:tab w:val="left" w:pos="10992"/>
-          <w:tab w:val="left" w:pos="11908"/>
-          <w:tab w:val="left" w:pos="12824"/>
-          <w:tab w:val="left" w:pos="13740"/>
-          <w:tab w:val="left" w:pos="14656"/>
-        </w:tabs>
-        <w:spacing w:line="240" w:lineRule="auto"/>
-        <w:rPr>
-          <w:rFonts w:ascii="Courier New" w:eastAsia="Times New Roman" w:hAnsi="Courier New" w:cs="Courier New"/>
-          <w:color w:val="000000"/>
-          <w:sz w:val="20"/>
-          <w:szCs w:val="20"/>
-        </w:rPr>
-      </w:pPr>
-      <w:r>
-        <w:rPr>
-          <w:rFonts w:ascii="Courier New" w:eastAsia="Times New Roman" w:hAnsi="Courier New" w:cs="Courier New"/>
-          <w:color w:val="000000"/>
-          <w:sz w:val="20"/>
-          <w:szCs w:val="20"/>
-        </w:rPr>
-        <w:t>As a player</w:t>
-      </w:r>
-    </w:p>
-    <w:p>
-      <w:pPr>
-        <w:tabs>
-          <w:tab w:val="left" w:pos="916"/>
-          <w:tab w:val="left" w:pos="1832"/>
-          <w:tab w:val="left" w:pos="2748"/>
-          <w:tab w:val="left" w:pos="3664"/>
-          <w:tab w:val="left" w:pos="4580"/>
-          <w:tab w:val="left" w:pos="5496"/>
-          <w:tab w:val="left" w:pos="6412"/>
-          <w:tab w:val="left" w:pos="7328"/>
-          <w:tab w:val="left" w:pos="8244"/>
-          <w:tab w:val="left" w:pos="9160"/>
-          <w:tab w:val="left" w:pos="10076"/>
-          <w:tab w:val="left" w:pos="10992"/>
-          <w:tab w:val="left" w:pos="11908"/>
-          <w:tab w:val="left" w:pos="12824"/>
-          <w:tab w:val="left" w:pos="13740"/>
-          <w:tab w:val="left" w:pos="14656"/>
-        </w:tabs>
-        <w:spacing w:line="240" w:lineRule="auto"/>
-        <w:rPr>
-          <w:rFonts w:ascii="Courier New" w:eastAsia="Times New Roman" w:hAnsi="Courier New" w:cs="Courier New"/>
-          <w:color w:val="000000"/>
-          <w:sz w:val="20"/>
-          <w:szCs w:val="20"/>
-        </w:rPr>
-      </w:pPr>
-      <w:r>
-        <w:rPr>
-          <w:rFonts w:ascii="Courier New" w:eastAsia="Times New Roman" w:hAnsi="Courier New" w:cs="Courier New"/>
-          <w:color w:val="000000"/>
-          <w:sz w:val="20"/>
-          <w:szCs w:val="20"/>
-        </w:rPr>
-        <w:t>I want the attackers to win if there is an attacker's piece on three of the adjacent sides of the king and the throne is on the fourth adjacent side of the king</w:t>
-      </w:r>
-    </w:p>
-    <w:p>
-      <w:pPr>
-        <w:tabs>
-          <w:tab w:val="left" w:pos="916"/>
-          <w:tab w:val="left" w:pos="1832"/>
-          <w:tab w:val="left" w:pos="2748"/>
-          <w:tab w:val="left" w:pos="3664"/>
-          <w:tab w:val="left" w:pos="4580"/>
-          <w:tab w:val="left" w:pos="5496"/>
-          <w:tab w:val="left" w:pos="6412"/>
-          <w:tab w:val="left" w:pos="7328"/>
-          <w:tab w:val="left" w:pos="8244"/>
-          <w:tab w:val="left" w:pos="9160"/>
-          <w:tab w:val="left" w:pos="10076"/>
-          <w:tab w:val="left" w:pos="10992"/>
-          <w:tab w:val="left" w:pos="11908"/>
-          <w:tab w:val="left" w:pos="12824"/>
-          <w:tab w:val="left" w:pos="13740"/>
-          <w:tab w:val="left" w:pos="14656"/>
-        </w:tabs>
-        <w:spacing w:line="240" w:lineRule="auto"/>
-        <w:rPr>
-          <w:rFonts w:ascii="Courier New" w:eastAsia="Times New Roman" w:hAnsi="Courier New" w:cs="Courier New"/>
-          <w:color w:val="000000"/>
-          <w:sz w:val="20"/>
-          <w:szCs w:val="20"/>
-        </w:rPr>
-      </w:pPr>
-      <w:r>
-        <w:rPr>
-          <w:rFonts w:ascii="Courier New" w:eastAsia="Times New Roman" w:hAnsi="Courier New" w:cs="Courier New"/>
-          <w:color w:val="000000"/>
-          <w:sz w:val="20"/>
-          <w:szCs w:val="20"/>
-        </w:rPr>
-        <w:t>So that the Copenhagen rules are obeyed</w:t>
-      </w:r>
-    </w:p>
-    <w:p>
-      <w:pPr>
-        <w:tabs>
-          <w:tab w:val="left" w:pos="916"/>
-          <w:tab w:val="left" w:pos="1832"/>
-          <w:tab w:val="left" w:pos="2748"/>
-          <w:tab w:val="left" w:pos="3664"/>
-          <w:tab w:val="left" w:pos="4580"/>
-          <w:tab w:val="left" w:pos="5496"/>
-          <w:tab w:val="left" w:pos="6412"/>
-          <w:tab w:val="left" w:pos="7328"/>
-          <w:tab w:val="left" w:pos="8244"/>
-          <w:tab w:val="left" w:pos="9160"/>
-          <w:tab w:val="left" w:pos="10076"/>
-          <w:tab w:val="left" w:pos="10992"/>
-          <w:tab w:val="left" w:pos="11908"/>
-          <w:tab w:val="left" w:pos="12824"/>
-          <w:tab w:val="left" w:pos="13740"/>
-          <w:tab w:val="left" w:pos="14656"/>
-        </w:tabs>
-        <w:spacing w:line="240" w:lineRule="auto"/>
-        <w:rPr>
-          <w:rFonts w:ascii="Courier New" w:eastAsia="Times New Roman" w:hAnsi="Courier New" w:cs="Courier New"/>
-          <w:color w:val="000000"/>
-          <w:sz w:val="20"/>
-          <w:szCs w:val="20"/>
-        </w:rPr>
-      </w:pPr>
-    </w:p>
-    <w:p>
-      <w:pPr>
-        <w:tabs>
-          <w:tab w:val="left" w:pos="916"/>
-          <w:tab w:val="left" w:pos="1832"/>
-          <w:tab w:val="left" w:pos="2748"/>
-          <w:tab w:val="left" w:pos="3664"/>
-          <w:tab w:val="left" w:pos="4580"/>
-          <w:tab w:val="left" w:pos="5496"/>
-          <w:tab w:val="left" w:pos="6412"/>
-          <w:tab w:val="left" w:pos="7328"/>
-          <w:tab w:val="left" w:pos="8244"/>
-          <w:tab w:val="left" w:pos="9160"/>
-          <w:tab w:val="left" w:pos="10076"/>
-          <w:tab w:val="left" w:pos="10992"/>
-          <w:tab w:val="left" w:pos="11908"/>
-          <w:tab w:val="left" w:pos="12824"/>
-          <w:tab w:val="left" w:pos="13740"/>
-          <w:tab w:val="left" w:pos="14656"/>
-        </w:tabs>
-        <w:spacing w:line="240" w:lineRule="auto"/>
-        <w:rPr>
-          <w:rFonts w:ascii="Courier New" w:eastAsia="Times New Roman" w:hAnsi="Courier New" w:cs="Courier New"/>
-          <w:color w:val="000000"/>
-          <w:sz w:val="20"/>
-          <w:szCs w:val="20"/>
-        </w:rPr>
-      </w:pPr>
-      <w:r>
-        <w:rPr>
-          <w:rFonts w:ascii="Courier New" w:eastAsia="Times New Roman" w:hAnsi="Courier New" w:cs="Courier New"/>
-          <w:color w:val="000000"/>
-          <w:sz w:val="20"/>
-          <w:szCs w:val="20"/>
-        </w:rPr>
-        <w:lastRenderedPageBreak/>
-        <w:t>As a player</w:t>
-      </w:r>
-    </w:p>
-    <w:p>
-      <w:pPr>
-        <w:tabs>
-          <w:tab w:val="left" w:pos="916"/>
-          <w:tab w:val="left" w:pos="1832"/>
-          <w:tab w:val="left" w:pos="2748"/>
-          <w:tab w:val="left" w:pos="3664"/>
-          <w:tab w:val="left" w:pos="4580"/>
-          <w:tab w:val="left" w:pos="5496"/>
-          <w:tab w:val="left" w:pos="6412"/>
-          <w:tab w:val="left" w:pos="7328"/>
-          <w:tab w:val="left" w:pos="8244"/>
-          <w:tab w:val="left" w:pos="9160"/>
-          <w:tab w:val="left" w:pos="10076"/>
-          <w:tab w:val="left" w:pos="10992"/>
-          <w:tab w:val="left" w:pos="11908"/>
-          <w:tab w:val="left" w:pos="12824"/>
-          <w:tab w:val="left" w:pos="13740"/>
-          <w:tab w:val="left" w:pos="14656"/>
-        </w:tabs>
-        <w:spacing w:line="240" w:lineRule="auto"/>
-        <w:rPr>
-          <w:rFonts w:ascii="Courier New" w:eastAsia="Times New Roman" w:hAnsi="Courier New" w:cs="Courier New"/>
-          <w:color w:val="000000"/>
-          <w:sz w:val="20"/>
-          <w:szCs w:val="20"/>
-        </w:rPr>
-      </w:pPr>
-      <w:r>
-        <w:rPr>
-          <w:rFonts w:ascii="Courier New" w:eastAsia="Times New Roman" w:hAnsi="Courier New" w:cs="Courier New"/>
-          <w:color w:val="000000"/>
-          <w:sz w:val="20"/>
-          <w:szCs w:val="20"/>
-        </w:rPr>
-        <w:t>I want the attackers to win if there is a barrier of attacker's pieces surrounding the king and all remaining defenders preventing the king from escaping</w:t>
-      </w:r>
-    </w:p>
-    <w:p>
-      <w:pPr>
-        <w:tabs>
-          <w:tab w:val="left" w:pos="916"/>
-          <w:tab w:val="left" w:pos="1832"/>
-          <w:tab w:val="left" w:pos="2748"/>
-          <w:tab w:val="left" w:pos="3664"/>
-          <w:tab w:val="left" w:pos="4580"/>
-          <w:tab w:val="left" w:pos="5496"/>
-          <w:tab w:val="left" w:pos="6412"/>
-          <w:tab w:val="left" w:pos="7328"/>
-          <w:tab w:val="left" w:pos="8244"/>
-          <w:tab w:val="left" w:pos="9160"/>
-          <w:tab w:val="left" w:pos="10076"/>
-          <w:tab w:val="left" w:pos="10992"/>
-          <w:tab w:val="left" w:pos="11908"/>
-          <w:tab w:val="left" w:pos="12824"/>
-          <w:tab w:val="left" w:pos="13740"/>
-          <w:tab w:val="left" w:pos="14656"/>
-        </w:tabs>
-        <w:spacing w:line="240" w:lineRule="auto"/>
-        <w:rPr>
-          <w:rFonts w:ascii="Courier New" w:eastAsia="Times New Roman" w:hAnsi="Courier New" w:cs="Courier New"/>
-          <w:color w:val="000000"/>
-          <w:sz w:val="20"/>
-          <w:szCs w:val="20"/>
-        </w:rPr>
-      </w:pPr>
-      <w:r>
-        <w:rPr>
-          <w:rFonts w:ascii="Courier New" w:eastAsia="Times New Roman" w:hAnsi="Courier New" w:cs="Courier New"/>
-          <w:color w:val="000000"/>
-          <w:sz w:val="20"/>
-          <w:szCs w:val="20"/>
-        </w:rPr>
-        <w:t>So that the Copenhagen rules are obeyed</w:t>
-      </w:r>
-    </w:p>
-    <w:p>
-      <w:pPr>
-        <w:tabs>
-          <w:tab w:val="left" w:pos="916"/>
-          <w:tab w:val="left" w:pos="1832"/>
-          <w:tab w:val="left" w:pos="2748"/>
-          <w:tab w:val="left" w:pos="3664"/>
-          <w:tab w:val="left" w:pos="4580"/>
-          <w:tab w:val="left" w:pos="5496"/>
-          <w:tab w:val="left" w:pos="6412"/>
-          <w:tab w:val="left" w:pos="7328"/>
-          <w:tab w:val="left" w:pos="8244"/>
-          <w:tab w:val="left" w:pos="9160"/>
-          <w:tab w:val="left" w:pos="10076"/>
-          <w:tab w:val="left" w:pos="10992"/>
-          <w:tab w:val="left" w:pos="11908"/>
-          <w:tab w:val="left" w:pos="12824"/>
-          <w:tab w:val="left" w:pos="13740"/>
-          <w:tab w:val="left" w:pos="14656"/>
-        </w:tabs>
-        <w:spacing w:line="240" w:lineRule="auto"/>
-        <w:rPr>
-          <w:rFonts w:ascii="Courier New" w:eastAsia="Times New Roman" w:hAnsi="Courier New" w:cs="Courier New"/>
-          <w:color w:val="000000"/>
-          <w:sz w:val="20"/>
-          <w:szCs w:val="20"/>
-        </w:rPr>
-      </w:pPr>
-    </w:p>
-    <w:p>
-      <w:pPr>
-        <w:tabs>
-          <w:tab w:val="left" w:pos="916"/>
-          <w:tab w:val="left" w:pos="1832"/>
-          <w:tab w:val="left" w:pos="2748"/>
-          <w:tab w:val="left" w:pos="3664"/>
-          <w:tab w:val="left" w:pos="4580"/>
-          <w:tab w:val="left" w:pos="5496"/>
-          <w:tab w:val="left" w:pos="6412"/>
-          <w:tab w:val="left" w:pos="7328"/>
-          <w:tab w:val="left" w:pos="8244"/>
-          <w:tab w:val="left" w:pos="9160"/>
-          <w:tab w:val="left" w:pos="10076"/>
-          <w:tab w:val="left" w:pos="10992"/>
-          <w:tab w:val="left" w:pos="11908"/>
-          <w:tab w:val="left" w:pos="12824"/>
-          <w:tab w:val="left" w:pos="13740"/>
-          <w:tab w:val="left" w:pos="14656"/>
-        </w:tabs>
-        <w:spacing w:line="240" w:lineRule="auto"/>
-        <w:rPr>
-          <w:rFonts w:ascii="Courier New" w:eastAsia="Times New Roman" w:hAnsi="Courier New" w:cs="Courier New"/>
-          <w:color w:val="000000"/>
-          <w:sz w:val="20"/>
-          <w:szCs w:val="20"/>
-        </w:rPr>
-      </w:pPr>
-      <w:r>
-        <w:rPr>
-          <w:rFonts w:ascii="Courier New" w:eastAsia="Times New Roman" w:hAnsi="Courier New" w:cs="Courier New"/>
-          <w:color w:val="000000"/>
-          <w:sz w:val="20"/>
-          <w:szCs w:val="20"/>
-        </w:rPr>
-        <w:t>As a player</w:t>
-      </w:r>
-    </w:p>
-    <w:p>
-      <w:pPr>
-        <w:tabs>
-          <w:tab w:val="left" w:pos="916"/>
-          <w:tab w:val="left" w:pos="1832"/>
-          <w:tab w:val="left" w:pos="2748"/>
-          <w:tab w:val="left" w:pos="3664"/>
-          <w:tab w:val="left" w:pos="4580"/>
-          <w:tab w:val="left" w:pos="5496"/>
-          <w:tab w:val="left" w:pos="6412"/>
-          <w:tab w:val="left" w:pos="7328"/>
-          <w:tab w:val="left" w:pos="8244"/>
-          <w:tab w:val="left" w:pos="9160"/>
-          <w:tab w:val="left" w:pos="10076"/>
-          <w:tab w:val="left" w:pos="10992"/>
-          <w:tab w:val="left" w:pos="11908"/>
-          <w:tab w:val="left" w:pos="12824"/>
-          <w:tab w:val="left" w:pos="13740"/>
-          <w:tab w:val="left" w:pos="14656"/>
-        </w:tabs>
-        <w:spacing w:line="240" w:lineRule="auto"/>
-        <w:rPr>
-          <w:rFonts w:ascii="Courier New" w:eastAsia="Times New Roman" w:hAnsi="Courier New" w:cs="Courier New"/>
-          <w:color w:val="000000"/>
-          <w:sz w:val="20"/>
-          <w:szCs w:val="20"/>
-        </w:rPr>
-      </w:pPr>
-      <w:r>
-        <w:rPr>
-          <w:rFonts w:ascii="Courier New" w:eastAsia="Times New Roman" w:hAnsi="Courier New" w:cs="Courier New"/>
-          <w:color w:val="000000"/>
-          <w:sz w:val="20"/>
-          <w:szCs w:val="20"/>
-        </w:rPr>
-        <w:t>I want a side to win if the opposing side moves a piece back and forth three times</w:t>
-      </w:r>
-    </w:p>
-    <w:p>
-      <w:pPr>
-        <w:tabs>
-          <w:tab w:val="left" w:pos="916"/>
-          <w:tab w:val="left" w:pos="1832"/>
-          <w:tab w:val="left" w:pos="2748"/>
-          <w:tab w:val="left" w:pos="3664"/>
-          <w:tab w:val="left" w:pos="4580"/>
-          <w:tab w:val="left" w:pos="5496"/>
-          <w:tab w:val="left" w:pos="6412"/>
-          <w:tab w:val="left" w:pos="7328"/>
-          <w:tab w:val="left" w:pos="8244"/>
-          <w:tab w:val="left" w:pos="9160"/>
-          <w:tab w:val="left" w:pos="10076"/>
-          <w:tab w:val="left" w:pos="10992"/>
-          <w:tab w:val="left" w:pos="11908"/>
-          <w:tab w:val="left" w:pos="12824"/>
-          <w:tab w:val="left" w:pos="13740"/>
-          <w:tab w:val="left" w:pos="14656"/>
-        </w:tabs>
-        <w:spacing w:line="240" w:lineRule="auto"/>
-        <w:rPr>
-          <w:rFonts w:ascii="Courier New" w:eastAsia="Times New Roman" w:hAnsi="Courier New" w:cs="Courier New"/>
-          <w:color w:val="000000"/>
-          <w:sz w:val="20"/>
-          <w:szCs w:val="20"/>
-        </w:rPr>
-      </w:pPr>
-      <w:r>
-        <w:rPr>
-          <w:rFonts w:ascii="Courier New" w:eastAsia="Times New Roman" w:hAnsi="Courier New" w:cs="Courier New"/>
-          <w:color w:val="000000"/>
-          <w:sz w:val="20"/>
-          <w:szCs w:val="20"/>
-        </w:rPr>
-        <w:t>So that the Copenhagen rules are obeyed</w:t>
-      </w:r>
-    </w:p>
-    <w:p>
-      <w:pPr>
-        <w:tabs>
-          <w:tab w:val="left" w:pos="916"/>
-          <w:tab w:val="left" w:pos="1832"/>
-          <w:tab w:val="left" w:pos="2748"/>
-          <w:tab w:val="left" w:pos="3664"/>
-          <w:tab w:val="left" w:pos="4580"/>
-          <w:tab w:val="left" w:pos="5496"/>
-          <w:tab w:val="left" w:pos="6412"/>
-          <w:tab w:val="left" w:pos="7328"/>
-          <w:tab w:val="left" w:pos="8244"/>
-          <w:tab w:val="left" w:pos="9160"/>
-          <w:tab w:val="left" w:pos="10076"/>
-          <w:tab w:val="left" w:pos="10992"/>
-          <w:tab w:val="left" w:pos="11908"/>
-          <w:tab w:val="left" w:pos="12824"/>
-          <w:tab w:val="left" w:pos="13740"/>
-          <w:tab w:val="left" w:pos="14656"/>
-        </w:tabs>
-        <w:spacing w:line="240" w:lineRule="auto"/>
-        <w:rPr>
-          <w:rFonts w:ascii="Courier New" w:eastAsia="Times New Roman" w:hAnsi="Courier New" w:cs="Courier New"/>
-          <w:color w:val="000000"/>
-          <w:sz w:val="20"/>
-          <w:szCs w:val="20"/>
-        </w:rPr>
-      </w:pPr>
-    </w:p>
-    <w:p>
-      <w:pPr>
-        <w:tabs>
-          <w:tab w:val="left" w:pos="916"/>
-          <w:tab w:val="left" w:pos="1832"/>
-          <w:tab w:val="left" w:pos="2748"/>
-          <w:tab w:val="left" w:pos="3664"/>
-          <w:tab w:val="left" w:pos="4580"/>
-          <w:tab w:val="left" w:pos="5496"/>
-          <w:tab w:val="left" w:pos="6412"/>
-          <w:tab w:val="left" w:pos="7328"/>
-          <w:tab w:val="left" w:pos="8244"/>
-          <w:tab w:val="left" w:pos="9160"/>
-          <w:tab w:val="left" w:pos="10076"/>
-          <w:tab w:val="left" w:pos="10992"/>
-          <w:tab w:val="left" w:pos="11908"/>
-          <w:tab w:val="left" w:pos="12824"/>
-          <w:tab w:val="left" w:pos="13740"/>
-          <w:tab w:val="left" w:pos="14656"/>
-        </w:tabs>
-        <w:spacing w:line="240" w:lineRule="auto"/>
-        <w:rPr>
-          <w:rFonts w:ascii="Courier New" w:eastAsia="Times New Roman" w:hAnsi="Courier New" w:cs="Courier New"/>
-          <w:color w:val="000000"/>
-          <w:sz w:val="20"/>
-          <w:szCs w:val="20"/>
-        </w:rPr>
-      </w:pPr>
-      <w:r>
-        <w:rPr>
-          <w:rFonts w:ascii="Courier New" w:eastAsia="Times New Roman" w:hAnsi="Courier New" w:cs="Courier New"/>
-          <w:color w:val="000000"/>
-          <w:sz w:val="20"/>
-          <w:szCs w:val="20"/>
-        </w:rPr>
-        <w:t>As a player</w:t>
-      </w:r>
-    </w:p>
-    <w:p>
-      <w:pPr>
-        <w:tabs>
-          <w:tab w:val="left" w:pos="916"/>
-          <w:tab w:val="left" w:pos="1832"/>
-          <w:tab w:val="left" w:pos="2748"/>
-          <w:tab w:val="left" w:pos="3664"/>
-          <w:tab w:val="left" w:pos="4580"/>
-          <w:tab w:val="left" w:pos="5496"/>
-          <w:tab w:val="left" w:pos="6412"/>
-          <w:tab w:val="left" w:pos="7328"/>
-          <w:tab w:val="left" w:pos="8244"/>
-          <w:tab w:val="left" w:pos="9160"/>
-          <w:tab w:val="left" w:pos="10076"/>
-          <w:tab w:val="left" w:pos="10992"/>
-          <w:tab w:val="left" w:pos="11908"/>
-          <w:tab w:val="left" w:pos="12824"/>
-          <w:tab w:val="left" w:pos="13740"/>
-          <w:tab w:val="left" w:pos="14656"/>
-        </w:tabs>
-        <w:spacing w:line="240" w:lineRule="auto"/>
-        <w:rPr>
-          <w:rFonts w:ascii="Courier New" w:eastAsia="Times New Roman" w:hAnsi="Courier New" w:cs="Courier New"/>
-          <w:color w:val="000000"/>
-          <w:sz w:val="20"/>
-          <w:szCs w:val="20"/>
-        </w:rPr>
-      </w:pPr>
-      <w:r>
-        <w:rPr>
-          <w:rFonts w:ascii="Courier New" w:eastAsia="Times New Roman" w:hAnsi="Courier New" w:cs="Courier New"/>
-          <w:color w:val="000000"/>
-          <w:sz w:val="20"/>
-          <w:szCs w:val="20"/>
-        </w:rPr>
-        <w:t>I want the attackers to win if the defenders repeat the same defending board position three times without capturing a piece if and only if the king and at least four other defending pieces are remaining</w:t>
-      </w:r>
-    </w:p>
-    <w:p>
-      <w:pPr>
-        <w:tabs>
-          <w:tab w:val="left" w:pos="916"/>
-          <w:tab w:val="left" w:pos="1832"/>
-          <w:tab w:val="left" w:pos="2748"/>
-          <w:tab w:val="left" w:pos="3664"/>
-          <w:tab w:val="left" w:pos="4580"/>
-          <w:tab w:val="left" w:pos="5496"/>
-          <w:tab w:val="left" w:pos="6412"/>
-          <w:tab w:val="left" w:pos="7328"/>
-          <w:tab w:val="left" w:pos="8244"/>
-          <w:tab w:val="left" w:pos="9160"/>
-          <w:tab w:val="left" w:pos="10076"/>
-          <w:tab w:val="left" w:pos="10992"/>
-          <w:tab w:val="left" w:pos="11908"/>
-          <w:tab w:val="left" w:pos="12824"/>
-          <w:tab w:val="left" w:pos="13740"/>
-          <w:tab w:val="left" w:pos="14656"/>
-        </w:tabs>
-        <w:spacing w:line="240" w:lineRule="auto"/>
-        <w:rPr>
-          <w:rFonts w:ascii="Courier New" w:eastAsia="Times New Roman" w:hAnsi="Courier New" w:cs="Courier New"/>
-          <w:color w:val="000000"/>
-          <w:sz w:val="20"/>
-          <w:szCs w:val="20"/>
-        </w:rPr>
-      </w:pPr>
-      <w:r>
-        <w:rPr>
-          <w:rFonts w:ascii="Courier New" w:eastAsia="Times New Roman" w:hAnsi="Courier New" w:cs="Courier New"/>
-          <w:color w:val="000000"/>
-          <w:sz w:val="20"/>
-          <w:szCs w:val="20"/>
-        </w:rPr>
-        <w:t>So that the Copenhagen rules are obeyed</w:t>
-      </w:r>
-    </w:p>
-    <w:p>
-      <w:pPr>
-        <w:tabs>
-          <w:tab w:val="left" w:pos="916"/>
-          <w:tab w:val="left" w:pos="1832"/>
-          <w:tab w:val="left" w:pos="2748"/>
-          <w:tab w:val="left" w:pos="3664"/>
-          <w:tab w:val="left" w:pos="4580"/>
-          <w:tab w:val="left" w:pos="5496"/>
-          <w:tab w:val="left" w:pos="6412"/>
-          <w:tab w:val="left" w:pos="7328"/>
-          <w:tab w:val="left" w:pos="8244"/>
-          <w:tab w:val="left" w:pos="9160"/>
-          <w:tab w:val="left" w:pos="10076"/>
-          <w:tab w:val="left" w:pos="10992"/>
-          <w:tab w:val="left" w:pos="11908"/>
-          <w:tab w:val="left" w:pos="12824"/>
-          <w:tab w:val="left" w:pos="13740"/>
-          <w:tab w:val="left" w:pos="14656"/>
-        </w:tabs>
-        <w:spacing w:line="240" w:lineRule="auto"/>
-        <w:rPr>
-          <w:rFonts w:ascii="Courier New" w:eastAsia="Times New Roman" w:hAnsi="Courier New" w:cs="Courier New"/>
-          <w:color w:val="000000"/>
-          <w:sz w:val="20"/>
-          <w:szCs w:val="20"/>
-        </w:rPr>
-      </w:pPr>
-    </w:p>
-    <w:p>
-      <w:pPr>
-        <w:tabs>
-          <w:tab w:val="left" w:pos="916"/>
-          <w:tab w:val="left" w:pos="1832"/>
-          <w:tab w:val="left" w:pos="2748"/>
-          <w:tab w:val="left" w:pos="3664"/>
-          <w:tab w:val="left" w:pos="4580"/>
-          <w:tab w:val="left" w:pos="5496"/>
-          <w:tab w:val="left" w:pos="6412"/>
-          <w:tab w:val="left" w:pos="7328"/>
-          <w:tab w:val="left" w:pos="8244"/>
-          <w:tab w:val="left" w:pos="9160"/>
-          <w:tab w:val="left" w:pos="10076"/>
-          <w:tab w:val="left" w:pos="10992"/>
-          <w:tab w:val="left" w:pos="11908"/>
-          <w:tab w:val="left" w:pos="12824"/>
-          <w:tab w:val="left" w:pos="13740"/>
-          <w:tab w:val="left" w:pos="14656"/>
-        </w:tabs>
-        <w:spacing w:line="240" w:lineRule="auto"/>
-        <w:rPr>
-          <w:rFonts w:ascii="Courier New" w:eastAsia="Times New Roman" w:hAnsi="Courier New" w:cs="Courier New"/>
-          <w:color w:val="000000"/>
-          <w:sz w:val="20"/>
-          <w:szCs w:val="20"/>
-        </w:rPr>
-      </w:pPr>
-      <w:r>
-        <w:rPr>
-          <w:rFonts w:ascii="Courier New" w:eastAsia="Times New Roman" w:hAnsi="Courier New" w:cs="Courier New"/>
-          <w:color w:val="000000"/>
-          <w:sz w:val="20"/>
-          <w:szCs w:val="20"/>
-        </w:rPr>
-        <w:t>As a player</w:t>
-      </w:r>
-    </w:p>
-    <w:p>
-      <w:pPr>
-        <w:tabs>
-          <w:tab w:val="left" w:pos="916"/>
-          <w:tab w:val="left" w:pos="1832"/>
-          <w:tab w:val="left" w:pos="2748"/>
-          <w:tab w:val="left" w:pos="3664"/>
-          <w:tab w:val="left" w:pos="4580"/>
-          <w:tab w:val="left" w:pos="5496"/>
-          <w:tab w:val="left" w:pos="6412"/>
-          <w:tab w:val="left" w:pos="7328"/>
-          <w:tab w:val="left" w:pos="8244"/>
-          <w:tab w:val="left" w:pos="9160"/>
-          <w:tab w:val="left" w:pos="10076"/>
-          <w:tab w:val="left" w:pos="10992"/>
-          <w:tab w:val="left" w:pos="11908"/>
-          <w:tab w:val="left" w:pos="12824"/>
-          <w:tab w:val="left" w:pos="13740"/>
-          <w:tab w:val="left" w:pos="14656"/>
-        </w:tabs>
-        <w:spacing w:line="240" w:lineRule="auto"/>
-        <w:rPr>
-          <w:rFonts w:ascii="Courier New" w:eastAsia="Times New Roman" w:hAnsi="Courier New" w:cs="Courier New"/>
-          <w:color w:val="000000"/>
-          <w:sz w:val="20"/>
-          <w:szCs w:val="20"/>
-        </w:rPr>
-      </w:pPr>
-      <w:r>
-        <w:rPr>
-          <w:rFonts w:ascii="Courier New" w:eastAsia="Times New Roman" w:hAnsi="Courier New" w:cs="Courier New"/>
-          <w:color w:val="000000"/>
-          <w:sz w:val="20"/>
-          <w:szCs w:val="20"/>
-        </w:rPr>
-        <w:t>I want a side to win if the opposing side cannot move</w:t>
-      </w:r>
-    </w:p>
-    <w:p>
-      <w:pPr>
-        <w:tabs>
-          <w:tab w:val="left" w:pos="916"/>
-          <w:tab w:val="left" w:pos="1832"/>
-          <w:tab w:val="left" w:pos="2748"/>
-          <w:tab w:val="left" w:pos="3664"/>
-          <w:tab w:val="left" w:pos="4580"/>
-          <w:tab w:val="left" w:pos="5496"/>
-          <w:tab w:val="left" w:pos="6412"/>
-          <w:tab w:val="left" w:pos="7328"/>
-          <w:tab w:val="left" w:pos="8244"/>
-          <w:tab w:val="left" w:pos="9160"/>
-          <w:tab w:val="left" w:pos="10076"/>
-          <w:tab w:val="left" w:pos="10992"/>
-          <w:tab w:val="left" w:pos="11908"/>
-          <w:tab w:val="left" w:pos="12824"/>
-          <w:tab w:val="left" w:pos="13740"/>
-          <w:tab w:val="left" w:pos="14656"/>
-        </w:tabs>
-        <w:spacing w:line="240" w:lineRule="auto"/>
-        <w:rPr>
-          <w:rFonts w:ascii="Courier New" w:eastAsia="Times New Roman" w:hAnsi="Courier New" w:cs="Courier New"/>
-          <w:color w:val="000000"/>
-          <w:sz w:val="20"/>
-          <w:szCs w:val="20"/>
-        </w:rPr>
-      </w:pPr>
-      <w:r>
-        <w:rPr>
-          <w:rFonts w:ascii="Courier New" w:eastAsia="Times New Roman" w:hAnsi="Courier New" w:cs="Courier New"/>
-          <w:color w:val="000000"/>
-          <w:sz w:val="20"/>
-          <w:szCs w:val="20"/>
-        </w:rPr>
-        <w:t>So that the Copenhagen rules are obeyed</w:t>
-      </w:r>
-    </w:p>
-    <w:p>
-      <w:pPr>
-        <w:tabs>
-          <w:tab w:val="left" w:pos="916"/>
-          <w:tab w:val="left" w:pos="1832"/>
-          <w:tab w:val="left" w:pos="2748"/>
-          <w:tab w:val="left" w:pos="3664"/>
-          <w:tab w:val="left" w:pos="4580"/>
-          <w:tab w:val="left" w:pos="5496"/>
-          <w:tab w:val="left" w:pos="6412"/>
-          <w:tab w:val="left" w:pos="7328"/>
-          <w:tab w:val="left" w:pos="8244"/>
-          <w:tab w:val="left" w:pos="9160"/>
-          <w:tab w:val="left" w:pos="10076"/>
-          <w:tab w:val="left" w:pos="10992"/>
-          <w:tab w:val="left" w:pos="11908"/>
-          <w:tab w:val="left" w:pos="12824"/>
-          <w:tab w:val="left" w:pos="13740"/>
-          <w:tab w:val="left" w:pos="14656"/>
-        </w:tabs>
-        <w:spacing w:line="240" w:lineRule="auto"/>
-        <w:rPr>
-          <w:rFonts w:ascii="Courier New" w:eastAsia="Times New Roman" w:hAnsi="Courier New" w:cs="Courier New"/>
-          <w:color w:val="000000"/>
-          <w:sz w:val="20"/>
-          <w:szCs w:val="20"/>
-        </w:rPr>
-      </w:pPr>
-    </w:p>
-    <w:p>
-      <w:pPr>
-        <w:tabs>
-          <w:tab w:val="left" w:pos="916"/>
-          <w:tab w:val="left" w:pos="1832"/>
-          <w:tab w:val="left" w:pos="2748"/>
-          <w:tab w:val="left" w:pos="3664"/>
-          <w:tab w:val="left" w:pos="4580"/>
-          <w:tab w:val="left" w:pos="5496"/>
-          <w:tab w:val="left" w:pos="6412"/>
-          <w:tab w:val="left" w:pos="7328"/>
-          <w:tab w:val="left" w:pos="8244"/>
-          <w:tab w:val="left" w:pos="9160"/>
-          <w:tab w:val="left" w:pos="10076"/>
-          <w:tab w:val="left" w:pos="10992"/>
-          <w:tab w:val="left" w:pos="11908"/>
-          <w:tab w:val="left" w:pos="12824"/>
-          <w:tab w:val="left" w:pos="13740"/>
-          <w:tab w:val="left" w:pos="14656"/>
-        </w:tabs>
-        <w:spacing w:line="240" w:lineRule="auto"/>
-        <w:rPr>
-          <w:rFonts w:ascii="Courier New" w:eastAsia="Times New Roman" w:hAnsi="Courier New" w:cs="Courier New"/>
-          <w:color w:val="000000"/>
-          <w:sz w:val="20"/>
-          <w:szCs w:val="20"/>
-        </w:rPr>
-      </w:pPr>
-      <w:r>
-        <w:rPr>
-          <w:rFonts w:ascii="Courier New" w:eastAsia="Times New Roman" w:hAnsi="Courier New" w:cs="Courier New"/>
-          <w:color w:val="000000"/>
-          <w:sz w:val="20"/>
-          <w:szCs w:val="20"/>
-        </w:rPr>
-        <w:t>As a player</w:t>
-      </w:r>
-    </w:p>
-    <w:p>
-      <w:pPr>
-        <w:tabs>
-          <w:tab w:val="left" w:pos="916"/>
-          <w:tab w:val="left" w:pos="1832"/>
-          <w:tab w:val="left" w:pos="2748"/>
-          <w:tab w:val="left" w:pos="3664"/>
-          <w:tab w:val="left" w:pos="4580"/>
-          <w:tab w:val="left" w:pos="5496"/>
-          <w:tab w:val="left" w:pos="6412"/>
-          <w:tab w:val="left" w:pos="7328"/>
-          <w:tab w:val="left" w:pos="8244"/>
-          <w:tab w:val="left" w:pos="9160"/>
-          <w:tab w:val="left" w:pos="10076"/>
-          <w:tab w:val="left" w:pos="10992"/>
-          <w:tab w:val="left" w:pos="11908"/>
-          <w:tab w:val="left" w:pos="12824"/>
-          <w:tab w:val="left" w:pos="13740"/>
-          <w:tab w:val="left" w:pos="14656"/>
-        </w:tabs>
-        <w:spacing w:line="240" w:lineRule="auto"/>
-        <w:rPr>
-          <w:rFonts w:ascii="Courier New" w:eastAsia="Times New Roman" w:hAnsi="Courier New" w:cs="Courier New"/>
-          <w:color w:val="000000"/>
-          <w:sz w:val="20"/>
-          <w:szCs w:val="20"/>
-        </w:rPr>
-      </w:pPr>
-      <w:r>
-        <w:rPr>
-          <w:rFonts w:ascii="Courier New" w:eastAsia="Times New Roman" w:hAnsi="Courier New" w:cs="Courier New"/>
-          <w:color w:val="000000"/>
-          <w:sz w:val="20"/>
-          <w:szCs w:val="20"/>
-        </w:rPr>
-        <w:t>I want the game to end in a draw if there is 50 consectutive moves without a capture</w:t>
+        <w:t xml:space="preserve">I want the game to end in a draw if there is 50 </w:t>
+      </w:r>
+      <w:proofErr w:type="spellStart"/>
+      <w:r>
+        <w:rPr>
+          <w:rFonts w:ascii="Courier New" w:eastAsia="Times New Roman" w:hAnsi="Courier New" w:cs="Courier New"/>
+          <w:color w:val="000000"/>
+          <w:sz w:val="20"/>
+          <w:szCs w:val="20"/>
+        </w:rPr>
+        <w:t>consectutive</w:t>
+      </w:r>
+      <w:proofErr w:type="spellEnd"/>
+      <w:r>
+        <w:rPr>
+          <w:rFonts w:ascii="Courier New" w:eastAsia="Times New Roman" w:hAnsi="Courier New" w:cs="Courier New"/>
+          <w:color w:val="000000"/>
+          <w:sz w:val="20"/>
+          <w:szCs w:val="20"/>
+        </w:rPr>
+        <w:t xml:space="preserve"> moves without a capture</w:t>
       </w:r>
     </w:p>
     <w:p>
@@ -4374,48 +4921,35 @@
     </w:p>
     <w:p>
       <w:pPr>
+        <w:jc w:val="center"/>
         <w:rPr>
           <w:sz w:val="28"/>
           <w:szCs w:val="28"/>
         </w:rPr>
       </w:pPr>
-    </w:p>
-    <w:p>
-      <w:pPr>
+      <w:bookmarkStart w:id="0" w:name="_GoBack"/>
+      <w:bookmarkEnd w:id="0"/>
+      <w:r>
         <w:rPr>
           <w:sz w:val="28"/>
           <w:szCs w:val="28"/>
         </w:rPr>
-      </w:pPr>
-    </w:p>
-    <w:p>
-      <w:pPr>
-        <w:rPr>
-          <w:sz w:val="28"/>
-          <w:szCs w:val="28"/>
-        </w:rPr>
-      </w:pPr>
-    </w:p>
-    <w:p>
-      <w:pPr>
-        <w:jc w:val="center"/>
-        <w:rPr>
-          <w:sz w:val="28"/>
-          <w:szCs w:val="28"/>
-        </w:rPr>
-      </w:pPr>
-      <w:r>
-        <w:rPr>
-          <w:sz w:val="28"/>
-          <w:szCs w:val="28"/>
-        </w:rPr>
+        <w:lastRenderedPageBreak/>
         <w:t>DESCRIPTION OF DECISIONS</w:t>
       </w:r>
     </w:p>
     <w:p>
       <w:r>
         <w:tab/>
-        <w:t>The first main decision we made was simply to use GitHub since we all possessed accounts prior to this assignment. We also researched the rules of Hnefatafl more in depth and practiced playing online/on an app so that we could fully understand the gameplay.</w:t>
+        <w:t xml:space="preserve">The first main decision we made was simply to use GitHub since we all possessed accounts prior to this assignment. We also researched the rules of </w:t>
+      </w:r>
+      <w:proofErr w:type="spellStart"/>
+      <w:r>
+        <w:t>Hnefatafl</w:t>
+      </w:r>
+      <w:proofErr w:type="spellEnd"/>
+      <w:r>
+        <w:t xml:space="preserve"> more in depth and practiced playing online/on an app so that we could fully understand the gameplay.</w:t>
       </w:r>
       <w:r>
         <w:t xml:space="preserve"> Brian found an app for the game that he played on his phone and found a way to beat the AI on the hardest difficulty every time in just a few turns. If we try to implement an AI, it will be interesting to see if ours performs better than the one in the app.</w:t>
@@ -4426,7 +4960,23 @@
         <w:ind w:firstLine="720"/>
       </w:pPr>
       <w:r>
-        <w:t xml:space="preserve">We made a decision that instead of JButtons we would simply paint the JPanel so that the interface would look more professional. So far we have been doing most of our communication via a group text, but we discussed the possibility of using Slack. If future sprints require more in depth communication it is very likely we will find a more efficient and effective system of communication. </w:t>
+        <w:t xml:space="preserve">We made a decision that instead of </w:t>
+      </w:r>
+      <w:proofErr w:type="spellStart"/>
+      <w:r>
+        <w:t>JButtons</w:t>
+      </w:r>
+      <w:proofErr w:type="spellEnd"/>
+      <w:r>
+        <w:t xml:space="preserve"> we would simply paint the </w:t>
+      </w:r>
+      <w:proofErr w:type="spellStart"/>
+      <w:r>
+        <w:t>JPanel</w:t>
+      </w:r>
+      <w:proofErr w:type="spellEnd"/>
+      <w:r>
+        <w:t xml:space="preserve"> so that the interface would look more professional. So far we have been doing most of our communication via a group text, but we discussed the possibility of using Slack. If future sprints require more in depth communication it is very likely we will find a more efficient and effective system of communication. </w:t>
       </w:r>
       <w:r>
         <w:t>As far as stand-ups go they were short and just done in the group chat since the level of difficulty for sprint 1 was low. As long as we are making progress, we will continue to hold our stand-ups virtually. If we decide it’s necessary to meet in person in the future for 1 or 2 of the stand-ups per sprint then we will try to find a time to meet that works for all of us.</w:t>
@@ -4445,8 +4995,6 @@
       <w:r>
         <w:t>We ended up adopting a slightly modified version of Google’s Java style. The modification being to allow star includes.</w:t>
       </w:r>
-      <w:bookmarkStart w:id="0" w:name="_GoBack"/>
-      <w:bookmarkEnd w:id="0"/>
       <w:r>
         <w:t xml:space="preserve"> The only thing one of our teammates was a little unhappy about was using camel case. </w:t>
       </w:r>
@@ -4481,7 +5029,7 @@
       </w:pPr>
     </w:pPrDefault>
   </w:docDefaults>
-  <w:latentStyles w:defLockedState="0" w:defUIPriority="99" w:defSemiHidden="0" w:defUnhideWhenUsed="0" w:defQFormat="0" w:count="380">
+  <w:latentStyles w:defLockedState="0" w:defUIPriority="99" w:defSemiHidden="0" w:defUnhideWhenUsed="0" w:defQFormat="0" w:count="371">
     <w:lsdException w:name="Normal" w:uiPriority="0" w:qFormat="1"/>
     <w:lsdException w:name="heading 1" w:uiPriority="9" w:qFormat="1"/>
     <w:lsdException w:name="heading 2" w:semiHidden="1" w:uiPriority="9" w:unhideWhenUsed="1" w:qFormat="1"/>

</xml_diff>

<commit_message>
Fixed typos and reprioritized a user story
</commit_message>
<xml_diff>
--- a/reports/sprint1.docx
+++ b/reports/sprint1.docx
@@ -90,7 +90,7 @@
           <w:sz w:val="36"/>
           <w:szCs w:val="36"/>
         </w:rPr>
-        <w:t xml:space="preserve">Edwin </w:t>
+        <w:t xml:space="preserve">Edwin Mellett (Scrum Master) – </w:t>
       </w:r>
       <w:proofErr w:type="spellStart"/>
       <w:r>
@@ -98,50 +98,50 @@
           <w:sz w:val="36"/>
           <w:szCs w:val="36"/>
         </w:rPr>
-        <w:t>Mellett</w:t>
+        <w:t>WynWinz</w:t>
       </w:r>
       <w:proofErr w:type="spellEnd"/>
-      <w:r>
+    </w:p>
+    <w:p>
+      <w:pPr>
+        <w:jc w:val="center"/>
         <w:rPr>
           <w:sz w:val="36"/>
           <w:szCs w:val="36"/>
         </w:rPr>
-        <w:t xml:space="preserve"> (Scrum Master) – </w:t>
-      </w:r>
-      <w:proofErr w:type="spellStart"/>
+      </w:pPr>
       <w:r>
         <w:rPr>
           <w:sz w:val="36"/>
           <w:szCs w:val="36"/>
         </w:rPr>
-        <w:t>WynWinz</w:t>
-      </w:r>
-      <w:proofErr w:type="spellEnd"/>
-    </w:p>
-    <w:p>
-      <w:pPr>
-        <w:jc w:val="center"/>
+        <w:t xml:space="preserve">Aaron Tamenne – </w:t>
+      </w:r>
+      <w:proofErr w:type="spellStart"/>
+      <w:r>
         <w:rPr>
           <w:sz w:val="36"/>
           <w:szCs w:val="36"/>
         </w:rPr>
-      </w:pPr>
-      <w:r>
+        <w:t>atamenne</w:t>
+      </w:r>
+      <w:proofErr w:type="spellEnd"/>
+    </w:p>
+    <w:p>
+      <w:pPr>
+        <w:jc w:val="center"/>
         <w:rPr>
           <w:sz w:val="36"/>
           <w:szCs w:val="36"/>
         </w:rPr>
-        <w:t xml:space="preserve">Aaron Tamenne – </w:t>
-      </w:r>
-      <w:proofErr w:type="spellStart"/>
+      </w:pPr>
       <w:r>
         <w:rPr>
           <w:sz w:val="36"/>
           <w:szCs w:val="36"/>
         </w:rPr>
-        <w:t>atamenne</w:t>
-      </w:r>
-      <w:proofErr w:type="spellEnd"/>
+        <w:t>(1 FEB 2017)</w:t>
+      </w:r>
     </w:p>
     <w:p>
       <w:pPr>
@@ -151,13 +151,15 @@
           <w:szCs w:val="36"/>
         </w:rPr>
       </w:pPr>
-      <w:r>
+    </w:p>
+    <w:p>
+      <w:pPr>
+        <w:jc w:val="center"/>
         <w:rPr>
           <w:sz w:val="36"/>
           <w:szCs w:val="36"/>
         </w:rPr>
-        <w:t>(1 FEB 2017)</w:t>
-      </w:r>
+      </w:pPr>
     </w:p>
     <w:p>
       <w:pPr>
@@ -208,24 +210,6 @@
       <w:pPr>
         <w:jc w:val="center"/>
         <w:rPr>
-          <w:sz w:val="36"/>
-          <w:szCs w:val="36"/>
-        </w:rPr>
-      </w:pPr>
-    </w:p>
-    <w:p>
-      <w:pPr>
-        <w:jc w:val="center"/>
-        <w:rPr>
-          <w:sz w:val="36"/>
-          <w:szCs w:val="36"/>
-        </w:rPr>
-      </w:pPr>
-    </w:p>
-    <w:p>
-      <w:pPr>
-        <w:jc w:val="center"/>
-        <w:rPr>
           <w:sz w:val="28"/>
           <w:szCs w:val="28"/>
         </w:rPr>
@@ -695,7 +679,25 @@
           <w:sz w:val="20"/>
           <w:szCs w:val="20"/>
         </w:rPr>
-        <w:t>I want there to be 12 defenders and 24 attacks</w:t>
+        <w:t>I want there to be 12 defenders and 24 attack</w:t>
+      </w:r>
+      <w:r>
+        <w:rPr>
+          <w:rFonts w:ascii="Courier New" w:eastAsia="Times New Roman" w:hAnsi="Courier New" w:cs="Courier New"/>
+          <w:color w:val="000000"/>
+          <w:sz w:val="20"/>
+          <w:szCs w:val="20"/>
+        </w:rPr>
+        <w:t>er</w:t>
+      </w:r>
+      <w:r>
+        <w:rPr>
+          <w:rFonts w:ascii="Courier New" w:eastAsia="Times New Roman" w:hAnsi="Courier New" w:cs="Courier New"/>
+          <w:color w:val="000000"/>
+          <w:sz w:val="20"/>
+          <w:szCs w:val="20"/>
+        </w:rPr>
+        <w:t>s</w:t>
       </w:r>
     </w:p>
     <w:p>
@@ -2659,6 +2661,149 @@
           <w:sz w:val="20"/>
           <w:szCs w:val="20"/>
         </w:rPr>
+        <w:t>I want the king and his defender's side to win if the king occupies any of the four corners</w:t>
+      </w:r>
+    </w:p>
+    <w:p>
+      <w:pPr>
+        <w:tabs>
+          <w:tab w:val="left" w:pos="916"/>
+          <w:tab w:val="left" w:pos="1832"/>
+          <w:tab w:val="left" w:pos="2748"/>
+          <w:tab w:val="left" w:pos="3664"/>
+          <w:tab w:val="left" w:pos="4580"/>
+          <w:tab w:val="left" w:pos="5496"/>
+          <w:tab w:val="left" w:pos="6412"/>
+          <w:tab w:val="left" w:pos="7328"/>
+          <w:tab w:val="left" w:pos="8244"/>
+          <w:tab w:val="left" w:pos="9160"/>
+          <w:tab w:val="left" w:pos="10076"/>
+          <w:tab w:val="left" w:pos="10992"/>
+          <w:tab w:val="left" w:pos="11908"/>
+          <w:tab w:val="left" w:pos="12824"/>
+          <w:tab w:val="left" w:pos="13740"/>
+          <w:tab w:val="left" w:pos="14656"/>
+        </w:tabs>
+        <w:spacing w:line="240" w:lineRule="auto"/>
+        <w:rPr>
+          <w:rFonts w:ascii="Courier New" w:eastAsia="Times New Roman" w:hAnsi="Courier New" w:cs="Courier New"/>
+          <w:color w:val="000000"/>
+          <w:sz w:val="20"/>
+          <w:szCs w:val="20"/>
+        </w:rPr>
+      </w:pPr>
+      <w:r>
+        <w:rPr>
+          <w:rFonts w:ascii="Courier New" w:eastAsia="Times New Roman" w:hAnsi="Courier New" w:cs="Courier New"/>
+          <w:color w:val="000000"/>
+          <w:sz w:val="20"/>
+          <w:szCs w:val="20"/>
+        </w:rPr>
+        <w:t>So that the Copenhagen rules are obeyed</w:t>
+      </w:r>
+    </w:p>
+    <w:p>
+      <w:pPr>
+        <w:tabs>
+          <w:tab w:val="left" w:pos="916"/>
+          <w:tab w:val="left" w:pos="1832"/>
+          <w:tab w:val="left" w:pos="2748"/>
+          <w:tab w:val="left" w:pos="3664"/>
+          <w:tab w:val="left" w:pos="4580"/>
+          <w:tab w:val="left" w:pos="5496"/>
+          <w:tab w:val="left" w:pos="6412"/>
+          <w:tab w:val="left" w:pos="7328"/>
+          <w:tab w:val="left" w:pos="8244"/>
+          <w:tab w:val="left" w:pos="9160"/>
+          <w:tab w:val="left" w:pos="10076"/>
+          <w:tab w:val="left" w:pos="10992"/>
+          <w:tab w:val="left" w:pos="11908"/>
+          <w:tab w:val="left" w:pos="12824"/>
+          <w:tab w:val="left" w:pos="13740"/>
+          <w:tab w:val="left" w:pos="14656"/>
+        </w:tabs>
+        <w:spacing w:line="240" w:lineRule="auto"/>
+        <w:rPr>
+          <w:rFonts w:ascii="Courier New" w:eastAsia="Times New Roman" w:hAnsi="Courier New" w:cs="Courier New"/>
+          <w:color w:val="000000"/>
+          <w:sz w:val="20"/>
+          <w:szCs w:val="20"/>
+        </w:rPr>
+      </w:pPr>
+    </w:p>
+    <w:p>
+      <w:pPr>
+        <w:tabs>
+          <w:tab w:val="left" w:pos="916"/>
+          <w:tab w:val="left" w:pos="1832"/>
+          <w:tab w:val="left" w:pos="2748"/>
+          <w:tab w:val="left" w:pos="3664"/>
+          <w:tab w:val="left" w:pos="4580"/>
+          <w:tab w:val="left" w:pos="5496"/>
+          <w:tab w:val="left" w:pos="6412"/>
+          <w:tab w:val="left" w:pos="7328"/>
+          <w:tab w:val="left" w:pos="8244"/>
+          <w:tab w:val="left" w:pos="9160"/>
+          <w:tab w:val="left" w:pos="10076"/>
+          <w:tab w:val="left" w:pos="10992"/>
+          <w:tab w:val="left" w:pos="11908"/>
+          <w:tab w:val="left" w:pos="12824"/>
+          <w:tab w:val="left" w:pos="13740"/>
+          <w:tab w:val="left" w:pos="14656"/>
+        </w:tabs>
+        <w:spacing w:line="240" w:lineRule="auto"/>
+        <w:rPr>
+          <w:rFonts w:ascii="Courier New" w:eastAsia="Times New Roman" w:hAnsi="Courier New" w:cs="Courier New"/>
+          <w:color w:val="000000"/>
+          <w:sz w:val="20"/>
+          <w:szCs w:val="20"/>
+        </w:rPr>
+      </w:pPr>
+      <w:r>
+        <w:rPr>
+          <w:rFonts w:ascii="Courier New" w:eastAsia="Times New Roman" w:hAnsi="Courier New" w:cs="Courier New"/>
+          <w:color w:val="000000"/>
+          <w:sz w:val="20"/>
+          <w:szCs w:val="20"/>
+        </w:rPr>
+        <w:t>As a player</w:t>
+      </w:r>
+    </w:p>
+    <w:p>
+      <w:pPr>
+        <w:tabs>
+          <w:tab w:val="left" w:pos="916"/>
+          <w:tab w:val="left" w:pos="1832"/>
+          <w:tab w:val="left" w:pos="2748"/>
+          <w:tab w:val="left" w:pos="3664"/>
+          <w:tab w:val="left" w:pos="4580"/>
+          <w:tab w:val="left" w:pos="5496"/>
+          <w:tab w:val="left" w:pos="6412"/>
+          <w:tab w:val="left" w:pos="7328"/>
+          <w:tab w:val="left" w:pos="8244"/>
+          <w:tab w:val="left" w:pos="9160"/>
+          <w:tab w:val="left" w:pos="10076"/>
+          <w:tab w:val="left" w:pos="10992"/>
+          <w:tab w:val="left" w:pos="11908"/>
+          <w:tab w:val="left" w:pos="12824"/>
+          <w:tab w:val="left" w:pos="13740"/>
+          <w:tab w:val="left" w:pos="14656"/>
+        </w:tabs>
+        <w:spacing w:line="240" w:lineRule="auto"/>
+        <w:rPr>
+          <w:rFonts w:ascii="Courier New" w:eastAsia="Times New Roman" w:hAnsi="Courier New" w:cs="Courier New"/>
+          <w:color w:val="000000"/>
+          <w:sz w:val="20"/>
+          <w:szCs w:val="20"/>
+        </w:rPr>
+      </w:pPr>
+      <w:r>
+        <w:rPr>
+          <w:rFonts w:ascii="Courier New" w:eastAsia="Times New Roman" w:hAnsi="Courier New" w:cs="Courier New"/>
+          <w:color w:val="000000"/>
+          <w:sz w:val="20"/>
+          <w:szCs w:val="20"/>
+        </w:rPr>
         <w:t>I want any piece to be able to pass through the throne when it is empty</w:t>
       </w:r>
     </w:p>
@@ -3575,7 +3720,65 @@
           <w:sz w:val="20"/>
           <w:szCs w:val="20"/>
         </w:rPr>
-        <w:t>I want the king and his defender's side to win if the king occupies any of the four corners</w:t>
+        <w:t>I want the king and his defender's side to win if the king is adjacent to an edge, can move, and it is impossible for the attacks to capture him after any number of moves</w:t>
+      </w:r>
+    </w:p>
+    <w:p>
+      <w:pPr>
+        <w:tabs>
+          <w:tab w:val="left" w:pos="916"/>
+          <w:tab w:val="left" w:pos="1832"/>
+          <w:tab w:val="left" w:pos="2748"/>
+          <w:tab w:val="left" w:pos="3664"/>
+          <w:tab w:val="left" w:pos="4580"/>
+          <w:tab w:val="left" w:pos="5496"/>
+          <w:tab w:val="left" w:pos="6412"/>
+          <w:tab w:val="left" w:pos="7328"/>
+          <w:tab w:val="left" w:pos="8244"/>
+          <w:tab w:val="left" w:pos="9160"/>
+          <w:tab w:val="left" w:pos="10076"/>
+          <w:tab w:val="left" w:pos="10992"/>
+          <w:tab w:val="left" w:pos="11908"/>
+          <w:tab w:val="left" w:pos="12824"/>
+          <w:tab w:val="left" w:pos="13740"/>
+          <w:tab w:val="left" w:pos="14656"/>
+        </w:tabs>
+        <w:spacing w:line="240" w:lineRule="auto"/>
+        <w:rPr>
+          <w:rFonts w:ascii="Courier New" w:eastAsia="Times New Roman" w:hAnsi="Courier New" w:cs="Courier New"/>
+          <w:color w:val="000000"/>
+          <w:sz w:val="20"/>
+          <w:szCs w:val="20"/>
+        </w:rPr>
+      </w:pPr>
+      <w:r>
+        <w:rPr>
+          <w:rFonts w:ascii="Courier New" w:eastAsia="Times New Roman" w:hAnsi="Courier New" w:cs="Courier New"/>
+          <w:color w:val="000000"/>
+          <w:sz w:val="20"/>
+          <w:szCs w:val="20"/>
+        </w:rPr>
+        <w:t>(</w:t>
+      </w:r>
+      <w:proofErr w:type="gramStart"/>
+      <w:r>
+        <w:rPr>
+          <w:rFonts w:ascii="Courier New" w:eastAsia="Times New Roman" w:hAnsi="Courier New" w:cs="Courier New"/>
+          <w:color w:val="000000"/>
+          <w:sz w:val="20"/>
+          <w:szCs w:val="20"/>
+        </w:rPr>
+        <w:t>aka</w:t>
+      </w:r>
+      <w:proofErr w:type="gramEnd"/>
+      <w:r>
+        <w:rPr>
+          <w:rFonts w:ascii="Courier New" w:eastAsia="Times New Roman" w:hAnsi="Courier New" w:cs="Courier New"/>
+          <w:color w:val="000000"/>
+          <w:sz w:val="20"/>
+          <w:szCs w:val="20"/>
+        </w:rPr>
+        <w:t xml:space="preserve"> Edge Fort)</w:t>
       </w:r>
     </w:p>
     <w:p>
@@ -3718,65 +3921,7 @@
           <w:sz w:val="20"/>
           <w:szCs w:val="20"/>
         </w:rPr>
-        <w:t>I want the king and his defender's side to win if the king is adjacent to an edge, can move, and it is impossible for the attacks to capture him after any number of moves</w:t>
-      </w:r>
-    </w:p>
-    <w:p>
-      <w:pPr>
-        <w:tabs>
-          <w:tab w:val="left" w:pos="916"/>
-          <w:tab w:val="left" w:pos="1832"/>
-          <w:tab w:val="left" w:pos="2748"/>
-          <w:tab w:val="left" w:pos="3664"/>
-          <w:tab w:val="left" w:pos="4580"/>
-          <w:tab w:val="left" w:pos="5496"/>
-          <w:tab w:val="left" w:pos="6412"/>
-          <w:tab w:val="left" w:pos="7328"/>
-          <w:tab w:val="left" w:pos="8244"/>
-          <w:tab w:val="left" w:pos="9160"/>
-          <w:tab w:val="left" w:pos="10076"/>
-          <w:tab w:val="left" w:pos="10992"/>
-          <w:tab w:val="left" w:pos="11908"/>
-          <w:tab w:val="left" w:pos="12824"/>
-          <w:tab w:val="left" w:pos="13740"/>
-          <w:tab w:val="left" w:pos="14656"/>
-        </w:tabs>
-        <w:spacing w:line="240" w:lineRule="auto"/>
-        <w:rPr>
-          <w:rFonts w:ascii="Courier New" w:eastAsia="Times New Roman" w:hAnsi="Courier New" w:cs="Courier New"/>
-          <w:color w:val="000000"/>
-          <w:sz w:val="20"/>
-          <w:szCs w:val="20"/>
-        </w:rPr>
-      </w:pPr>
-      <w:r>
-        <w:rPr>
-          <w:rFonts w:ascii="Courier New" w:eastAsia="Times New Roman" w:hAnsi="Courier New" w:cs="Courier New"/>
-          <w:color w:val="000000"/>
-          <w:sz w:val="20"/>
-          <w:szCs w:val="20"/>
-        </w:rPr>
-        <w:t>(</w:t>
-      </w:r>
-      <w:proofErr w:type="gramStart"/>
-      <w:r>
-        <w:rPr>
-          <w:rFonts w:ascii="Courier New" w:eastAsia="Times New Roman" w:hAnsi="Courier New" w:cs="Courier New"/>
-          <w:color w:val="000000"/>
-          <w:sz w:val="20"/>
-          <w:szCs w:val="20"/>
-        </w:rPr>
-        <w:t>aka</w:t>
-      </w:r>
-      <w:proofErr w:type="gramEnd"/>
-      <w:r>
-        <w:rPr>
-          <w:rFonts w:ascii="Courier New" w:eastAsia="Times New Roman" w:hAnsi="Courier New" w:cs="Courier New"/>
-          <w:color w:val="000000"/>
-          <w:sz w:val="20"/>
-          <w:szCs w:val="20"/>
-        </w:rPr>
-        <w:t xml:space="preserve"> Edge Fort)</w:t>
+        <w:t>I want the attackers to win if there is an attacker's piece on all four adjacent sides of the king</w:t>
       </w:r>
     </w:p>
     <w:p>
@@ -3874,13 +4019,72 @@
           <w:szCs w:val="20"/>
         </w:rPr>
       </w:pPr>
-      <w:r>
-        <w:rPr>
-          <w:rFonts w:ascii="Courier New" w:eastAsia="Times New Roman" w:hAnsi="Courier New" w:cs="Courier New"/>
-          <w:color w:val="000000"/>
-          <w:sz w:val="20"/>
-          <w:szCs w:val="20"/>
-        </w:rPr>
+    </w:p>
+    <w:p>
+      <w:pPr>
+        <w:tabs>
+          <w:tab w:val="left" w:pos="916"/>
+          <w:tab w:val="left" w:pos="1832"/>
+          <w:tab w:val="left" w:pos="2748"/>
+          <w:tab w:val="left" w:pos="3664"/>
+          <w:tab w:val="left" w:pos="4580"/>
+          <w:tab w:val="left" w:pos="5496"/>
+          <w:tab w:val="left" w:pos="6412"/>
+          <w:tab w:val="left" w:pos="7328"/>
+          <w:tab w:val="left" w:pos="8244"/>
+          <w:tab w:val="left" w:pos="9160"/>
+          <w:tab w:val="left" w:pos="10076"/>
+          <w:tab w:val="left" w:pos="10992"/>
+          <w:tab w:val="left" w:pos="11908"/>
+          <w:tab w:val="left" w:pos="12824"/>
+          <w:tab w:val="left" w:pos="13740"/>
+          <w:tab w:val="left" w:pos="14656"/>
+        </w:tabs>
+        <w:spacing w:line="240" w:lineRule="auto"/>
+        <w:rPr>
+          <w:rFonts w:ascii="Courier New" w:eastAsia="Times New Roman" w:hAnsi="Courier New" w:cs="Courier New"/>
+          <w:color w:val="000000"/>
+          <w:sz w:val="20"/>
+          <w:szCs w:val="20"/>
+        </w:rPr>
+      </w:pPr>
+    </w:p>
+    <w:p>
+      <w:pPr>
+        <w:tabs>
+          <w:tab w:val="left" w:pos="916"/>
+          <w:tab w:val="left" w:pos="1832"/>
+          <w:tab w:val="left" w:pos="2748"/>
+          <w:tab w:val="left" w:pos="3664"/>
+          <w:tab w:val="left" w:pos="4580"/>
+          <w:tab w:val="left" w:pos="5496"/>
+          <w:tab w:val="left" w:pos="6412"/>
+          <w:tab w:val="left" w:pos="7328"/>
+          <w:tab w:val="left" w:pos="8244"/>
+          <w:tab w:val="left" w:pos="9160"/>
+          <w:tab w:val="left" w:pos="10076"/>
+          <w:tab w:val="left" w:pos="10992"/>
+          <w:tab w:val="left" w:pos="11908"/>
+          <w:tab w:val="left" w:pos="12824"/>
+          <w:tab w:val="left" w:pos="13740"/>
+          <w:tab w:val="left" w:pos="14656"/>
+        </w:tabs>
+        <w:spacing w:line="240" w:lineRule="auto"/>
+        <w:rPr>
+          <w:rFonts w:ascii="Courier New" w:eastAsia="Times New Roman" w:hAnsi="Courier New" w:cs="Courier New"/>
+          <w:color w:val="000000"/>
+          <w:sz w:val="20"/>
+          <w:szCs w:val="20"/>
+        </w:rPr>
+      </w:pPr>
+      <w:r>
+        <w:rPr>
+          <w:rFonts w:ascii="Courier New" w:eastAsia="Times New Roman" w:hAnsi="Courier New" w:cs="Courier New"/>
+          <w:color w:val="000000"/>
+          <w:sz w:val="20"/>
+          <w:szCs w:val="20"/>
+        </w:rPr>
+        <w:lastRenderedPageBreak/>
         <w:t>As a player</w:t>
       </w:r>
     </w:p>
@@ -3919,7 +4123,7 @@
           <w:sz w:val="20"/>
           <w:szCs w:val="20"/>
         </w:rPr>
-        <w:t>I want the attackers to win if there is an attacker's piece on all four adjacent sides of the king</w:t>
+        <w:t>I want the attackers to win if there is an attacker's piece on three of the adjacent sides of the king and the throne is on the fourth adjacent side of the king</w:t>
       </w:r>
     </w:p>
     <w:p>
@@ -4062,8 +4266,7 @@
           <w:sz w:val="20"/>
           <w:szCs w:val="20"/>
         </w:rPr>
-        <w:lastRenderedPageBreak/>
-        <w:t>I want the attackers to win if there is an attacker's piece on three of the adjacent sides of the king and the throne is on the fourth adjacent side of the king</w:t>
+        <w:t>I want the attackers to win if there is a barrier of attacker's pieces surrounding the king and all remaining defenders preventing the king from escaping</w:t>
       </w:r>
     </w:p>
     <w:p>
@@ -4206,7 +4409,7 @@
           <w:sz w:val="20"/>
           <w:szCs w:val="20"/>
         </w:rPr>
-        <w:t>I want the attackers to win if there is a barrier of attacker's pieces surrounding the king and all remaining defenders preventing the king from escaping</w:t>
+        <w:t>I want a side to win if the opposing side moves a piece back and forth three times</w:t>
       </w:r>
     </w:p>
     <w:p>
@@ -4349,7 +4552,7 @@
           <w:sz w:val="20"/>
           <w:szCs w:val="20"/>
         </w:rPr>
-        <w:t>I want a side to win if the opposing side moves a piece back and forth three times</w:t>
+        <w:t>I want the attackers to win if the defenders repeat the same defending board position three times without capturing a piece if and only if the king and at least four other defending pieces are remaining</w:t>
       </w:r>
     </w:p>
     <w:p>
@@ -4492,7 +4695,7 @@
           <w:sz w:val="20"/>
           <w:szCs w:val="20"/>
         </w:rPr>
-        <w:t>I want the attackers to win if the defenders repeat the same defending board position three times without capturing a piece if and only if the king and at least four other defending pieces are remaining</w:t>
+        <w:t>I want a side to win if the opposing side cannot move</w:t>
       </w:r>
     </w:p>
     <w:p>
@@ -4635,162 +4838,19 @@
           <w:sz w:val="20"/>
           <w:szCs w:val="20"/>
         </w:rPr>
-        <w:t>I want a side to win if the opposing side cannot move</w:t>
-      </w:r>
-    </w:p>
-    <w:p>
-      <w:pPr>
-        <w:tabs>
-          <w:tab w:val="left" w:pos="916"/>
-          <w:tab w:val="left" w:pos="1832"/>
-          <w:tab w:val="left" w:pos="2748"/>
-          <w:tab w:val="left" w:pos="3664"/>
-          <w:tab w:val="left" w:pos="4580"/>
-          <w:tab w:val="left" w:pos="5496"/>
-          <w:tab w:val="left" w:pos="6412"/>
-          <w:tab w:val="left" w:pos="7328"/>
-          <w:tab w:val="left" w:pos="8244"/>
-          <w:tab w:val="left" w:pos="9160"/>
-          <w:tab w:val="left" w:pos="10076"/>
-          <w:tab w:val="left" w:pos="10992"/>
-          <w:tab w:val="left" w:pos="11908"/>
-          <w:tab w:val="left" w:pos="12824"/>
-          <w:tab w:val="left" w:pos="13740"/>
-          <w:tab w:val="left" w:pos="14656"/>
-        </w:tabs>
-        <w:spacing w:line="240" w:lineRule="auto"/>
-        <w:rPr>
-          <w:rFonts w:ascii="Courier New" w:eastAsia="Times New Roman" w:hAnsi="Courier New" w:cs="Courier New"/>
-          <w:color w:val="000000"/>
-          <w:sz w:val="20"/>
-          <w:szCs w:val="20"/>
-        </w:rPr>
-      </w:pPr>
-      <w:r>
-        <w:rPr>
-          <w:rFonts w:ascii="Courier New" w:eastAsia="Times New Roman" w:hAnsi="Courier New" w:cs="Courier New"/>
-          <w:color w:val="000000"/>
-          <w:sz w:val="20"/>
-          <w:szCs w:val="20"/>
-        </w:rPr>
-        <w:t>So that the Copenhagen rules are obeyed</w:t>
-      </w:r>
-    </w:p>
-    <w:p>
-      <w:pPr>
-        <w:tabs>
-          <w:tab w:val="left" w:pos="916"/>
-          <w:tab w:val="left" w:pos="1832"/>
-          <w:tab w:val="left" w:pos="2748"/>
-          <w:tab w:val="left" w:pos="3664"/>
-          <w:tab w:val="left" w:pos="4580"/>
-          <w:tab w:val="left" w:pos="5496"/>
-          <w:tab w:val="left" w:pos="6412"/>
-          <w:tab w:val="left" w:pos="7328"/>
-          <w:tab w:val="left" w:pos="8244"/>
-          <w:tab w:val="left" w:pos="9160"/>
-          <w:tab w:val="left" w:pos="10076"/>
-          <w:tab w:val="left" w:pos="10992"/>
-          <w:tab w:val="left" w:pos="11908"/>
-          <w:tab w:val="left" w:pos="12824"/>
-          <w:tab w:val="left" w:pos="13740"/>
-          <w:tab w:val="left" w:pos="14656"/>
-        </w:tabs>
-        <w:spacing w:line="240" w:lineRule="auto"/>
-        <w:rPr>
-          <w:rFonts w:ascii="Courier New" w:eastAsia="Times New Roman" w:hAnsi="Courier New" w:cs="Courier New"/>
-          <w:color w:val="000000"/>
-          <w:sz w:val="20"/>
-          <w:szCs w:val="20"/>
-        </w:rPr>
-      </w:pPr>
-    </w:p>
-    <w:p>
-      <w:pPr>
-        <w:tabs>
-          <w:tab w:val="left" w:pos="916"/>
-          <w:tab w:val="left" w:pos="1832"/>
-          <w:tab w:val="left" w:pos="2748"/>
-          <w:tab w:val="left" w:pos="3664"/>
-          <w:tab w:val="left" w:pos="4580"/>
-          <w:tab w:val="left" w:pos="5496"/>
-          <w:tab w:val="left" w:pos="6412"/>
-          <w:tab w:val="left" w:pos="7328"/>
-          <w:tab w:val="left" w:pos="8244"/>
-          <w:tab w:val="left" w:pos="9160"/>
-          <w:tab w:val="left" w:pos="10076"/>
-          <w:tab w:val="left" w:pos="10992"/>
-          <w:tab w:val="left" w:pos="11908"/>
-          <w:tab w:val="left" w:pos="12824"/>
-          <w:tab w:val="left" w:pos="13740"/>
-          <w:tab w:val="left" w:pos="14656"/>
-        </w:tabs>
-        <w:spacing w:line="240" w:lineRule="auto"/>
-        <w:rPr>
-          <w:rFonts w:ascii="Courier New" w:eastAsia="Times New Roman" w:hAnsi="Courier New" w:cs="Courier New"/>
-          <w:color w:val="000000"/>
-          <w:sz w:val="20"/>
-          <w:szCs w:val="20"/>
-        </w:rPr>
-      </w:pPr>
-      <w:r>
-        <w:rPr>
-          <w:rFonts w:ascii="Courier New" w:eastAsia="Times New Roman" w:hAnsi="Courier New" w:cs="Courier New"/>
-          <w:color w:val="000000"/>
-          <w:sz w:val="20"/>
-          <w:szCs w:val="20"/>
-        </w:rPr>
-        <w:t>As a player</w:t>
-      </w:r>
-    </w:p>
-    <w:p>
-      <w:pPr>
-        <w:tabs>
-          <w:tab w:val="left" w:pos="916"/>
-          <w:tab w:val="left" w:pos="1832"/>
-          <w:tab w:val="left" w:pos="2748"/>
-          <w:tab w:val="left" w:pos="3664"/>
-          <w:tab w:val="left" w:pos="4580"/>
-          <w:tab w:val="left" w:pos="5496"/>
-          <w:tab w:val="left" w:pos="6412"/>
-          <w:tab w:val="left" w:pos="7328"/>
-          <w:tab w:val="left" w:pos="8244"/>
-          <w:tab w:val="left" w:pos="9160"/>
-          <w:tab w:val="left" w:pos="10076"/>
-          <w:tab w:val="left" w:pos="10992"/>
-          <w:tab w:val="left" w:pos="11908"/>
-          <w:tab w:val="left" w:pos="12824"/>
-          <w:tab w:val="left" w:pos="13740"/>
-          <w:tab w:val="left" w:pos="14656"/>
-        </w:tabs>
-        <w:spacing w:line="240" w:lineRule="auto"/>
-        <w:rPr>
-          <w:rFonts w:ascii="Courier New" w:eastAsia="Times New Roman" w:hAnsi="Courier New" w:cs="Courier New"/>
-          <w:color w:val="000000"/>
-          <w:sz w:val="20"/>
-          <w:szCs w:val="20"/>
-        </w:rPr>
-      </w:pPr>
-      <w:r>
-        <w:rPr>
-          <w:rFonts w:ascii="Courier New" w:eastAsia="Times New Roman" w:hAnsi="Courier New" w:cs="Courier New"/>
-          <w:color w:val="000000"/>
-          <w:sz w:val="20"/>
-          <w:szCs w:val="20"/>
-        </w:rPr>
         <w:t xml:space="preserve">I want the game to end in a draw if there is 50 </w:t>
       </w:r>
-      <w:proofErr w:type="spellStart"/>
-      <w:r>
-        <w:rPr>
-          <w:rFonts w:ascii="Courier New" w:eastAsia="Times New Roman" w:hAnsi="Courier New" w:cs="Courier New"/>
-          <w:color w:val="000000"/>
-          <w:sz w:val="20"/>
-          <w:szCs w:val="20"/>
-        </w:rPr>
-        <w:t>consectutive</w:t>
-      </w:r>
-      <w:proofErr w:type="spellEnd"/>
+      <w:r>
+        <w:rPr>
+          <w:rFonts w:ascii="Courier New" w:eastAsia="Times New Roman" w:hAnsi="Courier New" w:cs="Courier New"/>
+          <w:color w:val="000000"/>
+          <w:sz w:val="20"/>
+          <w:szCs w:val="20"/>
+        </w:rPr>
+        <w:t>consecutive</w:t>
+      </w:r>
+      <w:bookmarkStart w:id="0" w:name="_GoBack"/>
+      <w:bookmarkEnd w:id="0"/>
       <w:r>
         <w:rPr>
           <w:rFonts w:ascii="Courier New" w:eastAsia="Times New Roman" w:hAnsi="Courier New" w:cs="Courier New"/>
@@ -4927,14 +4987,11 @@
           <w:szCs w:val="28"/>
         </w:rPr>
       </w:pPr>
-      <w:bookmarkStart w:id="0" w:name="_GoBack"/>
-      <w:bookmarkEnd w:id="0"/>
       <w:r>
         <w:rPr>
           <w:sz w:val="28"/>
           <w:szCs w:val="28"/>
         </w:rPr>
-        <w:lastRenderedPageBreak/>
         <w:t>DESCRIPTION OF DECISIONS</w:t>
       </w:r>
     </w:p>

</xml_diff>